<commit_message>
changed tiotle to reflect 1998 not 1997 start
</commit_message>
<xml_diff>
--- a/Abstract/Bruna_etal_Abstract.docx
+++ b/Abstract/Bruna_etal_Abstract.docx
@@ -1,209 +1,99 @@
 
 <file path=word/document.xml><?xml version="1.0" encoding="utf-8"?>
-<w:document xmlns:wpc="http://schemas.microsoft.com/office/word/2010/wordprocessingCanvas" xmlns:cx="http://schemas.microsoft.com/office/drawing/2014/chartex" xmlns:cx1="http://schemas.microsoft.com/office/drawing/2015/9/8/chartex" xmlns:cx2="http://schemas.microsoft.com/office/drawing/2015/10/21/chartex" xmlns:cx3="http://schemas.microsoft.com/office/drawing/2016/5/9/chartex" xmlns:cx4="http://schemas.microsoft.com/office/drawing/2016/5/10/chartex" xmlns:cx5="http://schemas.microsoft.com/office/drawing/2016/5/11/chartex" xmlns:cx6="http://schemas.microsoft.com/office/drawing/2016/5/12/chartex" xmlns:cx7="http://schemas.microsoft.com/office/drawing/2016/5/13/chartex" xmlns:cx8="http://schemas.microsoft.com/office/drawing/2016/5/14/chartex" xmlns:mc="http://schemas.openxmlformats.org/markup-compatibility/2006" xmlns:aink="http://schemas.microsoft.com/office/drawing/2016/ink" xmlns:am3d="http://schemas.microsoft.com/office/drawing/2017/model3d" xmlns:o="urn:schemas-microsoft-com:office:office" xmlns:oel="http://schemas.microsoft.com/office/2019/extlst" xmlns:r="http://schemas.openxmlformats.org/officeDocument/2006/relationships" xmlns:m="http://schemas.openxmlformats.org/officeDocument/2006/math" xmlns:v="urn:schemas-microsoft-com:vml" xmlns:wp14="http://schemas.microsoft.com/office/word/2010/wordprocessingDrawing" xmlns:wp="http://schemas.openxmlformats.org/drawingml/2006/wordprocessingDrawing" xmlns:w10="urn:schemas-microsoft-com:office:word" xmlns:w="http://schemas.openxmlformats.org/wordprocessingml/2006/main" xmlns:w14="http://schemas.microsoft.com/office/word/2010/wordml" xmlns:w15="http://schemas.microsoft.com/office/word/2012/wordml" xmlns:w16cex="http://schemas.microsoft.com/office/word/2018/wordml/cex" xmlns:w16cid="http://schemas.microsoft.com/office/word/2016/wordml/cid" xmlns:w16="http://schemas.microsoft.com/office/word/2018/wordml" xmlns:w16sdtdh="http://schemas.microsoft.com/office/word/2020/wordml/sdtdatahash" xmlns:w16se="http://schemas.microsoft.com/office/word/2015/wordml/symex" xmlns:wpg="http://schemas.microsoft.com/office/word/2010/wordprocessingGroup" xmlns:wpi="http://schemas.microsoft.com/office/word/2010/wordprocessingInk" xmlns:wne="http://schemas.microsoft.com/office/word/2006/wordml" xmlns:wps="http://schemas.microsoft.com/office/word/2010/wordprocessingShape" mc:Ignorable="w14 w15 w16se w16cid w16 w16cex w16sdtdh wp14">
+<w:document xmlns:w="http://schemas.openxmlformats.org/wordprocessingml/2006/main" xmlns:m="http://schemas.openxmlformats.org/officeDocument/2006/math" xmlns:r="http://schemas.openxmlformats.org/officeDocument/2006/relationships" xmlns:o="urn:schemas-microsoft-com:office:office" xmlns:v="urn:schemas-microsoft-com:vml" xmlns:w10="urn:schemas-microsoft-com:office:word" xmlns:a="http://schemas.openxmlformats.org/drawingml/2006/main" xmlns:pic="http://schemas.openxmlformats.org/drawingml/2006/picture" xmlns:wp="http://schemas.openxmlformats.org/drawingml/2006/wordprocessingDrawing">
   <w:body>
     <w:p>
       <w:pPr>
         <w:pStyle w:val="Author"/>
-        <w:rPr>
-          <w:lang w:val="pt-BR"/>
-        </w:rPr>
-      </w:pPr>
-      <w:r>
-        <w:rPr>
-          <w:lang w:val="pt-BR"/>
-        </w:rPr>
-        <w:t>Emilio M. Bruna</w:t>
-      </w:r>
-      <w:r>
-        <w:rPr>
-          <w:vertAlign w:val="superscript"/>
-          <w:lang w:val="pt-BR"/>
-        </w:rPr>
-        <w:t>1,2,3</w:t>
-      </w:r>
-      <w:r>
-        <w:rPr>
-          <w:lang w:val="pt-BR"/>
-        </w:rPr>
-        <w:t>, Maria Uriarte</w:t>
-      </w:r>
-      <w:r>
-        <w:rPr>
-          <w:vertAlign w:val="superscript"/>
-          <w:lang w:val="pt-BR"/>
-        </w:rPr>
-        <w:t>4</w:t>
-      </w:r>
-      <w:r>
-        <w:rPr>
-          <w:lang w:val="pt-BR"/>
-        </w:rPr>
-        <w:t>, Maria Rosa Darrigo</w:t>
-      </w:r>
-      <w:r>
-        <w:rPr>
-          <w:vertAlign w:val="superscript"/>
-          <w:lang w:val="pt-BR"/>
-        </w:rPr>
-        <w:t>3</w:t>
-      </w:r>
-      <w:r>
-        <w:rPr>
-          <w:lang w:val="pt-BR"/>
-        </w:rPr>
-        <w:t>, Paulo Rubim</w:t>
-      </w:r>
-      <w:r>
-        <w:rPr>
-          <w:vertAlign w:val="superscript"/>
-          <w:lang w:val="pt-BR"/>
-        </w:rPr>
-        <w:t>3</w:t>
-      </w:r>
-      <w:r>
-        <w:rPr>
-          <w:lang w:val="pt-BR"/>
-        </w:rPr>
-        <w:t>, Cristiane F. Jurinitz</w:t>
-      </w:r>
-      <w:r>
-        <w:rPr>
-          <w:vertAlign w:val="superscript"/>
-          <w:lang w:val="pt-BR"/>
-        </w:rPr>
-        <w:t>3</w:t>
-      </w:r>
-      <w:r>
-        <w:rPr>
-          <w:lang w:val="pt-BR"/>
-        </w:rPr>
-        <w:t>, Eric R. Scott</w:t>
-      </w:r>
-      <w:r>
-        <w:rPr>
-          <w:vertAlign w:val="superscript"/>
-          <w:lang w:val="pt-BR"/>
-        </w:rPr>
-        <w:t>1</w:t>
-      </w:r>
-      <w:r>
-        <w:rPr>
-          <w:lang w:val="pt-BR"/>
-        </w:rPr>
-        <w:t xml:space="preserve">, </w:t>
-      </w:r>
-      <w:proofErr w:type="spellStart"/>
-      <w:r>
-        <w:rPr>
-          <w:lang w:val="pt-BR"/>
-        </w:rPr>
-        <w:t>Osmaildo</w:t>
-      </w:r>
-      <w:proofErr w:type="spellEnd"/>
-      <w:r>
-        <w:rPr>
-          <w:lang w:val="pt-BR"/>
-        </w:rPr>
-        <w:t xml:space="preserve"> Ferreira da Silva</w:t>
-      </w:r>
-      <w:r>
-        <w:rPr>
-          <w:vertAlign w:val="superscript"/>
-          <w:lang w:val="pt-BR"/>
-        </w:rPr>
-        <w:t>3</w:t>
-      </w:r>
-      <w:r>
-        <w:rPr>
-          <w:lang w:val="pt-BR"/>
-        </w:rPr>
-        <w:t>, &amp; W. John Kress</w:t>
-      </w:r>
-      <w:r>
-        <w:rPr>
-          <w:vertAlign w:val="superscript"/>
-          <w:lang w:val="pt-BR"/>
-        </w:rPr>
-        <w:t>5</w:t>
-      </w:r>
-    </w:p>
-    <w:p>
-      <w:pPr>
-        <w:pStyle w:val="Author"/>
-      </w:pPr>
+      </w:pPr>
+      <w:r>
+        <w:t xml:space="preserve">Emilio M. Bruna</w:t>
+      </w:r>
       <w:r>
         <w:rPr>
           <w:vertAlign w:val="superscript"/>
         </w:rPr>
-        <w:t>1</w:t>
-      </w:r>
-      <w:r>
-        <w:t xml:space="preserve"> Department of Wildlife Ecology and Conservation, University of Florida, PO Box 110430, Gainesville, FL 32611-0430, USA</w:t>
-      </w:r>
-    </w:p>
-    <w:p>
-      <w:pPr>
-        <w:pStyle w:val="Author"/>
-      </w:pPr>
+        <w:t xml:space="preserve">1,2,3</w:t>
+      </w:r>
+      <w:r>
+        <w:t xml:space="preserve">, Maria Uriarte</w:t>
+      </w:r>
       <w:r>
         <w:rPr>
           <w:vertAlign w:val="superscript"/>
         </w:rPr>
-        <w:t>2</w:t>
-      </w:r>
-      <w:r>
-        <w:t xml:space="preserve"> Center for Latin American Studies, University of Florida, PO Box 115530, Gainesville, FL 32611-5530, USA</w:t>
-      </w:r>
-    </w:p>
-    <w:p>
-      <w:pPr>
-        <w:pStyle w:val="Author"/>
-      </w:pPr>
+        <w:t xml:space="preserve">4</w:t>
+      </w:r>
+      <w:r>
+        <w:t xml:space="preserve">, Maria Rosa Darrigo</w:t>
+      </w:r>
       <w:r>
         <w:rPr>
           <w:vertAlign w:val="superscript"/>
         </w:rPr>
-        <w:t>3</w:t>
-      </w:r>
-      <w:r>
-        <w:t xml:space="preserve"> Biological Dynamics of Forest Fragments Project, INPA-PDBFF, CP 478, Manaus, AM 69011-970, Brazil</w:t>
-      </w:r>
-    </w:p>
-    <w:p>
-      <w:pPr>
-        <w:pStyle w:val="Author"/>
-      </w:pPr>
+        <w:t xml:space="preserve">3</w:t>
+      </w:r>
+      <w:r>
+        <w:t xml:space="preserve">, Paulo Rubim</w:t>
+      </w:r>
       <w:r>
         <w:rPr>
           <w:vertAlign w:val="superscript"/>
         </w:rPr>
-        <w:t>4</w:t>
-      </w:r>
-      <w:r>
-        <w:t xml:space="preserve"> Department of Ecology, Evolution and Environmental Biology, Columbia University, 1200 Amsterdam Ave., New York, New York 10027, USA</w:t>
-      </w:r>
-    </w:p>
-    <w:p>
-      <w:pPr>
-        <w:pStyle w:val="Author"/>
-      </w:pPr>
+        <w:t xml:space="preserve">3</w:t>
+      </w:r>
+      <w:r>
+        <w:t xml:space="preserve">, Cristiane F. Jurinitz</w:t>
+      </w:r>
       <w:r>
         <w:rPr>
           <w:vertAlign w:val="superscript"/>
         </w:rPr>
-        <w:t>5</w:t>
-      </w:r>
-      <w:r>
-        <w:t xml:space="preserve"> Department of Botany, National Museum of Natural History, PO Box 37012, Smithsonian Institution, PO Box 37012, Washington DC, USA</w:t>
+        <w:t xml:space="preserve">3</w:t>
+      </w:r>
+      <w:r>
+        <w:t xml:space="preserve">, Eric R. Scott</w:t>
+      </w:r>
+      <w:r>
+        <w:rPr>
+          <w:vertAlign w:val="superscript"/>
+        </w:rPr>
+        <w:t xml:space="preserve">1</w:t>
+      </w:r>
+      <w:r>
+        <w:t xml:space="preserve">, Osmaildo Ferreira da Silva</w:t>
+      </w:r>
+      <w:r>
+        <w:rPr>
+          <w:vertAlign w:val="superscript"/>
+        </w:rPr>
+        <w:t xml:space="preserve">3</w:t>
+      </w:r>
+      <w:r>
+        <w:t xml:space="preserve">, &amp; W. John Kress</w:t>
+      </w:r>
+      <w:r>
+        <w:rPr>
+          <w:vertAlign w:val="superscript"/>
+        </w:rPr>
+        <w:t xml:space="preserve">5</w:t>
       </w:r>
     </w:p>
     <w:p>
       <w:pPr>
-        <w:pStyle w:val="BodyText"/>
-      </w:pPr>
-      <w:r>
-        <w:t>                                                                                                                                                    </w:t>
+        <w:pStyle w:val="Author"/>
+      </w:pPr>
+      <w:r>
+        <w:rPr>
+          <w:vertAlign w:val="superscript"/>
+        </w:rPr>
+        <w:t xml:space="preserve">1</w:t>
+      </w:r>
+      <w:r>
+        <w:t xml:space="preserve"> </w:t>
+      </w:r>
+      <w:r>
+        <w:t xml:space="preserve">Department of Wildlife Ecology and Conservation, University of Florida, PO Box 110430, Gainesville, FL 32611-0430, USA</w:t>
       </w:r>
     </w:p>
     <w:p>
@@ -212,135 +102,208 @@
       </w:pPr>
       <w:r>
         <w:rPr>
+          <w:vertAlign w:val="superscript"/>
+        </w:rPr>
+        <w:t xml:space="preserve">2</w:t>
+      </w:r>
+      <w:r>
+        <w:t xml:space="preserve"> </w:t>
+      </w:r>
+      <w:r>
+        <w:t xml:space="preserve">Center for Latin American Studies, University of Florida, PO Box 115530, Gainesville, FL 32611-5530, USA</w:t>
+      </w:r>
+    </w:p>
+    <w:p>
+      <w:pPr>
+        <w:pStyle w:val="Author"/>
+      </w:pPr>
+      <w:r>
+        <w:rPr>
+          <w:vertAlign w:val="superscript"/>
+        </w:rPr>
+        <w:t xml:space="preserve">3</w:t>
+      </w:r>
+      <w:r>
+        <w:t xml:space="preserve"> </w:t>
+      </w:r>
+      <w:r>
+        <w:t xml:space="preserve">Biological Dynamics of Forest Fragments Project, INPA-PDBFF, CP 478, Manaus, AM 69011-970, Brazil</w:t>
+      </w:r>
+    </w:p>
+    <w:p>
+      <w:pPr>
+        <w:pStyle w:val="Author"/>
+      </w:pPr>
+      <w:r>
+        <w:rPr>
+          <w:vertAlign w:val="superscript"/>
+        </w:rPr>
+        <w:t xml:space="preserve">4</w:t>
+      </w:r>
+      <w:r>
+        <w:t xml:space="preserve"> </w:t>
+      </w:r>
+      <w:r>
+        <w:t xml:space="preserve">Department of Ecology, Evolution and Environmental Biology, Columbia University, 1200 Amsterdam Ave., New York, New York 10027, USA</w:t>
+      </w:r>
+    </w:p>
+    <w:p>
+      <w:pPr>
+        <w:pStyle w:val="Author"/>
+      </w:pPr>
+      <w:r>
+        <w:rPr>
+          <w:vertAlign w:val="superscript"/>
+        </w:rPr>
+        <w:t xml:space="preserve">5</w:t>
+      </w:r>
+      <w:r>
+        <w:t xml:space="preserve"> </w:t>
+      </w:r>
+      <w:r>
+        <w:t xml:space="preserve">Department of Botany, National Museum of Natural History, PO Box 37012, Smithsonian Institution, PO Box 37012, Washington DC, USA</w:t>
+      </w:r>
+    </w:p>
+    <w:p>
+      <w:pPr>
+        <w:pStyle w:val="Textkrper"/>
+      </w:pPr>
+      <w:r>
+        <w:t xml:space="preserve">                                                                                                                                                    </w:t>
+      </w:r>
+    </w:p>
+    <w:p>
+      <w:pPr>
+        <w:pStyle w:val="Author"/>
+      </w:pPr>
+      <w:r>
+        <w:rPr>
+          <w:iCs/>
           <w:i/>
-          <w:iCs/>
         </w:rPr>
-        <w:t>Corresponding author</w:t>
-      </w:r>
-      <w:r>
-        <w:t>: Emilio M. Bruna (</w:t>
-      </w:r>
-      <w:hyperlink r:id="rId7">
+        <w:t xml:space="preserve">Corresponding author</w:t>
+      </w:r>
+      <w:r>
+        <w:t xml:space="preserve">: Emilio M. Bruna (</w:t>
+      </w:r>
+      <w:hyperlink r:id="rId20">
         <w:r>
           <w:rPr>
             <w:rStyle w:val="Hyperlink"/>
           </w:rPr>
-          <w:t>embruna@ufl.edu</w:t>
+          <w:t xml:space="preserve">embruna@ufl.edu</w:t>
         </w:r>
       </w:hyperlink>
       <w:r>
-        <w:t>)</w:t>
+        <w:t xml:space="preserve">)</w:t>
+      </w:r>
+      <w:r>
+        <w:br/>
+      </w:r>
+      <w:r>
+        <w:rPr>
+          <w:iCs/>
+          <w:i/>
+        </w:rPr>
+        <w:t xml:space="preserve">Open Research Statement</w:t>
+      </w:r>
+      <w:r>
+        <w:t xml:space="preserve">: The complete data set is available as Supporting Information at: [TBD]. Associated data is also available at the Dryad Digital Repository: [DOI].</w:t>
+      </w:r>
+      <w:r>
+        <w:br/>
+      </w:r>
+      <w:r>
+        <w:rPr>
+          <w:iCs/>
+          <w:i/>
+        </w:rPr>
+        <w:t xml:space="preserve">Conflict of interest Statement</w:t>
+      </w:r>
+      <w:r>
+        <w:t xml:space="preserve">: The authors declare no conflict of interest.</w:t>
       </w:r>
     </w:p>
     <w:p>
       <w:pPr>
-        <w:pStyle w:val="Author"/>
-      </w:pPr>
-      <w:r>
-        <w:rPr>
-          <w:i/>
-          <w:iCs/>
-        </w:rPr>
-        <w:t>Open Research Statement</w:t>
-      </w:r>
-      <w:r>
-        <w:t>: The complete data set is available as Supporting Information at: [TBD]. Associated data is also available at the Dryad Digital Repository: [DOI].</w:t>
+        <w:pStyle w:val="Textkrper"/>
+      </w:pPr>
+      <w:r>
+        <w:t xml:space="preserve"> </w:t>
       </w:r>
     </w:p>
     <w:p>
       <w:pPr>
-        <w:pStyle w:val="BodyText"/>
-      </w:pPr>
-      <w:r>
-        <w:t> </w:t>
+        <w:pStyle w:val="Textkrper"/>
+      </w:pPr>
+      <w:r>
+        <w:t xml:space="preserve"> </w:t>
       </w:r>
     </w:p>
     <w:p>
       <w:pPr>
-        <w:pStyle w:val="BodyText"/>
-      </w:pPr>
-      <w:r>
-        <w:t> </w:t>
+        <w:pStyle w:val="Textkrper"/>
+      </w:pPr>
+      <w:r>
+        <w:t xml:space="preserve"> </w:t>
       </w:r>
     </w:p>
     <w:p>
       <w:pPr>
-        <w:pStyle w:val="BodyText"/>
-      </w:pPr>
-      <w:r>
-        <w:lastRenderedPageBreak/>
-        <w:t> </w:t>
+        <w:pStyle w:val="Textkrper"/>
+      </w:pPr>
+      <w:r>
+        <w:t xml:space="preserve"> </w:t>
       </w:r>
     </w:p>
     <w:p>
       <w:pPr>
-        <w:pStyle w:val="BodyText"/>
-      </w:pPr>
-      <w:r>
-        <w:t> </w:t>
+        <w:pStyle w:val="Textkrper"/>
+      </w:pPr>
+      <w:r>
+        <w:t xml:space="preserve"> </w:t>
       </w:r>
     </w:p>
     <w:p>
       <w:pPr>
-        <w:pStyle w:val="BodyText"/>
-      </w:pPr>
-      <w:r>
-        <w:t> </w:t>
+        <w:pStyle w:val="Textkrper"/>
+      </w:pPr>
+      <w:r>
+        <w:t xml:space="preserve"> </w:t>
       </w:r>
     </w:p>
     <w:p>
       <w:pPr>
-        <w:pStyle w:val="BodyText"/>
-      </w:pPr>
-      <w:r>
-        <w:t> </w:t>
+        <w:pStyle w:val="Author"/>
+      </w:pPr>
+      <w:r>
+        <w:t xml:space="preserve">Author note</w:t>
       </w:r>
     </w:p>
     <w:p>
       <w:pPr>
-        <w:pStyle w:val="Author"/>
-      </w:pPr>
-      <w:r>
-        <w:t>Author note</w:t>
+        <w:pStyle w:val="Textkrper"/>
+      </w:pPr>
+      <w:r>
+        <w:t xml:space="preserve">The authors made the following contributions. Emilio M. Bruna: Methodology, Data curation, Investigation, Funding acquisition, Conceptualization, Formal analysis, Methodology, Project administration, Resources, Software, Supervision, Validation, Visualization, Writing – original draft; Maria Uriarte: Methodology, Investigation, Funding acquisition, Conceptualization, Formal analysis, Methodology, Project administration, Resources, Software, Supervision, Validation, Visualization, Writing – review &amp; editing; Maria Rosa Darrigo: Methodology, Investigation, Project administration, Writing – review &amp; editing; Paulo Rubim: Methodology, Investigation, Project administration, Writing – review &amp; editing; Cristiane F. Jurinitz: Methodology, Investigation, Project administration, Writing – review &amp; editing; Eric R. Scott: Methodology, Data curation, Software, Validation, Visualization, Writing – review &amp; editing; Osmaildo Ferreira da Silva: Investigation, Project administration; W. John Kress: Methodology, Investigation, Funding acquisition, Conceptualization, Methodology, Resources, Writing – review &amp; editing.</w:t>
       </w:r>
     </w:p>
     <w:p>
       <w:pPr>
-        <w:pStyle w:val="BodyText"/>
-      </w:pPr>
-      <w:r>
-        <w:rPr>
-          <w:i/>
-          <w:iCs/>
-        </w:rPr>
-        <w:t>Conflict of interest Statement</w:t>
-      </w:r>
-      <w:r>
-        <w:t>: The authors declare no conflict of interest.</w:t>
-      </w:r>
-    </w:p>
-    <w:p>
-      <w:pPr>
-        <w:pStyle w:val="BodyText"/>
-      </w:pPr>
-      <w:r>
-        <w:t>The authors made the following contributions. Emilio M. Bruna: Methodology, Data curation, Investigation, Funding acquisition, Conceptualization, Formal analysis, Methodology, Project administration, Resources, Software, Supervision, Validation, Visualization, Writing – original draft; Maria Uriarte: Methodology, Investigation, Funding acquisition, Conceptualization, Formal analysis, Methodology, Project administration, Resources, Software, Supervision, Validation, Visualization, Writing – review &amp; editing; Maria Rosa Darrigo: Methodology, Investigation, Project administration, Writing – review &amp; editing; Paulo Rubim: Methodology, Investigation, Project administration, Writing – review &amp; editing; Cristiane F. Jurinitz: Methodology, Investigation, Project administration, Writing – review &amp; editing; Eric R. Scott: Methodology, Data curation, Software, Validation, Visualization, Writing – review &amp; editing; Osmaildo Ferreira da Silva: Investigation, Project administration; W. John Kress: Methodology, Investigation, Funding acquisition, Conceptualization, Methodology, Resources, Writing – review &amp; editing.</w:t>
-      </w:r>
-    </w:p>
-    <w:p>
-      <w:pPr>
-        <w:pStyle w:val="BodyText"/>
-      </w:pPr>
-      <w:r>
-        <w:lastRenderedPageBreak/>
-        <w:t xml:space="preserve">Correspondence concerning this article should be addressed to Emilio M. Bruna, Department of Wildlife Ecology and Conservation, University of Florida, PO Box 110430, Gainesville, FL 32611-0430, USA. E-mail: </w:t>
-      </w:r>
-      <w:hyperlink r:id="rId8">
+        <w:pStyle w:val="Textkrper"/>
+      </w:pPr>
+      <w:r>
+        <w:t xml:space="preserve">Correspondence concerning this article should be addressed to Emilio M. Bruna, Department of Wildlife Ecology and Conservation, University of Florida, PO Box 110430, Gainesville, FL 32611-0430, USA. E-mail:</w:t>
+      </w:r>
+      <w:r>
+        <w:t xml:space="preserve"> </w:t>
+      </w:r>
+      <w:hyperlink r:id="rId20">
         <w:r>
           <w:rPr>
             <w:rStyle w:val="Hyperlink"/>
           </w:rPr>
-          <w:t>embruna@ufl.edu</w:t>
+          <w:t xml:space="preserve">embruna@ufl.edu</w:t>
         </w:r>
       </w:hyperlink>
     </w:p>
@@ -349,137 +312,165 @@
         <w:pStyle w:val="h1-pagebreak"/>
       </w:pPr>
       <w:r>
-        <w:lastRenderedPageBreak/>
-        <w:t>Abstract</w:t>
+        <w:t xml:space="preserve">Abstract</w:t>
       </w:r>
     </w:p>
     <w:p>
       <w:pPr>
-        <w:pStyle w:val="BodyText"/>
-      </w:pPr>
-      <w:r>
-        <w:t>Habitat fragmentation remains a major focus of research by ecologists decades after being identified as a threat to the integrity of ecosystems. A large body of empirical research has documented the local extinction of plant species from fragments; although the demographic mechanisms underlying these extinctions are rarely known, they are often hypothesized to result from reduced rates of individual growth and survivorship in fragments. This is thought to be especially true in lowland tropical forest, where abiotic conditions in fragments are often dramatically different from those in primary forest. Tests of this hypothesis have been limited by the paucity of long-term demographic data collected in both forest fragments and continuous forest sites.</w:t>
+        <w:pStyle w:val="Textkrper"/>
+      </w:pPr>
+      <w:r>
+        <w:t xml:space="preserve">Habitat fragmentation remains a major focus of research by ecologists decades after being put forward as a threat to the integrity of ecosystems. Decades of research have documented myriad biotic changes in fragmented landscapes, including the local extinction of species from fragments. The demographic mechanisms underlying these extinctions are rarely known. However, many of them – especially in lowland tropical forests – are thought to be driven by one of two mechanisms: (1) reduced recruitment in fragments resulting from changes in the diversity or abundance of pollinators and seed dispersers or (2) increased rates of individual mortality in fragments due to dramatically altered abiotic conditions, especially near fragment edges. Unfortunately, there have been few tests of these potential mechanisms due to the paucity of long-term and comprehensive demographic data collected in both forest fragments and continuous forest sites.</w:t>
+      </w:r>
+      <w:r>
+        <w:br/>
       </w:r>
     </w:p>
     <w:p>
       <w:pPr>
-        <w:pStyle w:val="BodyText"/>
-      </w:pPr>
-      <w:r>
-        <w:t xml:space="preserve">Here we report 12 years (1997-2009) of annual censuses of 13 populations of the Amazonian understory herb </w:t>
+        <w:pStyle w:val="Textkrper"/>
+      </w:pPr>
+      <w:r>
+        <w:t xml:space="preserve">Here we report 11 years (1998-2009) of demographic data from populations of the Amazonian understory herb</w:t>
+      </w:r>
+      <w:r>
+        <w:t xml:space="preserve"> </w:t>
       </w:r>
       <w:r>
         <w:rPr>
+          <w:iCs/>
           <w:i/>
-          <w:iCs/>
         </w:rPr>
-        <w:t>Heliconia acuminata</w:t>
-      </w:r>
-      <w:r>
-        <w:t xml:space="preserve"> (LC Rich.). These surveys were conducted in 13 plots established in the experimentally fragmented landscape of the Biological Dynamics of Forest Fragments Project, located north of Manaus, Brazil. Each plot is </w:t>
+        <w:t xml:space="preserve">H. acuminata</w:t>
+      </w:r>
+      <w:r>
+        <w:t xml:space="preserve"> </w:t>
+      </w:r>
+      <w:r>
+        <w:t xml:space="preserve">(LC Rich.) found at Brazil’s Biological Dynamics of Forest Fragments Project. The dataset comprises &gt;67,000 plant</w:t>
       </w:r>
       <m:oMath>
         <m:r>
-          <w:rPr>
-            <w:rFonts w:ascii="Cambria Math" w:hAnsi="Cambria Math"/>
-          </w:rPr>
+          <m:rPr>
+            <m:sty m:val="p"/>
+          </m:rPr>
+          <m:t>×</m:t>
+        </m:r>
+      </m:oMath>
+      <w:r>
+        <w:t xml:space="preserve">year records of &gt;8500 plants, including &gt;3400 seedlings established after the first census. The thirteen populations were in permanent plots located in experimentally isolated fragments (one in each of four 1-ha fragments and one in each of three 10-ha fragments) as well as in six continuous forest sites. Each plot was</w:t>
+      </w:r>
+      <w:r>
+        <w:t xml:space="preserve"> </w:t>
+      </w:r>
+      <m:oMath>
+        <m:r>
           <m:t>50</m:t>
         </m:r>
         <m:r>
           <m:rPr>
             <m:sty m:val="p"/>
           </m:rPr>
-          <w:rPr>
-            <w:rFonts w:ascii="Cambria Math" w:hAnsi="Cambria Math"/>
-          </w:rPr>
           <m:t>×</m:t>
         </m:r>
         <m:r>
-          <w:rPr>
-            <w:rFonts w:ascii="Cambria Math" w:hAnsi="Cambria Math"/>
-          </w:rPr>
           <m:t>100</m:t>
         </m:r>
       </m:oMath>
       <w:r>
-        <w:t>m; four plots are in 1-ha fragments, three plots are in 10-ha fragments, and six plots are in continuous forest. The population in each plot was censused annually, at which time we recorded, identified, marked, and measured new seedlings, identified any previously marked plants that died, and recorded the size of suriving individuals. Plots were also surveyed during the flowering season to identify reproductive plants and record the number of inflorescences each produced. The dataset comprises &gt;67,000 plant</w:t>
-      </w:r>
-      <m:oMath>
-        <m:r>
-          <m:rPr>
-            <m:sty m:val="p"/>
-          </m:rPr>
-          <w:rPr>
-            <w:rFonts w:ascii="Cambria Math" w:hAnsi="Cambria Math"/>
-          </w:rPr>
-          <m:t>×</m:t>
-        </m:r>
-      </m:oMath>
-      <w:r>
-        <w:t>year records of &gt;8500 plants, including &gt;3400 seedlings established after the first census. These data have been used to investigate topics ranging from how fragmentation-related reductions in germination influence population dynamics to tests of statistical methods for analyzing reproductive rates.</w:t>
+        <w:t xml:space="preserve">m, with the distance between plots ranging from 500 m-60 km. The plants in each plot were censused annually, at which time we recorded, identified, marked, and measured new seedlings, identified any previously marked plants that died, and recorded the size of surviving individuals. Plots were also surveyed during the flowering season to identify reproductive plants and record the number of inflorescences each produced.</w:t>
+      </w:r>
+      <w:r>
+        <w:br/>
       </w:r>
     </w:p>
     <w:p>
       <w:pPr>
-        <w:pStyle w:val="BodyText"/>
-      </w:pPr>
-      <w:r>
-        <w:rPr>
-          <w:i/>
-          <w:iCs/>
-        </w:rPr>
-        <w:lastRenderedPageBreak/>
-        <w:t>Keywords:</w:t>
-      </w:r>
-      <w:r>
-        <w:t xml:space="preserve"> Amazon, Brazil, deforestation, demography, edge effects, forest fragments, habitat fragmentation, integral projection models, matrix models, population dynamics, vital rates</w:t>
+        <w:pStyle w:val="Textkrper"/>
+      </w:pPr>
+      <w:r>
+        <w:t xml:space="preserve">These data have been used to investigate topics ranging from the way fragmentation-related reductions in germination influence population dynamics to statistical methods for analyzing reproductive rates. This breadth of prior use reflects the value of these data to future researchers - an invaluable resource for studies of plant responses to habitat fragmentation, but also also an exceptional one with to address fundamental questions in plant demography, the evolutionary ecology of tropical plants, and for developing and testing demographic models and tools. There are no restrictions on the use this data set, but we do ask that those using the data for teaching or research inform us of how they are doing so and cite this paper and the data archive if appropriate. Any publication using the data must also include a BDFFP Technical Series Number in the Acknowledgments. Authors can request this series number upon the acceptance of their article by contacting the BDFFP’s Scientific Coordinator or E. M. Bruna.</w:t>
       </w:r>
     </w:p>
     <w:p>
       <w:pPr>
+        <w:pStyle w:val="Textkrper"/>
+      </w:pPr>
+      <w:r>
+        <w:rPr>
+          <w:iCs/>
+          <w:i/>
+        </w:rPr>
+        <w:t xml:space="preserve">Keywords:</w:t>
+      </w:r>
+      <w:r>
+        <w:t xml:space="preserve"> </w:t>
+      </w:r>
+      <w:r>
+        <w:t xml:space="preserve">Amazon, Brazil, deforestation, demography, edge effects, forest fragments, habitat fragmentation, integral projection models, matrix models, population dynamics, vital rates</w:t>
+      </w:r>
+    </w:p>
+    <w:p>
+      <w:pPr>
         <w:pStyle w:val="h1-pagebreak"/>
       </w:pPr>
       <w:r>
         <w:rPr>
+          <w:iCs/>
           <w:i/>
-          <w:iCs/>
         </w:rPr>
-        <w:lastRenderedPageBreak/>
-        <w:t>Ecology</w:t>
-      </w:r>
-      <w:r>
-        <w:t>: Data Paper</w:t>
+        <w:t xml:space="preserve">Ecology</w:t>
+      </w:r>
+      <w:r>
+        <w:t xml:space="preserve">: Data Paper</w:t>
       </w:r>
       <w:r>
         <w:br/>
       </w:r>
       <w:r>
         <w:rPr>
+          <w:bCs/>
           <w:b/>
         </w:rPr>
-        <w:t xml:space="preserve">Demography of the understory herb </w:t>
+        <w:t xml:space="preserve">Demography of the understory herb</w:t>
       </w:r>
       <w:r>
         <w:rPr>
-          <w:b/>
-          <w:i/>
-          <w:iCs/>
-        </w:rPr>
-        <w:t>Heliconia acuminata</w:t>
-      </w:r>
-      <w:r>
-        <w:rPr>
+          <w:bCs/>
           <w:b/>
         </w:rPr>
-        <w:t xml:space="preserve"> (Heliconiaceae) in an experimentally fragmented tropical landscape</w:t>
+        <w:t xml:space="preserve"> </w:t>
+      </w:r>
+      <w:r>
+        <w:rPr>
+          <w:iCs/>
+          <w:i/>
+          <w:bCs/>
+          <w:b/>
+        </w:rPr>
+        <w:t xml:space="preserve">Heliconia acuminata</w:t>
+      </w:r>
+      <w:r>
+        <w:rPr>
+          <w:bCs/>
+          <w:b/>
+        </w:rPr>
+        <w:t xml:space="preserve"> </w:t>
+      </w:r>
+      <w:r>
+        <w:rPr>
+          <w:bCs/>
+          <w:b/>
+        </w:rPr>
+        <w:t xml:space="preserve">(Heliconiaceae) in an experimentally fragmented tropical landscape</w:t>
       </w:r>
     </w:p>
     <w:sectPr>
-      <w:headerReference w:type="even" r:id="rId9"/>
-      <w:headerReference w:type="default" r:id="rId10"/>
-      <w:headerReference w:type="first" r:id="rId11"/>
-      <w:pgSz w:w="12240" w:h="15840"/>
-      <w:pgMar w:top="1417" w:right="1417" w:bottom="1134" w:left="1417" w:header="720" w:footer="720" w:gutter="0"/>
+      <w:headerReference r:id="rId10" w:type="even"/>
+      <w:headerReference r:id="rId9" w:type="default"/>
+      <w:headerReference r:id="rId11" w:type="first"/>
+      <w:pgSz w:h="15840" w:w="12240"/>
+      <w:pgMar w:bottom="1134" w:footer="720" w:gutter="0" w:header="720" w:left="1417" w:right="1417" w:top="1417"/>
       <w:cols w:space="720"/>
       <w:titlePg/>
       <w:docGrid w:linePitch="326"/>
@@ -488,44 +479,23 @@
 </w:document>
 </file>
 
-<file path=word/endnotes.xml><?xml version="1.0" encoding="utf-8"?>
-<w:endnotes xmlns:wpc="http://schemas.microsoft.com/office/word/2010/wordprocessingCanvas" xmlns:cx="http://schemas.microsoft.com/office/drawing/2014/chartex" xmlns:cx1="http://schemas.microsoft.com/office/drawing/2015/9/8/chartex" xmlns:cx2="http://schemas.microsoft.com/office/drawing/2015/10/21/chartex" xmlns:cx3="http://schemas.microsoft.com/office/drawing/2016/5/9/chartex" xmlns:cx4="http://schemas.microsoft.com/office/drawing/2016/5/10/chartex" xmlns:cx5="http://schemas.microsoft.com/office/drawing/2016/5/11/chartex" xmlns:cx6="http://schemas.microsoft.com/office/drawing/2016/5/12/chartex" xmlns:cx7="http://schemas.microsoft.com/office/drawing/2016/5/13/chartex" xmlns:cx8="http://schemas.microsoft.com/office/drawing/2016/5/14/chartex" xmlns:mc="http://schemas.openxmlformats.org/markup-compatibility/2006" xmlns:aink="http://schemas.microsoft.com/office/drawing/2016/ink" xmlns:am3d="http://schemas.microsoft.com/office/drawing/2017/model3d" xmlns:o="urn:schemas-microsoft-com:office:office" xmlns:oel="http://schemas.microsoft.com/office/2019/extlst" xmlns:r="http://schemas.openxmlformats.org/officeDocument/2006/relationships" xmlns:m="http://schemas.openxmlformats.org/officeDocument/2006/math" xmlns:v="urn:schemas-microsoft-com:vml" xmlns:wp14="http://schemas.microsoft.com/office/word/2010/wordprocessingDrawing" xmlns:wp="http://schemas.openxmlformats.org/drawingml/2006/wordprocessingDrawing" xmlns:w10="urn:schemas-microsoft-com:office:word" xmlns:w="http://schemas.openxmlformats.org/wordprocessingml/2006/main" xmlns:w14="http://schemas.microsoft.com/office/word/2010/wordml" xmlns:w15="http://schemas.microsoft.com/office/word/2012/wordml" xmlns:w16cex="http://schemas.microsoft.com/office/word/2018/wordml/cex" xmlns:w16cid="http://schemas.microsoft.com/office/word/2016/wordml/cid" xmlns:w16="http://schemas.microsoft.com/office/word/2018/wordml" xmlns:w16sdtdh="http://schemas.microsoft.com/office/word/2020/wordml/sdtdatahash" xmlns:w16se="http://schemas.microsoft.com/office/word/2015/wordml/symex" xmlns:wpg="http://schemas.microsoft.com/office/word/2010/wordprocessingGroup" xmlns:wpi="http://schemas.microsoft.com/office/word/2010/wordprocessingInk" xmlns:wne="http://schemas.microsoft.com/office/word/2006/wordml" xmlns:wps="http://schemas.microsoft.com/office/word/2010/wordprocessingShape" mc:Ignorable="w14 w15 w16se w16cid w16 w16cex w16sdtdh wp14">
-  <w:endnote w:type="separator" w:id="-1">
-    <w:p>
-      <w:pPr>
-        <w:spacing w:before="0" w:after="0" w:line="240" w:lineRule="auto"/>
-      </w:pPr>
-      <w:r>
-        <w:separator/>
-      </w:r>
-    </w:p>
-  </w:endnote>
-  <w:endnote w:type="continuationSeparator" w:id="0">
-    <w:p>
-      <w:pPr>
-        <w:spacing w:before="0" w:after="0" w:line="240" w:lineRule="auto"/>
-      </w:pPr>
-      <w:r>
-        <w:continuationSeparator/>
-      </w:r>
-    </w:p>
-  </w:endnote>
-</w:endnotes>
+<file path=word/comments.xml><?xml version="1.0" encoding="utf-8"?>
+<w:comments xmlns:w="http://schemas.openxmlformats.org/wordprocessingml/2006/main" xmlns:m="http://schemas.openxmlformats.org/officeDocument/2006/math" xmlns:r="http://schemas.openxmlformats.org/officeDocument/2006/relationships" xmlns:o="urn:schemas-microsoft-com:office:office" xmlns:v="urn:schemas-microsoft-com:vml" xmlns:w10="urn:schemas-microsoft-com:office:word" xmlns:a="http://schemas.openxmlformats.org/drawingml/2006/main" xmlns:pic="http://schemas.openxmlformats.org/drawingml/2006/picture" xmlns:wp="http://schemas.openxmlformats.org/drawingml/2006/wordprocessingDrawing"/>
 </file>
 
 <file path=word/footnotes.xml><?xml version="1.0" encoding="utf-8"?>
-<w:footnotes xmlns:wpc="http://schemas.microsoft.com/office/word/2010/wordprocessingCanvas" xmlns:cx="http://schemas.microsoft.com/office/drawing/2014/chartex" xmlns:cx1="http://schemas.microsoft.com/office/drawing/2015/9/8/chartex" xmlns:cx2="http://schemas.microsoft.com/office/drawing/2015/10/21/chartex" xmlns:cx3="http://schemas.microsoft.com/office/drawing/2016/5/9/chartex" xmlns:cx4="http://schemas.microsoft.com/office/drawing/2016/5/10/chartex" xmlns:cx5="http://schemas.microsoft.com/office/drawing/2016/5/11/chartex" xmlns:cx6="http://schemas.microsoft.com/office/drawing/2016/5/12/chartex" xmlns:cx7="http://schemas.microsoft.com/office/drawing/2016/5/13/chartex" xmlns:cx8="http://schemas.microsoft.com/office/drawing/2016/5/14/chartex" xmlns:mc="http://schemas.openxmlformats.org/markup-compatibility/2006" xmlns:aink="http://schemas.microsoft.com/office/drawing/2016/ink" xmlns:am3d="http://schemas.microsoft.com/office/drawing/2017/model3d" xmlns:o="urn:schemas-microsoft-com:office:office" xmlns:oel="http://schemas.microsoft.com/office/2019/extlst" xmlns:r="http://schemas.openxmlformats.org/officeDocument/2006/relationships" xmlns:m="http://schemas.openxmlformats.org/officeDocument/2006/math" xmlns:v="urn:schemas-microsoft-com:vml" xmlns:wp14="http://schemas.microsoft.com/office/word/2010/wordprocessingDrawing" xmlns:wp="http://schemas.openxmlformats.org/drawingml/2006/wordprocessingDrawing" xmlns:w10="urn:schemas-microsoft-com:office:word" xmlns:w="http://schemas.openxmlformats.org/wordprocessingml/2006/main" xmlns:w14="http://schemas.microsoft.com/office/word/2010/wordml" xmlns:w15="http://schemas.microsoft.com/office/word/2012/wordml" xmlns:w16cex="http://schemas.microsoft.com/office/word/2018/wordml/cex" xmlns:w16cid="http://schemas.microsoft.com/office/word/2016/wordml/cid" xmlns:w16="http://schemas.microsoft.com/office/word/2018/wordml" xmlns:w16sdtdh="http://schemas.microsoft.com/office/word/2020/wordml/sdtdatahash" xmlns:w16se="http://schemas.microsoft.com/office/word/2015/wordml/symex" xmlns:wpg="http://schemas.microsoft.com/office/word/2010/wordprocessingGroup" xmlns:wpi="http://schemas.microsoft.com/office/word/2010/wordprocessingInk" xmlns:wne="http://schemas.microsoft.com/office/word/2006/wordml" xmlns:wps="http://schemas.microsoft.com/office/word/2010/wordprocessingShape" mc:Ignorable="w14 w15 w16se w16cid w16 w16cex w16sdtdh wp14">
+<w:footnotes xmlns:w="http://schemas.openxmlformats.org/wordprocessingml/2006/main" xmlns:m="http://schemas.openxmlformats.org/officeDocument/2006/math" xmlns:r="http://schemas.openxmlformats.org/officeDocument/2006/relationships" xmlns:o="urn:schemas-microsoft-com:office:office" xmlns:v="urn:schemas-microsoft-com:vml" xmlns:w10="urn:schemas-microsoft-com:office:word" xmlns:a="http://schemas.openxmlformats.org/drawingml/2006/main" xmlns:pic="http://schemas.openxmlformats.org/drawingml/2006/picture" xmlns:wp="http://schemas.openxmlformats.org/drawingml/2006/wordprocessingDrawing">
+  <w:footnote w:type="continuationSeparator" w:id="0">
+    <w:p>
+      <w:r>
+        <w:continuationSeparator/>
+      </w:r>
+    </w:p>
+  </w:footnote>
   <w:footnote w:type="separator" w:id="-1">
     <w:p>
       <w:r>
         <w:separator/>
-      </w:r>
-    </w:p>
-  </w:footnote>
-  <w:footnote w:type="continuationSeparator" w:id="0">
-    <w:p>
-      <w:r>
-        <w:continuationSeparator/>
       </w:r>
     </w:p>
   </w:footnote>
@@ -533,11 +503,11 @@
 </file>
 
 <file path=word/header1.xml><?xml version="1.0" encoding="utf-8"?>
-<w:hdr xmlns:wpc="http://schemas.microsoft.com/office/word/2010/wordprocessingCanvas" xmlns:cx="http://schemas.microsoft.com/office/drawing/2014/chartex" xmlns:cx1="http://schemas.microsoft.com/office/drawing/2015/9/8/chartex" xmlns:cx2="http://schemas.microsoft.com/office/drawing/2015/10/21/chartex" xmlns:cx3="http://schemas.microsoft.com/office/drawing/2016/5/9/chartex" xmlns:cx4="http://schemas.microsoft.com/office/drawing/2016/5/10/chartex" xmlns:cx5="http://schemas.microsoft.com/office/drawing/2016/5/11/chartex" xmlns:cx6="http://schemas.microsoft.com/office/drawing/2016/5/12/chartex" xmlns:cx7="http://schemas.microsoft.com/office/drawing/2016/5/13/chartex" xmlns:cx8="http://schemas.microsoft.com/office/drawing/2016/5/14/chartex" xmlns:mc="http://schemas.openxmlformats.org/markup-compatibility/2006" xmlns:aink="http://schemas.microsoft.com/office/drawing/2016/ink" xmlns:am3d="http://schemas.microsoft.com/office/drawing/2017/model3d" xmlns:o="urn:schemas-microsoft-com:office:office" xmlns:oel="http://schemas.microsoft.com/office/2019/extlst" xmlns:r="http://schemas.openxmlformats.org/officeDocument/2006/relationships" xmlns:m="http://schemas.openxmlformats.org/officeDocument/2006/math" xmlns:v="urn:schemas-microsoft-com:vml" xmlns:wp14="http://schemas.microsoft.com/office/word/2010/wordprocessingDrawing" xmlns:wp="http://schemas.openxmlformats.org/drawingml/2006/wordprocessingDrawing" xmlns:w10="urn:schemas-microsoft-com:office:word" xmlns:w="http://schemas.openxmlformats.org/wordprocessingml/2006/main" xmlns:w14="http://schemas.microsoft.com/office/word/2010/wordml" xmlns:w15="http://schemas.microsoft.com/office/word/2012/wordml" xmlns:w16cex="http://schemas.microsoft.com/office/word/2018/wordml/cex" xmlns:w16cid="http://schemas.microsoft.com/office/word/2016/wordml/cid" xmlns:w16="http://schemas.microsoft.com/office/word/2018/wordml" xmlns:w16sdtdh="http://schemas.microsoft.com/office/word/2020/wordml/sdtdatahash" xmlns:w16se="http://schemas.microsoft.com/office/word/2015/wordml/symex" xmlns:wpg="http://schemas.microsoft.com/office/word/2010/wordprocessingGroup" xmlns:wpi="http://schemas.microsoft.com/office/word/2010/wordprocessingInk" xmlns:wne="http://schemas.microsoft.com/office/word/2006/wordml" xmlns:wps="http://schemas.microsoft.com/office/word/2010/wordprocessingShape" mc:Ignorable="w14 w15 w16se w16cid w16 w16cex w16sdtdh wp14">
+<w:hdr xmlns:wpc="http://schemas.microsoft.com/office/word/2010/wordprocessingCanvas" xmlns:cx="http://schemas.microsoft.com/office/drawing/2014/chartex" xmlns:cx1="http://schemas.microsoft.com/office/drawing/2015/9/8/chartex" xmlns:cx2="http://schemas.microsoft.com/office/drawing/2015/10/21/chartex" xmlns:cx3="http://schemas.microsoft.com/office/drawing/2016/5/9/chartex" xmlns:cx4="http://schemas.microsoft.com/office/drawing/2016/5/10/chartex" xmlns:cx5="http://schemas.microsoft.com/office/drawing/2016/5/11/chartex" xmlns:cx6="http://schemas.microsoft.com/office/drawing/2016/5/12/chartex" xmlns:cx7="http://schemas.microsoft.com/office/drawing/2016/5/13/chartex" xmlns:cx8="http://schemas.microsoft.com/office/drawing/2016/5/14/chartex" xmlns:mc="http://schemas.openxmlformats.org/markup-compatibility/2006" xmlns:aink="http://schemas.microsoft.com/office/drawing/2016/ink" xmlns:am3d="http://schemas.microsoft.com/office/drawing/2017/model3d" xmlns:o="urn:schemas-microsoft-com:office:office" xmlns:r="http://schemas.openxmlformats.org/officeDocument/2006/relationships" xmlns:m="http://schemas.openxmlformats.org/officeDocument/2006/math" xmlns:v="urn:schemas-microsoft-com:vml" xmlns:wp14="http://schemas.microsoft.com/office/word/2010/wordprocessingDrawing" xmlns:wp="http://schemas.openxmlformats.org/drawingml/2006/wordprocessingDrawing" xmlns:w10="urn:schemas-microsoft-com:office:word" xmlns:w="http://schemas.openxmlformats.org/wordprocessingml/2006/main" xmlns:w14="http://schemas.microsoft.com/office/word/2010/wordml" xmlns:w15="http://schemas.microsoft.com/office/word/2012/wordml" xmlns:w16cid="http://schemas.microsoft.com/office/word/2016/wordml/cid" xmlns:w16se="http://schemas.microsoft.com/office/word/2015/wordml/symex" xmlns:wpg="http://schemas.microsoft.com/office/word/2010/wordprocessingGroup" xmlns:wpi="http://schemas.microsoft.com/office/word/2010/wordprocessingInk" xmlns:wne="http://schemas.microsoft.com/office/word/2006/wordml" xmlns:wps="http://schemas.microsoft.com/office/word/2010/wordprocessingShape" mc:Ignorable="w14 w15 w16se w16cid wp14">
   <w:sdt>
     <w:sdtPr>
       <w:rPr>
-        <w:rStyle w:val="PageNumber"/>
+        <w:rStyle w:val="Seitenzahl"/>
       </w:rPr>
       <w:id w:val="509259971"/>
       <w:docPartObj>
@@ -545,30 +515,35 @@
         <w:docPartUnique/>
       </w:docPartObj>
     </w:sdtPr>
+    <w:sdtEndPr>
+      <w:rPr>
+        <w:rStyle w:val="Seitenzahl"/>
+      </w:rPr>
+    </w:sdtEndPr>
     <w:sdtContent>
       <w:p>
         <w:pPr>
-          <w:pStyle w:val="Header"/>
+          <w:pStyle w:val="Kopfzeile"/>
           <w:framePr w:wrap="none" w:vAnchor="text" w:hAnchor="margin" w:xAlign="right" w:y="1"/>
           <w:rPr>
-            <w:rStyle w:val="PageNumber"/>
+            <w:rStyle w:val="Seitenzahl"/>
           </w:rPr>
         </w:pPr>
         <w:r>
           <w:rPr>
-            <w:rStyle w:val="PageNumber"/>
+            <w:rStyle w:val="Seitenzahl"/>
           </w:rPr>
           <w:fldChar w:fldCharType="begin"/>
         </w:r>
         <w:r>
           <w:rPr>
-            <w:rStyle w:val="PageNumber"/>
+            <w:rStyle w:val="Seitenzahl"/>
           </w:rPr>
           <w:instrText xml:space="preserve"> PAGE </w:instrText>
         </w:r>
         <w:r>
           <w:rPr>
-            <w:rStyle w:val="PageNumber"/>
+            <w:rStyle w:val="Seitenzahl"/>
           </w:rPr>
           <w:fldChar w:fldCharType="end"/>
         </w:r>
@@ -577,7 +552,7 @@
   </w:sdt>
   <w:p>
     <w:pPr>
-      <w:pStyle w:val="Header"/>
+      <w:pStyle w:val="Kopfzeile"/>
       <w:ind w:right="360"/>
     </w:pPr>
   </w:p>
@@ -585,11 +560,11 @@
 </file>
 
 <file path=word/header2.xml><?xml version="1.0" encoding="utf-8"?>
-<w:hdr xmlns:wpc="http://schemas.microsoft.com/office/word/2010/wordprocessingCanvas" xmlns:cx="http://schemas.microsoft.com/office/drawing/2014/chartex" xmlns:cx1="http://schemas.microsoft.com/office/drawing/2015/9/8/chartex" xmlns:cx2="http://schemas.microsoft.com/office/drawing/2015/10/21/chartex" xmlns:cx3="http://schemas.microsoft.com/office/drawing/2016/5/9/chartex" xmlns:cx4="http://schemas.microsoft.com/office/drawing/2016/5/10/chartex" xmlns:cx5="http://schemas.microsoft.com/office/drawing/2016/5/11/chartex" xmlns:cx6="http://schemas.microsoft.com/office/drawing/2016/5/12/chartex" xmlns:cx7="http://schemas.microsoft.com/office/drawing/2016/5/13/chartex" xmlns:cx8="http://schemas.microsoft.com/office/drawing/2016/5/14/chartex" xmlns:mc="http://schemas.openxmlformats.org/markup-compatibility/2006" xmlns:aink="http://schemas.microsoft.com/office/drawing/2016/ink" xmlns:am3d="http://schemas.microsoft.com/office/drawing/2017/model3d" xmlns:o="urn:schemas-microsoft-com:office:office" xmlns:oel="http://schemas.microsoft.com/office/2019/extlst" xmlns:r="http://schemas.openxmlformats.org/officeDocument/2006/relationships" xmlns:m="http://schemas.openxmlformats.org/officeDocument/2006/math" xmlns:v="urn:schemas-microsoft-com:vml" xmlns:wp14="http://schemas.microsoft.com/office/word/2010/wordprocessingDrawing" xmlns:wp="http://schemas.openxmlformats.org/drawingml/2006/wordprocessingDrawing" xmlns:w10="urn:schemas-microsoft-com:office:word" xmlns:w="http://schemas.openxmlformats.org/wordprocessingml/2006/main" xmlns:w14="http://schemas.microsoft.com/office/word/2010/wordml" xmlns:w15="http://schemas.microsoft.com/office/word/2012/wordml" xmlns:w16cex="http://schemas.microsoft.com/office/word/2018/wordml/cex" xmlns:w16cid="http://schemas.microsoft.com/office/word/2016/wordml/cid" xmlns:w16="http://schemas.microsoft.com/office/word/2018/wordml" xmlns:w16sdtdh="http://schemas.microsoft.com/office/word/2020/wordml/sdtdatahash" xmlns:w16se="http://schemas.microsoft.com/office/word/2015/wordml/symex" xmlns:wpg="http://schemas.microsoft.com/office/word/2010/wordprocessingGroup" xmlns:wpi="http://schemas.microsoft.com/office/word/2010/wordprocessingInk" xmlns:wne="http://schemas.microsoft.com/office/word/2006/wordml" xmlns:wps="http://schemas.microsoft.com/office/word/2010/wordprocessingShape" mc:Ignorable="w14 w15 w16se w16cid w16 w16cex w16sdtdh wp14">
+<w:hdr xmlns:wpc="http://schemas.microsoft.com/office/word/2010/wordprocessingCanvas" xmlns:cx="http://schemas.microsoft.com/office/drawing/2014/chartex" xmlns:cx1="http://schemas.microsoft.com/office/drawing/2015/9/8/chartex" xmlns:cx2="http://schemas.microsoft.com/office/drawing/2015/10/21/chartex" xmlns:cx3="http://schemas.microsoft.com/office/drawing/2016/5/9/chartex" xmlns:cx4="http://schemas.microsoft.com/office/drawing/2016/5/10/chartex" xmlns:cx5="http://schemas.microsoft.com/office/drawing/2016/5/11/chartex" xmlns:cx6="http://schemas.microsoft.com/office/drawing/2016/5/12/chartex" xmlns:cx7="http://schemas.microsoft.com/office/drawing/2016/5/13/chartex" xmlns:cx8="http://schemas.microsoft.com/office/drawing/2016/5/14/chartex" xmlns:mc="http://schemas.openxmlformats.org/markup-compatibility/2006" xmlns:aink="http://schemas.microsoft.com/office/drawing/2016/ink" xmlns:am3d="http://schemas.microsoft.com/office/drawing/2017/model3d" xmlns:o="urn:schemas-microsoft-com:office:office" xmlns:r="http://schemas.openxmlformats.org/officeDocument/2006/relationships" xmlns:m="http://schemas.openxmlformats.org/officeDocument/2006/math" xmlns:v="urn:schemas-microsoft-com:vml" xmlns:wp14="http://schemas.microsoft.com/office/word/2010/wordprocessingDrawing" xmlns:wp="http://schemas.openxmlformats.org/drawingml/2006/wordprocessingDrawing" xmlns:w10="urn:schemas-microsoft-com:office:word" xmlns:w="http://schemas.openxmlformats.org/wordprocessingml/2006/main" xmlns:w14="http://schemas.microsoft.com/office/word/2010/wordml" xmlns:w15="http://schemas.microsoft.com/office/word/2012/wordml" xmlns:w16cid="http://schemas.microsoft.com/office/word/2016/wordml/cid" xmlns:w16se="http://schemas.microsoft.com/office/word/2015/wordml/symex" xmlns:wpg="http://schemas.microsoft.com/office/word/2010/wordprocessingGroup" xmlns:wpi="http://schemas.microsoft.com/office/word/2010/wordprocessingInk" xmlns:wne="http://schemas.microsoft.com/office/word/2006/wordml" xmlns:wps="http://schemas.microsoft.com/office/word/2010/wordprocessingShape" mc:Ignorable="w14 w15 w16se w16cid wp14">
   <w:sdt>
     <w:sdtPr>
       <w:rPr>
-        <w:rStyle w:val="PageNumber"/>
+        <w:rStyle w:val="Seitenzahl"/>
       </w:rPr>
       <w:id w:val="-1922177194"/>
       <w:docPartObj>
@@ -597,43 +572,48 @@
         <w:docPartUnique/>
       </w:docPartObj>
     </w:sdtPr>
+    <w:sdtEndPr>
+      <w:rPr>
+        <w:rStyle w:val="Seitenzahl"/>
+      </w:rPr>
+    </w:sdtEndPr>
     <w:sdtContent>
       <w:p>
         <w:pPr>
-          <w:pStyle w:val="Header"/>
+          <w:pStyle w:val="Kopfzeile"/>
           <w:framePr w:wrap="none" w:vAnchor="text" w:hAnchor="margin" w:xAlign="right" w:y="1"/>
           <w:rPr>
-            <w:rStyle w:val="PageNumber"/>
+            <w:rStyle w:val="Seitenzahl"/>
           </w:rPr>
         </w:pPr>
         <w:r>
           <w:rPr>
-            <w:rStyle w:val="PageNumber"/>
+            <w:rStyle w:val="Seitenzahl"/>
           </w:rPr>
           <w:fldChar w:fldCharType="begin"/>
         </w:r>
         <w:r>
           <w:rPr>
-            <w:rStyle w:val="PageNumber"/>
+            <w:rStyle w:val="Seitenzahl"/>
           </w:rPr>
           <w:instrText xml:space="preserve"> PAGE </w:instrText>
         </w:r>
         <w:r>
           <w:rPr>
-            <w:rStyle w:val="PageNumber"/>
+            <w:rStyle w:val="Seitenzahl"/>
           </w:rPr>
           <w:fldChar w:fldCharType="separate"/>
         </w:r>
         <w:r>
           <w:rPr>
-            <w:rStyle w:val="PageNumber"/>
+            <w:rStyle w:val="Seitenzahl"/>
             <w:noProof/>
           </w:rPr>
           <w:t>1</w:t>
         </w:r>
         <w:r>
           <w:rPr>
-            <w:rStyle w:val="PageNumber"/>
+            <w:rStyle w:val="Seitenzahl"/>
           </w:rPr>
           <w:fldChar w:fldCharType="end"/>
         </w:r>
@@ -642,7 +622,7 @@
   </w:sdt>
   <w:p>
     <w:pPr>
-      <w:pStyle w:val="Header"/>
+      <w:pStyle w:val="Kopfzeile"/>
       <w:ind w:right="357"/>
     </w:pPr>
     <w:r>
@@ -656,11 +636,11 @@
 </file>
 
 <file path=word/header3.xml><?xml version="1.0" encoding="utf-8"?>
-<w:hdr xmlns:wpc="http://schemas.microsoft.com/office/word/2010/wordprocessingCanvas" xmlns:cx="http://schemas.microsoft.com/office/drawing/2014/chartex" xmlns:cx1="http://schemas.microsoft.com/office/drawing/2015/9/8/chartex" xmlns:cx2="http://schemas.microsoft.com/office/drawing/2015/10/21/chartex" xmlns:cx3="http://schemas.microsoft.com/office/drawing/2016/5/9/chartex" xmlns:cx4="http://schemas.microsoft.com/office/drawing/2016/5/10/chartex" xmlns:cx5="http://schemas.microsoft.com/office/drawing/2016/5/11/chartex" xmlns:cx6="http://schemas.microsoft.com/office/drawing/2016/5/12/chartex" xmlns:cx7="http://schemas.microsoft.com/office/drawing/2016/5/13/chartex" xmlns:cx8="http://schemas.microsoft.com/office/drawing/2016/5/14/chartex" xmlns:mc="http://schemas.openxmlformats.org/markup-compatibility/2006" xmlns:aink="http://schemas.microsoft.com/office/drawing/2016/ink" xmlns:am3d="http://schemas.microsoft.com/office/drawing/2017/model3d" xmlns:o="urn:schemas-microsoft-com:office:office" xmlns:oel="http://schemas.microsoft.com/office/2019/extlst" xmlns:r="http://schemas.openxmlformats.org/officeDocument/2006/relationships" xmlns:m="http://schemas.openxmlformats.org/officeDocument/2006/math" xmlns:v="urn:schemas-microsoft-com:vml" xmlns:wp14="http://schemas.microsoft.com/office/word/2010/wordprocessingDrawing" xmlns:wp="http://schemas.openxmlformats.org/drawingml/2006/wordprocessingDrawing" xmlns:w10="urn:schemas-microsoft-com:office:word" xmlns:w="http://schemas.openxmlformats.org/wordprocessingml/2006/main" xmlns:w14="http://schemas.microsoft.com/office/word/2010/wordml" xmlns:w15="http://schemas.microsoft.com/office/word/2012/wordml" xmlns:w16cex="http://schemas.microsoft.com/office/word/2018/wordml/cex" xmlns:w16cid="http://schemas.microsoft.com/office/word/2016/wordml/cid" xmlns:w16="http://schemas.microsoft.com/office/word/2018/wordml" xmlns:w16sdtdh="http://schemas.microsoft.com/office/word/2020/wordml/sdtdatahash" xmlns:w16se="http://schemas.microsoft.com/office/word/2015/wordml/symex" xmlns:wpg="http://schemas.microsoft.com/office/word/2010/wordprocessingGroup" xmlns:wpi="http://schemas.microsoft.com/office/word/2010/wordprocessingInk" xmlns:wne="http://schemas.microsoft.com/office/word/2006/wordml" xmlns:wps="http://schemas.microsoft.com/office/word/2010/wordprocessingShape" mc:Ignorable="w14 w15 w16se w16cid w16 w16cex w16sdtdh wp14">
+<w:hdr xmlns:wpc="http://schemas.microsoft.com/office/word/2010/wordprocessingCanvas" xmlns:cx="http://schemas.microsoft.com/office/drawing/2014/chartex" xmlns:cx1="http://schemas.microsoft.com/office/drawing/2015/9/8/chartex" xmlns:cx2="http://schemas.microsoft.com/office/drawing/2015/10/21/chartex" xmlns:cx3="http://schemas.microsoft.com/office/drawing/2016/5/9/chartex" xmlns:cx4="http://schemas.microsoft.com/office/drawing/2016/5/10/chartex" xmlns:cx5="http://schemas.microsoft.com/office/drawing/2016/5/11/chartex" xmlns:cx6="http://schemas.microsoft.com/office/drawing/2016/5/12/chartex" xmlns:cx7="http://schemas.microsoft.com/office/drawing/2016/5/13/chartex" xmlns:cx8="http://schemas.microsoft.com/office/drawing/2016/5/14/chartex" xmlns:mc="http://schemas.openxmlformats.org/markup-compatibility/2006" xmlns:aink="http://schemas.microsoft.com/office/drawing/2016/ink" xmlns:am3d="http://schemas.microsoft.com/office/drawing/2017/model3d" xmlns:o="urn:schemas-microsoft-com:office:office" xmlns:r="http://schemas.openxmlformats.org/officeDocument/2006/relationships" xmlns:m="http://schemas.openxmlformats.org/officeDocument/2006/math" xmlns:v="urn:schemas-microsoft-com:vml" xmlns:wp14="http://schemas.microsoft.com/office/word/2010/wordprocessingDrawing" xmlns:wp="http://schemas.openxmlformats.org/drawingml/2006/wordprocessingDrawing" xmlns:w10="urn:schemas-microsoft-com:office:word" xmlns:w="http://schemas.openxmlformats.org/wordprocessingml/2006/main" xmlns:w14="http://schemas.microsoft.com/office/word/2010/wordml" xmlns:w15="http://schemas.microsoft.com/office/word/2012/wordml" xmlns:w16cid="http://schemas.microsoft.com/office/word/2016/wordml/cid" xmlns:w16se="http://schemas.microsoft.com/office/word/2015/wordml/symex" xmlns:wpg="http://schemas.microsoft.com/office/word/2010/wordprocessingGroup" xmlns:wpi="http://schemas.microsoft.com/office/word/2010/wordprocessingInk" xmlns:wne="http://schemas.microsoft.com/office/word/2006/wordml" xmlns:wps="http://schemas.microsoft.com/office/word/2010/wordprocessingShape" mc:Ignorable="w14 w15 w16se w16cid wp14">
   <w:sdt>
     <w:sdtPr>
       <w:rPr>
-        <w:rStyle w:val="PageNumber"/>
+        <w:rStyle w:val="Seitenzahl"/>
       </w:rPr>
       <w:id w:val="1389921216"/>
       <w:docPartObj>
@@ -671,40 +651,40 @@
     <w:sdtContent>
       <w:p>
         <w:pPr>
-          <w:pStyle w:val="Header"/>
+          <w:pStyle w:val="Kopfzeile"/>
           <w:framePr w:wrap="none" w:vAnchor="text" w:hAnchor="margin" w:xAlign="right" w:y="1"/>
           <w:rPr>
-            <w:rStyle w:val="PageNumber"/>
+            <w:rStyle w:val="Seitenzahl"/>
           </w:rPr>
         </w:pPr>
         <w:r>
           <w:rPr>
-            <w:rStyle w:val="PageNumber"/>
+            <w:rStyle w:val="Seitenzahl"/>
           </w:rPr>
           <w:fldChar w:fldCharType="begin"/>
         </w:r>
         <w:r>
           <w:rPr>
-            <w:rStyle w:val="PageNumber"/>
+            <w:rStyle w:val="Seitenzahl"/>
           </w:rPr>
           <w:instrText xml:space="preserve"> PAGE </w:instrText>
         </w:r>
         <w:r>
           <w:rPr>
-            <w:rStyle w:val="PageNumber"/>
+            <w:rStyle w:val="Seitenzahl"/>
           </w:rPr>
           <w:fldChar w:fldCharType="separate"/>
         </w:r>
         <w:r>
           <w:rPr>
-            <w:rStyle w:val="PageNumber"/>
+            <w:rStyle w:val="Seitenzahl"/>
             <w:noProof/>
           </w:rPr>
           <w:t>1</w:t>
         </w:r>
         <w:r>
           <w:rPr>
-            <w:rStyle w:val="PageNumber"/>
+            <w:rStyle w:val="Seitenzahl"/>
           </w:rPr>
           <w:fldChar w:fldCharType="end"/>
         </w:r>
@@ -713,7 +693,7 @@
   </w:sdt>
   <w:p>
     <w:pPr>
-      <w:pStyle w:val="Header"/>
+      <w:pStyle w:val="Kopfzeile"/>
       <w:ind w:right="360"/>
     </w:pPr>
     <w:r>
@@ -722,7 +702,7 @@
   </w:p>
   <w:p>
     <w:pPr>
-      <w:pStyle w:val="Header"/>
+      <w:pStyle w:val="Kopfzeile"/>
       <w:ind w:right="357"/>
     </w:pPr>
   </w:p>
@@ -730,8 +710,8 @@
 </file>
 
 <file path=word/numbering.xml><?xml version="1.0" encoding="utf-8"?>
-<w:numbering xmlns:wpc="http://schemas.microsoft.com/office/word/2010/wordprocessingCanvas" xmlns:cx="http://schemas.microsoft.com/office/drawing/2014/chartex" xmlns:cx1="http://schemas.microsoft.com/office/drawing/2015/9/8/chartex" xmlns:cx2="http://schemas.microsoft.com/office/drawing/2015/10/21/chartex" xmlns:cx3="http://schemas.microsoft.com/office/drawing/2016/5/9/chartex" xmlns:cx4="http://schemas.microsoft.com/office/drawing/2016/5/10/chartex" xmlns:cx5="http://schemas.microsoft.com/office/drawing/2016/5/11/chartex" xmlns:cx6="http://schemas.microsoft.com/office/drawing/2016/5/12/chartex" xmlns:cx7="http://schemas.microsoft.com/office/drawing/2016/5/13/chartex" xmlns:cx8="http://schemas.microsoft.com/office/drawing/2016/5/14/chartex" xmlns:mc="http://schemas.openxmlformats.org/markup-compatibility/2006" xmlns:aink="http://schemas.microsoft.com/office/drawing/2016/ink" xmlns:am3d="http://schemas.microsoft.com/office/drawing/2017/model3d" xmlns:o="urn:schemas-microsoft-com:office:office" xmlns:oel="http://schemas.microsoft.com/office/2019/extlst" xmlns:r="http://schemas.openxmlformats.org/officeDocument/2006/relationships" xmlns:m="http://schemas.openxmlformats.org/officeDocument/2006/math" xmlns:v="urn:schemas-microsoft-com:vml" xmlns:wp14="http://schemas.microsoft.com/office/word/2010/wordprocessingDrawing" xmlns:wp="http://schemas.openxmlformats.org/drawingml/2006/wordprocessingDrawing" xmlns:w10="urn:schemas-microsoft-com:office:word" xmlns:w="http://schemas.openxmlformats.org/wordprocessingml/2006/main" xmlns:w14="http://schemas.microsoft.com/office/word/2010/wordml" xmlns:w15="http://schemas.microsoft.com/office/word/2012/wordml" xmlns:w16cex="http://schemas.microsoft.com/office/word/2018/wordml/cex" xmlns:w16cid="http://schemas.microsoft.com/office/word/2016/wordml/cid" xmlns:w16="http://schemas.microsoft.com/office/word/2018/wordml" xmlns:w16sdtdh="http://schemas.microsoft.com/office/word/2020/wordml/sdtdatahash" xmlns:w16se="http://schemas.microsoft.com/office/word/2015/wordml/symex" xmlns:wpg="http://schemas.microsoft.com/office/word/2010/wordprocessingGroup" xmlns:wpi="http://schemas.microsoft.com/office/word/2010/wordprocessingInk" xmlns:wne="http://schemas.microsoft.com/office/word/2006/wordml" xmlns:wps="http://schemas.microsoft.com/office/word/2010/wordprocessingShape" mc:Ignorable="w14 w15 w16se w16cid w16 w16cex w16sdtdh wp14">
-  <w:abstractNum w:abstractNumId="0" w15:restartNumberingAfterBreak="0">
+<w:numbering xmlns:aink="http://schemas.microsoft.com/office/drawing/2016/ink" xmlns:am3d="http://schemas.microsoft.com/office/drawing/2017/model3d" xmlns:cx="http://schemas.microsoft.com/office/drawing/2014/chartex" xmlns:cx1="http://schemas.microsoft.com/office/drawing/2015/9/8/chartex" xmlns:cx2="http://schemas.microsoft.com/office/drawing/2015/10/21/chartex" xmlns:cx3="http://schemas.microsoft.com/office/drawing/2016/5/9/chartex" xmlns:cx4="http://schemas.microsoft.com/office/drawing/2016/5/10/chartex" xmlns:cx5="http://schemas.microsoft.com/office/drawing/2016/5/11/chartex" xmlns:cx6="http://schemas.microsoft.com/office/drawing/2016/5/12/chartex" xmlns:cx7="http://schemas.microsoft.com/office/drawing/2016/5/13/chartex" xmlns:cx8="http://schemas.microsoft.com/office/drawing/2016/5/14/chartex" xmlns:m="http://schemas.openxmlformats.org/officeDocument/2006/math" xmlns:mc="http://schemas.openxmlformats.org/markup-compatibility/2006" xmlns:o="urn:schemas-microsoft-com:office:office" xmlns:r="http://schemas.openxmlformats.org/officeDocument/2006/relationships" xmlns:v="urn:schemas-microsoft-com:vml" xmlns:w="http://schemas.openxmlformats.org/wordprocessingml/2006/main" xmlns:w10="urn:schemas-microsoft-com:office:word" xmlns:w14="http://schemas.microsoft.com/office/word/2010/wordml" xmlns:w15="http://schemas.microsoft.com/office/word/2012/wordml" xmlns:w16cid="http://schemas.microsoft.com/office/word/2016/wordml/cid" xmlns:w16se="http://schemas.microsoft.com/office/word/2015/wordml/symex" xmlns:wne="http://schemas.microsoft.com/office/word/2006/wordml" xmlns:wp="http://schemas.openxmlformats.org/drawingml/2006/wordprocessingDrawing" xmlns:wp14="http://schemas.microsoft.com/office/word/2010/wordprocessingDrawing" xmlns:wpc="http://schemas.microsoft.com/office/word/2010/wordprocessingCanvas" xmlns:wpg="http://schemas.microsoft.com/office/word/2010/wordprocessingGroup" xmlns:wpi="http://schemas.microsoft.com/office/word/2010/wordprocessingInk" xmlns:wps="http://schemas.microsoft.com/office/word/2010/wordprocessingShape" mc:Ignorable="w14 w15 w16se w16cid wp14">
+  <w:abstractNum w15:restartNumberingAfterBreak="0" w:abstractNumId="0">
     <w:nsid w:val="EA454B4C"/>
     <w:multiLevelType w:val="multilevel"/>
     <w:tmpl w:val="9E9C40B6"/>
@@ -741,9 +721,9 @@
       <w:lvlJc w:val="left"/>
       <w:pPr>
         <w:tabs>
-          <w:tab w:val="num" w:pos="0"/>
-        </w:tabs>
-        <w:ind w:left="480" w:hanging="480"/>
+          <w:tab w:pos="0" w:val="num"/>
+        </w:tabs>
+        <w:ind w:hanging="480" w:left="480"/>
       </w:pPr>
     </w:lvl>
     <w:lvl w:ilvl="1">
@@ -752,9 +732,9 @@
       <w:lvlJc w:val="left"/>
       <w:pPr>
         <w:tabs>
-          <w:tab w:val="num" w:pos="720"/>
-        </w:tabs>
-        <w:ind w:left="1200" w:hanging="480"/>
+          <w:tab w:pos="720" w:val="num"/>
+        </w:tabs>
+        <w:ind w:hanging="480" w:left="1200"/>
       </w:pPr>
     </w:lvl>
     <w:lvl w:ilvl="2">
@@ -763,9 +743,9 @@
       <w:lvlJc w:val="left"/>
       <w:pPr>
         <w:tabs>
-          <w:tab w:val="num" w:pos="1440"/>
-        </w:tabs>
-        <w:ind w:left="1920" w:hanging="480"/>
+          <w:tab w:pos="1440" w:val="num"/>
+        </w:tabs>
+        <w:ind w:hanging="480" w:left="1920"/>
       </w:pPr>
     </w:lvl>
     <w:lvl w:ilvl="3">
@@ -774,9 +754,9 @@
       <w:lvlJc w:val="left"/>
       <w:pPr>
         <w:tabs>
-          <w:tab w:val="num" w:pos="2160"/>
-        </w:tabs>
-        <w:ind w:left="2640" w:hanging="480"/>
+          <w:tab w:pos="2160" w:val="num"/>
+        </w:tabs>
+        <w:ind w:hanging="480" w:left="2640"/>
       </w:pPr>
     </w:lvl>
     <w:lvl w:ilvl="4">
@@ -785,9 +765,9 @@
       <w:lvlJc w:val="left"/>
       <w:pPr>
         <w:tabs>
-          <w:tab w:val="num" w:pos="2880"/>
-        </w:tabs>
-        <w:ind w:left="3360" w:hanging="480"/>
+          <w:tab w:pos="2880" w:val="num"/>
+        </w:tabs>
+        <w:ind w:hanging="480" w:left="3360"/>
       </w:pPr>
     </w:lvl>
     <w:lvl w:ilvl="5">
@@ -796,9 +776,9 @@
       <w:lvlJc w:val="left"/>
       <w:pPr>
         <w:tabs>
-          <w:tab w:val="num" w:pos="3600"/>
-        </w:tabs>
-        <w:ind w:left="4080" w:hanging="480"/>
+          <w:tab w:pos="3600" w:val="num"/>
+        </w:tabs>
+        <w:ind w:hanging="480" w:left="4080"/>
       </w:pPr>
     </w:lvl>
     <w:lvl w:ilvl="6">
@@ -807,9 +787,9 @@
       <w:lvlJc w:val="left"/>
       <w:pPr>
         <w:tabs>
-          <w:tab w:val="num" w:pos="4320"/>
-        </w:tabs>
-        <w:ind w:left="4800" w:hanging="480"/>
+          <w:tab w:pos="4320" w:val="num"/>
+        </w:tabs>
+        <w:ind w:hanging="480" w:left="4800"/>
       </w:pPr>
     </w:lvl>
     <w:lvl w:ilvl="7">
@@ -818,9 +798,9 @@
       <w:lvlJc w:val="left"/>
       <w:pPr>
         <w:tabs>
-          <w:tab w:val="num" w:pos="5040"/>
-        </w:tabs>
-        <w:ind w:left="5520" w:hanging="480"/>
+          <w:tab w:pos="5040" w:val="num"/>
+        </w:tabs>
+        <w:ind w:hanging="480" w:left="5520"/>
       </w:pPr>
     </w:lvl>
     <w:lvl w:ilvl="8">
@@ -829,13 +809,13 @@
       <w:lvlJc w:val="left"/>
       <w:pPr>
         <w:tabs>
-          <w:tab w:val="num" w:pos="5760"/>
-        </w:tabs>
-        <w:ind w:left="6240" w:hanging="480"/>
+          <w:tab w:pos="5760" w:val="num"/>
+        </w:tabs>
+        <w:ind w:hanging="480" w:left="6240"/>
       </w:pPr>
     </w:lvl>
   </w:abstractNum>
-  <w:abstractNum w:abstractNumId="1" w15:restartNumberingAfterBreak="0">
+  <w:abstractNum w15:restartNumberingAfterBreak="0" w:abstractNumId="1">
     <w:nsid w:val="FFFFFF7C"/>
     <w:multiLevelType w:val="singleLevel"/>
     <w:tmpl w:val="EC6A2DF6"/>
@@ -846,13 +826,13 @@
       <w:lvlJc w:val="left"/>
       <w:pPr>
         <w:tabs>
-          <w:tab w:val="num" w:pos="1492"/>
-        </w:tabs>
-        <w:ind w:left="1492" w:hanging="360"/>
+          <w:tab w:pos="1492" w:val="num"/>
+        </w:tabs>
+        <w:ind w:hanging="360" w:left="1492"/>
       </w:pPr>
     </w:lvl>
   </w:abstractNum>
-  <w:abstractNum w:abstractNumId="2" w15:restartNumberingAfterBreak="0">
+  <w:abstractNum w15:restartNumberingAfterBreak="0" w:abstractNumId="2">
     <w:nsid w:val="FFFFFF7D"/>
     <w:multiLevelType w:val="singleLevel"/>
     <w:tmpl w:val="8C621322"/>
@@ -863,13 +843,13 @@
       <w:lvlJc w:val="left"/>
       <w:pPr>
         <w:tabs>
-          <w:tab w:val="num" w:pos="1209"/>
-        </w:tabs>
-        <w:ind w:left="1209" w:hanging="360"/>
+          <w:tab w:pos="1209" w:val="num"/>
+        </w:tabs>
+        <w:ind w:hanging="360" w:left="1209"/>
       </w:pPr>
     </w:lvl>
   </w:abstractNum>
-  <w:abstractNum w:abstractNumId="3" w15:restartNumberingAfterBreak="0">
+  <w:abstractNum w15:restartNumberingAfterBreak="0" w:abstractNumId="3">
     <w:nsid w:val="FFFFFF7E"/>
     <w:multiLevelType w:val="singleLevel"/>
     <w:tmpl w:val="62BAE314"/>
@@ -880,13 +860,13 @@
       <w:lvlJc w:val="left"/>
       <w:pPr>
         <w:tabs>
-          <w:tab w:val="num" w:pos="926"/>
-        </w:tabs>
-        <w:ind w:left="926" w:hanging="360"/>
+          <w:tab w:pos="926" w:val="num"/>
+        </w:tabs>
+        <w:ind w:hanging="360" w:left="926"/>
       </w:pPr>
     </w:lvl>
   </w:abstractNum>
-  <w:abstractNum w:abstractNumId="4" w15:restartNumberingAfterBreak="0">
+  <w:abstractNum w15:restartNumberingAfterBreak="0" w:abstractNumId="4">
     <w:nsid w:val="FFFFFF7F"/>
     <w:multiLevelType w:val="singleLevel"/>
     <w:tmpl w:val="24507FF6"/>
@@ -897,13 +877,13 @@
       <w:lvlJc w:val="left"/>
       <w:pPr>
         <w:tabs>
-          <w:tab w:val="num" w:pos="643"/>
-        </w:tabs>
-        <w:ind w:left="643" w:hanging="360"/>
+          <w:tab w:pos="643" w:val="num"/>
+        </w:tabs>
+        <w:ind w:hanging="360" w:left="643"/>
       </w:pPr>
     </w:lvl>
   </w:abstractNum>
-  <w:abstractNum w:abstractNumId="5" w15:restartNumberingAfterBreak="0">
+  <w:abstractNum w15:restartNumberingAfterBreak="0" w:abstractNumId="5">
     <w:nsid w:val="FFFFFF80"/>
     <w:multiLevelType w:val="singleLevel"/>
     <w:tmpl w:val="D4C896B2"/>
@@ -914,16 +894,16 @@
       <w:lvlJc w:val="left"/>
       <w:pPr>
         <w:tabs>
-          <w:tab w:val="num" w:pos="1492"/>
-        </w:tabs>
-        <w:ind w:left="1492" w:hanging="360"/>
+          <w:tab w:pos="1492" w:val="num"/>
+        </w:tabs>
+        <w:ind w:hanging="360" w:left="1492"/>
       </w:pPr>
       <w:rPr>
         <w:rFonts w:ascii="Symbol" w:hAnsi="Symbol" w:hint="default"/>
       </w:rPr>
     </w:lvl>
   </w:abstractNum>
-  <w:abstractNum w:abstractNumId="6" w15:restartNumberingAfterBreak="0">
+  <w:abstractNum w15:restartNumberingAfterBreak="0" w:abstractNumId="6">
     <w:nsid w:val="FFFFFF81"/>
     <w:multiLevelType w:val="singleLevel"/>
     <w:tmpl w:val="B6B486D6"/>
@@ -934,16 +914,16 @@
       <w:lvlJc w:val="left"/>
       <w:pPr>
         <w:tabs>
-          <w:tab w:val="num" w:pos="1209"/>
-        </w:tabs>
-        <w:ind w:left="1209" w:hanging="360"/>
+          <w:tab w:pos="1209" w:val="num"/>
+        </w:tabs>
+        <w:ind w:hanging="360" w:left="1209"/>
       </w:pPr>
       <w:rPr>
         <w:rFonts w:ascii="Symbol" w:hAnsi="Symbol" w:hint="default"/>
       </w:rPr>
     </w:lvl>
   </w:abstractNum>
-  <w:abstractNum w:abstractNumId="7" w15:restartNumberingAfterBreak="0">
+  <w:abstractNum w15:restartNumberingAfterBreak="0" w:abstractNumId="7">
     <w:nsid w:val="FFFFFF82"/>
     <w:multiLevelType w:val="singleLevel"/>
     <w:tmpl w:val="4282EB32"/>
@@ -954,16 +934,16 @@
       <w:lvlJc w:val="left"/>
       <w:pPr>
         <w:tabs>
-          <w:tab w:val="num" w:pos="926"/>
-        </w:tabs>
-        <w:ind w:left="926" w:hanging="360"/>
+          <w:tab w:pos="926" w:val="num"/>
+        </w:tabs>
+        <w:ind w:hanging="360" w:left="926"/>
       </w:pPr>
       <w:rPr>
         <w:rFonts w:ascii="Symbol" w:hAnsi="Symbol" w:hint="default"/>
       </w:rPr>
     </w:lvl>
   </w:abstractNum>
-  <w:abstractNum w:abstractNumId="8" w15:restartNumberingAfterBreak="0">
+  <w:abstractNum w15:restartNumberingAfterBreak="0" w:abstractNumId="8">
     <w:nsid w:val="FFFFFF83"/>
     <w:multiLevelType w:val="singleLevel"/>
     <w:tmpl w:val="7B8633C2"/>
@@ -974,16 +954,16 @@
       <w:lvlJc w:val="left"/>
       <w:pPr>
         <w:tabs>
-          <w:tab w:val="num" w:pos="643"/>
-        </w:tabs>
-        <w:ind w:left="643" w:hanging="360"/>
+          <w:tab w:pos="643" w:val="num"/>
+        </w:tabs>
+        <w:ind w:hanging="360" w:left="643"/>
       </w:pPr>
       <w:rPr>
         <w:rFonts w:ascii="Symbol" w:hAnsi="Symbol" w:hint="default"/>
       </w:rPr>
     </w:lvl>
   </w:abstractNum>
-  <w:abstractNum w:abstractNumId="9" w15:restartNumberingAfterBreak="0">
+  <w:abstractNum w15:restartNumberingAfterBreak="0" w:abstractNumId="9">
     <w:nsid w:val="FFFFFF88"/>
     <w:multiLevelType w:val="singleLevel"/>
     <w:tmpl w:val="8D1AAEEA"/>
@@ -994,13 +974,13 @@
       <w:lvlJc w:val="left"/>
       <w:pPr>
         <w:tabs>
-          <w:tab w:val="num" w:pos="360"/>
-        </w:tabs>
-        <w:ind w:left="360" w:hanging="360"/>
+          <w:tab w:pos="360" w:val="num"/>
+        </w:tabs>
+        <w:ind w:hanging="360" w:left="360"/>
       </w:pPr>
     </w:lvl>
   </w:abstractNum>
-  <w:abstractNum w:abstractNumId="10" w15:restartNumberingAfterBreak="0">
+  <w:abstractNum w15:restartNumberingAfterBreak="0" w:abstractNumId="10">
     <w:nsid w:val="FFFFFF89"/>
     <w:multiLevelType w:val="singleLevel"/>
     <w:tmpl w:val="1E585DB0"/>
@@ -1011,93 +991,16 @@
       <w:lvlJc w:val="left"/>
       <w:pPr>
         <w:tabs>
-          <w:tab w:val="num" w:pos="360"/>
-        </w:tabs>
-        <w:ind w:left="360" w:hanging="360"/>
+          <w:tab w:pos="360" w:val="num"/>
+        </w:tabs>
+        <w:ind w:hanging="360" w:left="360"/>
       </w:pPr>
       <w:rPr>
         <w:rFonts w:ascii="Symbol" w:hAnsi="Symbol" w:hint="default"/>
       </w:rPr>
     </w:lvl>
   </w:abstractNum>
-  <w:abstractNum w:abstractNumId="11" w15:restartNumberingAfterBreak="0">
-    <w:nsid w:val="0000A990"/>
-    <w:multiLevelType w:val="multilevel"/>
-    <w:tmpl w:val="1324CB14"/>
-    <w:lvl w:ilvl="0">
-      <w:numFmt w:val="bullet"/>
-      <w:lvlText w:val=" "/>
-      <w:lvlJc w:val="left"/>
-      <w:pPr>
-        <w:ind w:left="720" w:hanging="480"/>
-      </w:pPr>
-    </w:lvl>
-    <w:lvl w:ilvl="1">
-      <w:numFmt w:val="bullet"/>
-      <w:lvlText w:val=" "/>
-      <w:lvlJc w:val="left"/>
-      <w:pPr>
-        <w:ind w:left="1440" w:hanging="480"/>
-      </w:pPr>
-    </w:lvl>
-    <w:lvl w:ilvl="2">
-      <w:numFmt w:val="bullet"/>
-      <w:lvlText w:val=" "/>
-      <w:lvlJc w:val="left"/>
-      <w:pPr>
-        <w:ind w:left="2160" w:hanging="480"/>
-      </w:pPr>
-    </w:lvl>
-    <w:lvl w:ilvl="3">
-      <w:numFmt w:val="bullet"/>
-      <w:lvlText w:val=" "/>
-      <w:lvlJc w:val="left"/>
-      <w:pPr>
-        <w:ind w:left="2880" w:hanging="480"/>
-      </w:pPr>
-    </w:lvl>
-    <w:lvl w:ilvl="4">
-      <w:numFmt w:val="bullet"/>
-      <w:lvlText w:val=" "/>
-      <w:lvlJc w:val="left"/>
-      <w:pPr>
-        <w:ind w:left="3600" w:hanging="480"/>
-      </w:pPr>
-    </w:lvl>
-    <w:lvl w:ilvl="5">
-      <w:numFmt w:val="bullet"/>
-      <w:lvlText w:val=" "/>
-      <w:lvlJc w:val="left"/>
-      <w:pPr>
-        <w:ind w:left="4320" w:hanging="480"/>
-      </w:pPr>
-    </w:lvl>
-    <w:lvl w:ilvl="6">
-      <w:numFmt w:val="bullet"/>
-      <w:lvlText w:val=" "/>
-      <w:lvlJc w:val="left"/>
-      <w:pPr>
-        <w:ind w:left="5040" w:hanging="480"/>
-      </w:pPr>
-    </w:lvl>
-    <w:lvl w:ilvl="7">
-      <w:numFmt w:val="bullet"/>
-      <w:lvlText w:val=" "/>
-      <w:lvlJc w:val="left"/>
-      <w:pPr>
-        <w:ind w:left="5760" w:hanging="480"/>
-      </w:pPr>
-    </w:lvl>
-    <w:lvl w:ilvl="8">
-      <w:numFmt w:val="bullet"/>
-      <w:lvlText w:val=" "/>
-      <w:lvlJc w:val="left"/>
-      <w:pPr>
-        <w:ind w:left="6480" w:hanging="480"/>
-      </w:pPr>
-    </w:lvl>
-  </w:abstractNum>
-  <w:abstractNum w:abstractNumId="12" w15:restartNumberingAfterBreak="0">
+  <w:abstractNum w15:restartNumberingAfterBreak="0" w:abstractNumId="11">
     <w:nsid w:val="170CD2DE"/>
     <w:multiLevelType w:val="multilevel"/>
     <w:tmpl w:val="9FD2E3F2"/>
@@ -1107,9 +1010,9 @@
       <w:lvlJc w:val="left"/>
       <w:pPr>
         <w:tabs>
-          <w:tab w:val="num" w:pos="0"/>
-        </w:tabs>
-        <w:ind w:left="480" w:hanging="480"/>
+          <w:tab w:pos="0" w:val="num"/>
+        </w:tabs>
+        <w:ind w:hanging="480" w:left="480"/>
       </w:pPr>
     </w:lvl>
     <w:lvl w:ilvl="1">
@@ -1118,9 +1021,9 @@
       <w:lvlJc w:val="left"/>
       <w:pPr>
         <w:tabs>
-          <w:tab w:val="num" w:pos="720"/>
-        </w:tabs>
-        <w:ind w:left="1200" w:hanging="480"/>
+          <w:tab w:pos="720" w:val="num"/>
+        </w:tabs>
+        <w:ind w:hanging="480" w:left="1200"/>
       </w:pPr>
     </w:lvl>
     <w:lvl w:ilvl="2">
@@ -1129,9 +1032,9 @@
       <w:lvlJc w:val="left"/>
       <w:pPr>
         <w:tabs>
-          <w:tab w:val="num" w:pos="1440"/>
-        </w:tabs>
-        <w:ind w:left="1920" w:hanging="480"/>
+          <w:tab w:pos="1440" w:val="num"/>
+        </w:tabs>
+        <w:ind w:hanging="480" w:left="1920"/>
       </w:pPr>
     </w:lvl>
     <w:lvl w:ilvl="3">
@@ -1140,9 +1043,9 @@
       <w:lvlJc w:val="left"/>
       <w:pPr>
         <w:tabs>
-          <w:tab w:val="num" w:pos="2160"/>
-        </w:tabs>
-        <w:ind w:left="2640" w:hanging="480"/>
+          <w:tab w:pos="2160" w:val="num"/>
+        </w:tabs>
+        <w:ind w:hanging="480" w:left="2640"/>
       </w:pPr>
     </w:lvl>
     <w:lvl w:ilvl="4">
@@ -1151,9 +1054,9 @@
       <w:lvlJc w:val="left"/>
       <w:pPr>
         <w:tabs>
-          <w:tab w:val="num" w:pos="2880"/>
-        </w:tabs>
-        <w:ind w:left="3360" w:hanging="480"/>
+          <w:tab w:pos="2880" w:val="num"/>
+        </w:tabs>
+        <w:ind w:hanging="480" w:left="3360"/>
       </w:pPr>
     </w:lvl>
     <w:lvl w:ilvl="5">
@@ -1162,9 +1065,9 @@
       <w:lvlJc w:val="left"/>
       <w:pPr>
         <w:tabs>
-          <w:tab w:val="num" w:pos="3600"/>
-        </w:tabs>
-        <w:ind w:left="4080" w:hanging="480"/>
+          <w:tab w:pos="3600" w:val="num"/>
+        </w:tabs>
+        <w:ind w:hanging="480" w:left="4080"/>
       </w:pPr>
     </w:lvl>
     <w:lvl w:ilvl="6">
@@ -1173,9 +1076,9 @@
       <w:lvlJc w:val="left"/>
       <w:pPr>
         <w:tabs>
-          <w:tab w:val="num" w:pos="4320"/>
-        </w:tabs>
-        <w:ind w:left="4800" w:hanging="480"/>
+          <w:tab w:pos="4320" w:val="num"/>
+        </w:tabs>
+        <w:ind w:hanging="480" w:left="4800"/>
       </w:pPr>
     </w:lvl>
     <w:lvl w:ilvl="7">
@@ -1184,9 +1087,9 @@
       <w:lvlJc w:val="left"/>
       <w:pPr>
         <w:tabs>
-          <w:tab w:val="num" w:pos="5040"/>
-        </w:tabs>
-        <w:ind w:left="5520" w:hanging="480"/>
+          <w:tab w:pos="5040" w:val="num"/>
+        </w:tabs>
+        <w:ind w:hanging="480" w:left="5520"/>
       </w:pPr>
     </w:lvl>
     <w:lvl w:ilvl="8">
@@ -1195,13 +1098,13 @@
       <w:lvlJc w:val="left"/>
       <w:pPr>
         <w:tabs>
-          <w:tab w:val="num" w:pos="5760"/>
-        </w:tabs>
-        <w:ind w:left="6240" w:hanging="480"/>
+          <w:tab w:pos="5760" w:val="num"/>
+        </w:tabs>
+        <w:ind w:hanging="480" w:left="6240"/>
       </w:pPr>
     </w:lvl>
   </w:abstractNum>
-  <w:abstractNum w:abstractNumId="13" w15:restartNumberingAfterBreak="0">
+  <w:abstractNum w15:restartNumberingAfterBreak="0" w:abstractNumId="12">
     <w:nsid w:val="2C1AE401"/>
     <w:multiLevelType w:val="multilevel"/>
     <w:tmpl w:val="63C869CA"/>
@@ -1211,9 +1114,9 @@
       <w:lvlJc w:val="left"/>
       <w:pPr>
         <w:tabs>
-          <w:tab w:val="num" w:pos="0"/>
-        </w:tabs>
-        <w:ind w:left="480" w:hanging="480"/>
+          <w:tab w:pos="0" w:val="num"/>
+        </w:tabs>
+        <w:ind w:hanging="480" w:left="480"/>
       </w:pPr>
     </w:lvl>
     <w:lvl w:ilvl="1">
@@ -1222,9 +1125,9 @@
       <w:lvlJc w:val="left"/>
       <w:pPr>
         <w:tabs>
-          <w:tab w:val="num" w:pos="720"/>
-        </w:tabs>
-        <w:ind w:left="1200" w:hanging="480"/>
+          <w:tab w:pos="720" w:val="num"/>
+        </w:tabs>
+        <w:ind w:hanging="480" w:left="1200"/>
       </w:pPr>
     </w:lvl>
     <w:lvl w:ilvl="2">
@@ -1233,9 +1136,9 @@
       <w:lvlJc w:val="left"/>
       <w:pPr>
         <w:tabs>
-          <w:tab w:val="num" w:pos="1440"/>
-        </w:tabs>
-        <w:ind w:left="1920" w:hanging="480"/>
+          <w:tab w:pos="1440" w:val="num"/>
+        </w:tabs>
+        <w:ind w:hanging="480" w:left="1920"/>
       </w:pPr>
     </w:lvl>
     <w:lvl w:ilvl="3">
@@ -1244,9 +1147,9 @@
       <w:lvlJc w:val="left"/>
       <w:pPr>
         <w:tabs>
-          <w:tab w:val="num" w:pos="2160"/>
-        </w:tabs>
-        <w:ind w:left="2640" w:hanging="480"/>
+          <w:tab w:pos="2160" w:val="num"/>
+        </w:tabs>
+        <w:ind w:hanging="480" w:left="2640"/>
       </w:pPr>
     </w:lvl>
     <w:lvl w:ilvl="4">
@@ -1255,9 +1158,9 @@
       <w:lvlJc w:val="left"/>
       <w:pPr>
         <w:tabs>
-          <w:tab w:val="num" w:pos="2880"/>
-        </w:tabs>
-        <w:ind w:left="3360" w:hanging="480"/>
+          <w:tab w:pos="2880" w:val="num"/>
+        </w:tabs>
+        <w:ind w:hanging="480" w:left="3360"/>
       </w:pPr>
     </w:lvl>
     <w:lvl w:ilvl="5">
@@ -1266,9 +1169,9 @@
       <w:lvlJc w:val="left"/>
       <w:pPr>
         <w:tabs>
-          <w:tab w:val="num" w:pos="3600"/>
-        </w:tabs>
-        <w:ind w:left="4080" w:hanging="480"/>
+          <w:tab w:pos="3600" w:val="num"/>
+        </w:tabs>
+        <w:ind w:hanging="480" w:left="4080"/>
       </w:pPr>
     </w:lvl>
     <w:lvl w:ilvl="6">
@@ -1277,9 +1180,9 @@
       <w:lvlJc w:val="left"/>
       <w:pPr>
         <w:tabs>
-          <w:tab w:val="num" w:pos="4320"/>
-        </w:tabs>
-        <w:ind w:left="4800" w:hanging="480"/>
+          <w:tab w:pos="4320" w:val="num"/>
+        </w:tabs>
+        <w:ind w:hanging="480" w:left="4800"/>
       </w:pPr>
     </w:lvl>
     <w:lvl w:ilvl="7">
@@ -1288,9 +1191,9 @@
       <w:lvlJc w:val="left"/>
       <w:pPr>
         <w:tabs>
-          <w:tab w:val="num" w:pos="5040"/>
-        </w:tabs>
-        <w:ind w:left="5520" w:hanging="480"/>
+          <w:tab w:pos="5040" w:val="num"/>
+        </w:tabs>
+        <w:ind w:hanging="480" w:left="5520"/>
       </w:pPr>
     </w:lvl>
     <w:lvl w:ilvl="8">
@@ -1299,75 +1202,151 @@
       <w:lvlJc w:val="left"/>
       <w:pPr>
         <w:tabs>
-          <w:tab w:val="num" w:pos="5760"/>
-        </w:tabs>
-        <w:ind w:left="6240" w:hanging="480"/>
+          <w:tab w:pos="5760" w:val="num"/>
+        </w:tabs>
+        <w:ind w:hanging="480" w:left="6240"/>
       </w:pPr>
     </w:lvl>
   </w:abstractNum>
-  <w:num w:numId="1" w16cid:durableId="12270397">
+  <w:abstractNum w:abstractNumId="990">
+    <w:nsid w:val="A990"/>
+    <w:multiLevelType w:val="multilevel"/>
+    <w:lvl w:ilvl="0">
+      <w:numFmt w:val="bullet"/>
+      <w:lvlText w:val=" "/>
+      <w:lvlJc w:val="left"/>
+      <w:pPr>
+        <w:ind w:left="720" w:hanging="480"/>
+      </w:pPr>
+    </w:lvl>
+    <w:lvl w:ilvl="1">
+      <w:numFmt w:val="bullet"/>
+      <w:lvlText w:val=" "/>
+      <w:lvlJc w:val="left"/>
+      <w:pPr>
+        <w:ind w:left="1440" w:hanging="480"/>
+      </w:pPr>
+    </w:lvl>
+    <w:lvl w:ilvl="2">
+      <w:numFmt w:val="bullet"/>
+      <w:lvlText w:val=" "/>
+      <w:lvlJc w:val="left"/>
+      <w:pPr>
+        <w:ind w:left="2160" w:hanging="480"/>
+      </w:pPr>
+    </w:lvl>
+    <w:lvl w:ilvl="3">
+      <w:numFmt w:val="bullet"/>
+      <w:lvlText w:val=" "/>
+      <w:lvlJc w:val="left"/>
+      <w:pPr>
+        <w:ind w:left="2880" w:hanging="480"/>
+      </w:pPr>
+    </w:lvl>
+    <w:lvl w:ilvl="4">
+      <w:numFmt w:val="bullet"/>
+      <w:lvlText w:val=" "/>
+      <w:lvlJc w:val="left"/>
+      <w:pPr>
+        <w:ind w:left="3600" w:hanging="480"/>
+      </w:pPr>
+    </w:lvl>
+    <w:lvl w:ilvl="5">
+      <w:numFmt w:val="bullet"/>
+      <w:lvlText w:val=" "/>
+      <w:lvlJc w:val="left"/>
+      <w:pPr>
+        <w:ind w:left="4320" w:hanging="480"/>
+      </w:pPr>
+    </w:lvl>
+    <w:lvl w:ilvl="6">
+      <w:numFmt w:val="bullet"/>
+      <w:lvlText w:val=" "/>
+      <w:lvlJc w:val="left"/>
+      <w:pPr>
+        <w:ind w:left="5040" w:hanging="480"/>
+      </w:pPr>
+    </w:lvl>
+    <w:lvl w:ilvl="7">
+      <w:numFmt w:val="bullet"/>
+      <w:lvlText w:val=" "/>
+      <w:lvlJc w:val="left"/>
+      <w:pPr>
+        <w:ind w:left="5760" w:hanging="480"/>
+      </w:pPr>
+    </w:lvl>
+    <w:lvl w:ilvl="8">
+      <w:numFmt w:val="bullet"/>
+      <w:lvlText w:val=" "/>
+      <w:lvlJc w:val="left"/>
+      <w:pPr>
+        <w:ind w:left="6480" w:hanging="480"/>
+      </w:pPr>
+    </w:lvl>
+  </w:abstractNum>
+  <w:num w:numId="1">
+    <w:abstractNumId w:val="11"/>
+  </w:num>
+  <w:num w:numId="2">
+    <w:abstractNumId w:val="11"/>
+  </w:num>
+  <w:num w:numId="3">
     <w:abstractNumId w:val="12"/>
   </w:num>
-  <w:num w:numId="2" w16cid:durableId="1162162120">
+  <w:num w:numId="4">
+    <w:abstractNumId w:val="1"/>
+  </w:num>
+  <w:num w:numId="5">
+    <w:abstractNumId w:val="2"/>
+  </w:num>
+  <w:num w:numId="6">
+    <w:abstractNumId w:val="3"/>
+  </w:num>
+  <w:num w:numId="7">
+    <w:abstractNumId w:val="4"/>
+  </w:num>
+  <w:num w:numId="8">
+    <w:abstractNumId w:val="9"/>
+  </w:num>
+  <w:num w:numId="9">
+    <w:abstractNumId w:val="5"/>
+  </w:num>
+  <w:num w:numId="10">
+    <w:abstractNumId w:val="6"/>
+  </w:num>
+  <w:num w:numId="11">
+    <w:abstractNumId w:val="7"/>
+  </w:num>
+  <w:num w:numId="12">
+    <w:abstractNumId w:val="8"/>
+  </w:num>
+  <w:num w:numId="13">
+    <w:abstractNumId w:val="10"/>
+  </w:num>
+  <w:num w:numId="14">
     <w:abstractNumId w:val="12"/>
   </w:num>
-  <w:num w:numId="3" w16cid:durableId="648440093">
-    <w:abstractNumId w:val="13"/>
-  </w:num>
-  <w:num w:numId="4" w16cid:durableId="1274285922">
-    <w:abstractNumId w:val="1"/>
-  </w:num>
-  <w:num w:numId="5" w16cid:durableId="1763185549">
-    <w:abstractNumId w:val="2"/>
-  </w:num>
-  <w:num w:numId="6" w16cid:durableId="951518186">
-    <w:abstractNumId w:val="3"/>
-  </w:num>
-  <w:num w:numId="7" w16cid:durableId="669917769">
-    <w:abstractNumId w:val="4"/>
-  </w:num>
-  <w:num w:numId="8" w16cid:durableId="334308428">
-    <w:abstractNumId w:val="9"/>
-  </w:num>
-  <w:num w:numId="9" w16cid:durableId="574359896">
-    <w:abstractNumId w:val="5"/>
-  </w:num>
-  <w:num w:numId="10" w16cid:durableId="1997489398">
-    <w:abstractNumId w:val="6"/>
-  </w:num>
-  <w:num w:numId="11" w16cid:durableId="711147991">
-    <w:abstractNumId w:val="7"/>
-  </w:num>
-  <w:num w:numId="12" w16cid:durableId="220485198">
-    <w:abstractNumId w:val="8"/>
-  </w:num>
-  <w:num w:numId="13" w16cid:durableId="1314680702">
-    <w:abstractNumId w:val="10"/>
-  </w:num>
-  <w:num w:numId="14" w16cid:durableId="16931210">
-    <w:abstractNumId w:val="13"/>
-  </w:num>
-  <w:num w:numId="15" w16cid:durableId="104157400">
+  <w:num w:numId="15">
     <w:abstractNumId w:val="0"/>
   </w:num>
-  <w:num w:numId="16" w16cid:durableId="1685939867">
+  <w:num w:numId="16">
     <w:abstractNumId w:val="0"/>
   </w:num>
-  <w:num w:numId="17" w16cid:durableId="2141609453">
-    <w:abstractNumId w:val="11"/>
+  <w:num w:numId="1000">
+    <w:abstractNumId w:val="990"/>
   </w:num>
 </w:numbering>
 </file>
 
 <file path=word/styles.xml><?xml version="1.0" encoding="utf-8"?>
-<w:styles xmlns:mc="http://schemas.openxmlformats.org/markup-compatibility/2006" xmlns:r="http://schemas.openxmlformats.org/officeDocument/2006/relationships" xmlns:w="http://schemas.openxmlformats.org/wordprocessingml/2006/main" xmlns:w14="http://schemas.microsoft.com/office/word/2010/wordml" xmlns:w15="http://schemas.microsoft.com/office/word/2012/wordml" xmlns:w16cex="http://schemas.microsoft.com/office/word/2018/wordml/cex" xmlns:w16cid="http://schemas.microsoft.com/office/word/2016/wordml/cid" xmlns:w16="http://schemas.microsoft.com/office/word/2018/wordml" xmlns:w16sdtdh="http://schemas.microsoft.com/office/word/2020/wordml/sdtdatahash" xmlns:w16se="http://schemas.microsoft.com/office/word/2015/wordml/symex" mc:Ignorable="w14 w15 w16se w16cid w16 w16cex w16sdtdh">
+<w:styles xmlns:mc="http://schemas.openxmlformats.org/markup-compatibility/2006" xmlns:r="http://schemas.openxmlformats.org/officeDocument/2006/relationships" xmlns:w="http://schemas.openxmlformats.org/wordprocessingml/2006/main" xmlns:w14="http://schemas.microsoft.com/office/word/2010/wordml" xmlns:w15="http://schemas.microsoft.com/office/word/2012/wordml" xmlns:w16cid="http://schemas.microsoft.com/office/word/2016/wordml/cid" xmlns:w16se="http://schemas.microsoft.com/office/word/2015/wordml/symex" mc:Ignorable="w14 w15 w16se w16cid">
   <w:docDefaults>
     <w:rPrDefault>
       <w:rPr>
-        <w:rFonts w:asciiTheme="minorHAnsi" w:eastAsiaTheme="minorHAnsi" w:hAnsiTheme="minorHAnsi" w:cstheme="minorBidi"/>
+        <w:rFonts w:asciiTheme="minorHAnsi" w:cstheme="minorBidi" w:eastAsiaTheme="minorHAnsi" w:hAnsiTheme="minorHAnsi"/>
         <w:sz w:val="24"/>
         <w:szCs w:val="24"/>
-        <w:lang w:val="en-US" w:eastAsia="en-US" w:bidi="ar-SA"/>
+        <w:lang w:bidi="ar-SA" w:eastAsia="en-US" w:val="en-US"/>
       </w:rPr>
     </w:rPrDefault>
     <w:pPrDefault>
@@ -1376,7 +1355,7 @@
       </w:pPr>
     </w:pPrDefault>
   </w:docDefaults>
-  <w:latentStyles w:defLockedState="0" w:defUIPriority="0" w:defSemiHidden="0" w:defUnhideWhenUsed="0" w:defQFormat="0" w:count="376">
+  <w:latentStyles w:count="375" w:defLockedState="0" w:defQFormat="0" w:defSemiHidden="0" w:defUIPriority="0" w:defUnhideWhenUsed="0">
     <w:lsdException w:name="heading 6" w:semiHidden="1" w:unhideWhenUsed="1"/>
     <w:lsdException w:name="index 3" w:semiHidden="1" w:unhideWhenUsed="1"/>
     <w:lsdException w:name="index 4" w:semiHidden="1" w:unhideWhenUsed="1"/>
@@ -1460,6 +1439,7 @@
     <w:lsdException w:name="HTML Sample" w:semiHidden="1" w:unhideWhenUsed="1"/>
     <w:lsdException w:name="HTML Typewriter" w:semiHidden="1" w:unhideWhenUsed="1"/>
     <w:lsdException w:name="HTML Variable" w:semiHidden="1" w:unhideWhenUsed="1"/>
+    <w:lsdException w:name="Normal Table" w:semiHidden="1" w:unhideWhenUsed="1"/>
     <w:lsdException w:name="annotation subject" w:semiHidden="1" w:unhideWhenUsed="1"/>
     <w:lsdException w:name="No List" w:semiHidden="1" w:unhideWhenUsed="1"/>
     <w:lsdException w:name="Outline List 1" w:semiHidden="1" w:unhideWhenUsed="1"/>
@@ -1506,7 +1486,9 @@
     <w:lsdException w:name="Table Subtle 2" w:semiHidden="1" w:unhideWhenUsed="1"/>
     <w:lsdException w:name="Table Web 1" w:semiHidden="1" w:unhideWhenUsed="1"/>
     <w:lsdException w:name="Table Web 2" w:semiHidden="1" w:unhideWhenUsed="1"/>
+    <w:lsdException w:name="Table Web 3" w:semiHidden="1" w:unhideWhenUsed="1"/>
     <w:lsdException w:name="Balloon Text" w:semiHidden="1" w:unhideWhenUsed="1"/>
+    <w:lsdException w:name="Table Theme" w:semiHidden="1" w:unhideWhenUsed="1"/>
     <w:lsdException w:name="Placeholder Text" w:semiHidden="1"/>
     <w:lsdException w:name="Light Shading"/>
     <w:lsdException w:name="Light List"/>
@@ -1527,6 +1509,7 @@
     <w:lsdException w:name="Light Grid Accent 1"/>
     <w:lsdException w:name="Medium Shading 1 Accent 1"/>
     <w:lsdException w:name="Medium Shading 2 Accent 1"/>
+    <w:lsdException w:name="Medium List 1 Accent 1"/>
     <w:lsdException w:name="Revision" w:semiHidden="1"/>
     <w:lsdException w:name="Medium List 2 Accent 1"/>
     <w:lsdException w:name="Medium Grid 1 Accent 1"/>
@@ -1605,6 +1588,7 @@
     <w:lsdException w:name="Dark List Accent 6"/>
     <w:lsdException w:name="Colorful Shading Accent 6"/>
     <w:lsdException w:name="Colorful List Accent 6"/>
+    <w:lsdException w:name="Colorful Grid Accent 6"/>
     <w:lsdException w:name="Bibliography" w:semiHidden="1" w:unhideWhenUsed="1"/>
     <w:lsdException w:name="TOC Heading" w:semiHidden="1" w:unhideWhenUsed="1"/>
     <w:lsdException w:name="Grid Table 4" w:uiPriority="49"/>
@@ -1706,44 +1690,43 @@
     <w:lsdException w:name="Smart Hyperlink" w:semiHidden="1" w:uiPriority="99" w:unhideWhenUsed="1"/>
     <w:lsdException w:name="Hashtag" w:semiHidden="1" w:uiPriority="99" w:unhideWhenUsed="1"/>
     <w:lsdException w:name="Unresolved Mention" w:semiHidden="1" w:uiPriority="99" w:unhideWhenUsed="1"/>
-    <w:lsdException w:name="Smart Link" w:semiHidden="1" w:uiPriority="99" w:unhideWhenUsed="1"/>
   </w:latentStyles>
-  <w:style w:type="paragraph" w:default="1" w:styleId="Normal">
+  <w:style w:default="1" w:styleId="Standard" w:type="paragraph">
     <w:name w:val="Normal"/>
     <w:qFormat/>
     <w:rsid w:val="00572FF5"/>
     <w:pPr>
-      <w:spacing w:before="120" w:after="240" w:line="480" w:lineRule="auto"/>
+      <w:spacing w:after="240" w:before="120" w:line="480" w:lineRule="auto"/>
     </w:pPr>
     <w:rPr>
       <w:rFonts w:ascii="Times New Roman" w:hAnsi="Times New Roman"/>
     </w:rPr>
   </w:style>
-  <w:style w:type="paragraph" w:styleId="Heading1">
+  <w:style w:styleId="berschrift1" w:type="paragraph">
     <w:name w:val="heading 1"/>
-    <w:basedOn w:val="Normal"/>
-    <w:next w:val="BodyText"/>
+    <w:basedOn w:val="Standard"/>
+    <w:next w:val="Textkrper"/>
     <w:uiPriority w:val="9"/>
     <w:qFormat/>
     <w:rsid w:val="00572FF5"/>
     <w:pPr>
       <w:keepNext/>
       <w:keepLines/>
-      <w:spacing w:before="480" w:after="0"/>
+      <w:spacing w:after="0" w:before="480"/>
       <w:jc w:val="center"/>
       <w:outlineLvl w:val="0"/>
     </w:pPr>
     <w:rPr>
-      <w:rFonts w:eastAsiaTheme="majorEastAsia" w:cstheme="majorBidi"/>
+      <w:rFonts w:cstheme="majorBidi" w:eastAsiaTheme="majorEastAsia"/>
       <w:b/>
       <w:bCs/>
       <w:szCs w:val="32"/>
     </w:rPr>
   </w:style>
-  <w:style w:type="paragraph" w:styleId="Heading2">
+  <w:style w:styleId="berschrift2" w:type="paragraph">
     <w:name w:val="heading 2"/>
-    <w:basedOn w:val="Heading1"/>
-    <w:next w:val="BodyText"/>
+    <w:basedOn w:val="berschrift1"/>
+    <w:next w:val="Textkrper"/>
     <w:uiPriority w:val="9"/>
     <w:unhideWhenUsed/>
     <w:qFormat/>
@@ -1757,16 +1740,16 @@
       <w:bCs w:val="0"/>
     </w:rPr>
   </w:style>
-  <w:style w:type="paragraph" w:styleId="Heading3">
+  <w:style w:styleId="berschrift3" w:type="paragraph">
     <w:name w:val="heading 3"/>
-    <w:basedOn w:val="Heading2"/>
-    <w:next w:val="Normal"/>
+    <w:basedOn w:val="berschrift2"/>
+    <w:next w:val="Standard"/>
     <w:uiPriority w:val="9"/>
     <w:unhideWhenUsed/>
     <w:qFormat/>
     <w:rsid w:val="007F2EC5"/>
     <w:pPr>
-      <w:framePr w:wrap="around" w:vAnchor="text" w:hAnchor="text" w:y="1"/>
+      <w:framePr w:hAnchor="text" w:vAnchor="text" w:wrap="around" w:y="1"/>
       <w:spacing w:before="0" w:line="240" w:lineRule="auto"/>
       <w:ind w:firstLine="680"/>
       <w:outlineLvl w:val="2"/>
@@ -1776,10 +1759,10 @@
       <w:szCs w:val="28"/>
     </w:rPr>
   </w:style>
-  <w:style w:type="paragraph" w:styleId="Heading4">
+  <w:style w:styleId="berschrift4" w:type="paragraph">
     <w:name w:val="heading 4"/>
-    <w:basedOn w:val="Heading3"/>
-    <w:next w:val="BodyText"/>
+    <w:basedOn w:val="berschrift3"/>
+    <w:next w:val="Textkrper"/>
     <w:uiPriority w:val="9"/>
     <w:unhideWhenUsed/>
     <w:qFormat/>
@@ -1793,10 +1776,10 @@
       <w:i/>
     </w:rPr>
   </w:style>
-  <w:style w:type="paragraph" w:styleId="Heading5">
+  <w:style w:styleId="berschrift5" w:type="paragraph">
     <w:name w:val="heading 5"/>
-    <w:basedOn w:val="Heading4"/>
-    <w:next w:val="BodyText"/>
+    <w:basedOn w:val="berschrift4"/>
+    <w:next w:val="Textkrper"/>
     <w:uiPriority w:val="9"/>
     <w:unhideWhenUsed/>
     <w:qFormat/>
@@ -1810,109 +1793,109 @@
       <w:iCs/>
     </w:rPr>
   </w:style>
-  <w:style w:type="paragraph" w:styleId="Heading6">
+  <w:style w:styleId="berschrift6" w:type="paragraph">
     <w:name w:val="heading 6"/>
-    <w:basedOn w:val="Normal"/>
-    <w:next w:val="BodyText"/>
+    <w:basedOn w:val="Standard"/>
+    <w:next w:val="Textkrper"/>
     <w:uiPriority w:val="9"/>
     <w:unhideWhenUsed/>
     <w:qFormat/>
     <w:pPr>
       <w:keepNext/>
       <w:keepLines/>
-      <w:spacing w:before="200" w:after="0"/>
+      <w:spacing w:after="0" w:before="200"/>
       <w:outlineLvl w:val="5"/>
     </w:pPr>
     <w:rPr>
-      <w:rFonts w:asciiTheme="majorHAnsi" w:eastAsiaTheme="majorEastAsia" w:hAnsiTheme="majorHAnsi" w:cstheme="majorBidi"/>
-      <w:color w:val="4F81BD" w:themeColor="accent1"/>
-    </w:rPr>
-  </w:style>
-  <w:style w:type="paragraph" w:styleId="Heading7">
+      <w:rFonts w:asciiTheme="majorHAnsi" w:cstheme="majorBidi" w:eastAsiaTheme="majorEastAsia" w:hAnsiTheme="majorHAnsi"/>
+      <w:color w:themeColor="accent1" w:val="4F81BD"/>
+    </w:rPr>
+  </w:style>
+  <w:style w:styleId="berschrift7" w:type="paragraph">
     <w:name w:val="heading 7"/>
-    <w:basedOn w:val="Normal"/>
-    <w:next w:val="BodyText"/>
+    <w:basedOn w:val="Standard"/>
+    <w:next w:val="Textkrper"/>
     <w:uiPriority w:val="9"/>
     <w:unhideWhenUsed/>
     <w:qFormat/>
     <w:pPr>
       <w:keepNext/>
       <w:keepLines/>
-      <w:spacing w:before="200" w:after="0"/>
+      <w:spacing w:after="0" w:before="200"/>
       <w:outlineLvl w:val="6"/>
     </w:pPr>
     <w:rPr>
-      <w:rFonts w:asciiTheme="majorHAnsi" w:eastAsiaTheme="majorEastAsia" w:hAnsiTheme="majorHAnsi" w:cstheme="majorBidi"/>
-      <w:color w:val="4F81BD" w:themeColor="accent1"/>
-    </w:rPr>
-  </w:style>
-  <w:style w:type="paragraph" w:styleId="Heading8">
+      <w:rFonts w:asciiTheme="majorHAnsi" w:cstheme="majorBidi" w:eastAsiaTheme="majorEastAsia" w:hAnsiTheme="majorHAnsi"/>
+      <w:color w:themeColor="accent1" w:val="4F81BD"/>
+    </w:rPr>
+  </w:style>
+  <w:style w:styleId="berschrift8" w:type="paragraph">
     <w:name w:val="heading 8"/>
-    <w:basedOn w:val="Normal"/>
-    <w:next w:val="BodyText"/>
+    <w:basedOn w:val="Standard"/>
+    <w:next w:val="Textkrper"/>
     <w:uiPriority w:val="9"/>
     <w:unhideWhenUsed/>
     <w:qFormat/>
     <w:pPr>
       <w:keepNext/>
       <w:keepLines/>
-      <w:spacing w:before="200" w:after="0"/>
+      <w:spacing w:after="0" w:before="200"/>
       <w:outlineLvl w:val="7"/>
     </w:pPr>
     <w:rPr>
-      <w:rFonts w:asciiTheme="majorHAnsi" w:eastAsiaTheme="majorEastAsia" w:hAnsiTheme="majorHAnsi" w:cstheme="majorBidi"/>
-      <w:color w:val="4F81BD" w:themeColor="accent1"/>
-    </w:rPr>
-  </w:style>
-  <w:style w:type="paragraph" w:styleId="Heading9">
+      <w:rFonts w:asciiTheme="majorHAnsi" w:cstheme="majorBidi" w:eastAsiaTheme="majorEastAsia" w:hAnsiTheme="majorHAnsi"/>
+      <w:color w:themeColor="accent1" w:val="4F81BD"/>
+    </w:rPr>
+  </w:style>
+  <w:style w:styleId="berschrift9" w:type="paragraph">
     <w:name w:val="heading 9"/>
-    <w:basedOn w:val="Normal"/>
-    <w:next w:val="BodyText"/>
+    <w:basedOn w:val="Standard"/>
+    <w:next w:val="Textkrper"/>
     <w:uiPriority w:val="9"/>
     <w:unhideWhenUsed/>
     <w:qFormat/>
     <w:pPr>
       <w:keepNext/>
       <w:keepLines/>
-      <w:spacing w:before="200" w:after="0"/>
+      <w:spacing w:after="0" w:before="200"/>
       <w:outlineLvl w:val="8"/>
     </w:pPr>
     <w:rPr>
-      <w:rFonts w:asciiTheme="majorHAnsi" w:eastAsiaTheme="majorEastAsia" w:hAnsiTheme="majorHAnsi" w:cstheme="majorBidi"/>
-      <w:color w:val="4F81BD" w:themeColor="accent1"/>
-    </w:rPr>
-  </w:style>
-  <w:style w:type="character" w:default="1" w:styleId="DefaultParagraphFont">
+      <w:rFonts w:asciiTheme="majorHAnsi" w:cstheme="majorBidi" w:eastAsiaTheme="majorEastAsia" w:hAnsiTheme="majorHAnsi"/>
+      <w:color w:themeColor="accent1" w:val="4F81BD"/>
+    </w:rPr>
+  </w:style>
+  <w:style w:default="1" w:styleId="Absatz-Standardschriftart" w:type="character">
     <w:name w:val="Default Paragraph Font"/>
     <w:uiPriority w:val="1"/>
     <w:semiHidden/>
     <w:unhideWhenUsed/>
   </w:style>
-  <w:style w:type="table" w:default="1" w:styleId="TableNormal">
+  <w:style w:default="1" w:styleId="NormaleTabelle" w:type="table">
     <w:name w:val="Normal Table"/>
     <w:uiPriority w:val="99"/>
     <w:semiHidden/>
     <w:unhideWhenUsed/>
     <w:tblPr>
-      <w:tblInd w:w="0" w:type="dxa"/>
+      <w:tblInd w:type="dxa" w:w="0"/>
       <w:tblCellMar>
-        <w:top w:w="0" w:type="dxa"/>
-        <w:left w:w="108" w:type="dxa"/>
-        <w:bottom w:w="0" w:type="dxa"/>
-        <w:right w:w="108" w:type="dxa"/>
+        <w:top w:type="dxa" w:w="0"/>
+        <w:left w:type="dxa" w:w="108"/>
+        <w:bottom w:type="dxa" w:w="0"/>
+        <w:right w:type="dxa" w:w="108"/>
       </w:tblCellMar>
     </w:tblPr>
   </w:style>
-  <w:style w:type="numbering" w:default="1" w:styleId="NoList">
+  <w:style w:default="1" w:styleId="KeineListe" w:type="numbering">
     <w:name w:val="No List"/>
     <w:uiPriority w:val="99"/>
     <w:semiHidden/>
     <w:unhideWhenUsed/>
   </w:style>
-  <w:style w:type="paragraph" w:styleId="BodyText">
+  <w:style w:styleId="Textkrper" w:type="paragraph">
     <w:name w:val="Body Text"/>
-    <w:basedOn w:val="Normal"/>
-    <w:link w:val="BodyTextChar"/>
+    <w:basedOn w:val="Standard"/>
+    <w:link w:val="TextkrperZchn"/>
     <w:qFormat/>
     <w:rsid w:val="005036C4"/>
     <w:pPr>
@@ -1920,15 +1903,15 @@
       <w:ind w:firstLine="680"/>
     </w:pPr>
   </w:style>
-  <w:style w:type="paragraph" w:customStyle="1" w:styleId="FirstParagraph">
+  <w:style w:customStyle="1" w:styleId="FirstParagraph" w:type="paragraph">
     <w:name w:val="First Paragraph"/>
-    <w:basedOn w:val="BodyText"/>
-    <w:next w:val="BodyText"/>
+    <w:basedOn w:val="Textkrper"/>
+    <w:next w:val="Textkrper"/>
     <w:qFormat/>
   </w:style>
-  <w:style w:type="paragraph" w:customStyle="1" w:styleId="Compact">
+  <w:style w:customStyle="1" w:styleId="Compact" w:type="paragraph">
     <w:name w:val="Compact"/>
-    <w:basedOn w:val="BodyText"/>
+    <w:basedOn w:val="Textkrper"/>
     <w:qFormat/>
     <w:rsid w:val="00AF6DE6"/>
     <w:pPr>
@@ -1936,10 +1919,10 @@
       <w:ind w:firstLine="0"/>
     </w:pPr>
   </w:style>
-  <w:style w:type="paragraph" w:styleId="Title">
+  <w:style w:styleId="Titel" w:type="paragraph">
     <w:name w:val="Title"/>
-    <w:basedOn w:val="Normal"/>
-    <w:next w:val="BodyText"/>
+    <w:basedOn w:val="Standard"/>
+    <w:next w:val="Textkrper"/>
     <w:qFormat/>
     <w:rsid w:val="00186200"/>
     <w:pPr>
@@ -1949,15 +1932,15 @@
       <w:jc w:val="center"/>
     </w:pPr>
     <w:rPr>
-      <w:rFonts w:eastAsiaTheme="majorEastAsia" w:cstheme="majorBidi"/>
+      <w:rFonts w:cstheme="majorBidi" w:eastAsiaTheme="majorEastAsia"/>
       <w:bCs/>
       <w:szCs w:val="36"/>
     </w:rPr>
   </w:style>
-  <w:style w:type="paragraph" w:styleId="Subtitle">
+  <w:style w:styleId="Untertitel" w:type="paragraph">
     <w:name w:val="Subtitle"/>
-    <w:basedOn w:val="Title"/>
-    <w:next w:val="BodyText"/>
+    <w:basedOn w:val="Titel"/>
+    <w:next w:val="Textkrper"/>
     <w:qFormat/>
     <w:rsid w:val="00572FF5"/>
     <w:pPr>
@@ -1967,19 +1950,19 @@
       <w:szCs w:val="30"/>
     </w:rPr>
   </w:style>
-  <w:style w:type="paragraph" w:customStyle="1" w:styleId="Author">
+  <w:style w:customStyle="1" w:styleId="Author" w:type="paragraph">
     <w:name w:val="Author"/>
-    <w:basedOn w:val="Title"/>
-    <w:next w:val="BodyText"/>
+    <w:basedOn w:val="Titel"/>
+    <w:next w:val="Textkrper"/>
     <w:qFormat/>
     <w:rsid w:val="00CB20D0"/>
     <w:pPr>
       <w:spacing w:before="0"/>
     </w:pPr>
   </w:style>
-  <w:style w:type="paragraph" w:styleId="Date">
+  <w:style w:styleId="Datum" w:type="paragraph">
     <w:name w:val="Date"/>
-    <w:next w:val="BodyText"/>
+    <w:next w:val="Textkrper"/>
     <w:qFormat/>
     <w:pPr>
       <w:keepNext/>
@@ -1987,51 +1970,51 @@
       <w:jc w:val="center"/>
     </w:pPr>
   </w:style>
-  <w:style w:type="paragraph" w:customStyle="1" w:styleId="Abstract">
+  <w:style w:customStyle="1" w:styleId="Abstract" w:type="paragraph">
     <w:name w:val="Abstract"/>
-    <w:basedOn w:val="Normal"/>
-    <w:next w:val="BodyText"/>
+    <w:basedOn w:val="Standard"/>
+    <w:next w:val="Textkrper"/>
     <w:qFormat/>
     <w:rsid w:val="00572FF5"/>
     <w:pPr>
       <w:keepNext/>
       <w:keepLines/>
-      <w:spacing w:before="300" w:after="300"/>
+      <w:spacing w:after="300" w:before="300"/>
     </w:pPr>
     <w:rPr>
       <w:szCs w:val="20"/>
     </w:rPr>
   </w:style>
-  <w:style w:type="paragraph" w:styleId="Bibliography">
+  <w:style w:styleId="Literaturverzeichnis" w:type="paragraph">
     <w:name w:val="Bibliography"/>
     <w:aliases w:val="refs"/>
-    <w:basedOn w:val="Normal"/>
+    <w:basedOn w:val="Standard"/>
     <w:qFormat/>
     <w:rsid w:val="00572FF5"/>
     <w:pPr>
-      <w:ind w:left="680" w:hanging="680"/>
-    </w:pPr>
-  </w:style>
-  <w:style w:type="paragraph" w:styleId="BlockText">
+      <w:ind w:hanging="680" w:left="680"/>
+    </w:pPr>
+  </w:style>
+  <w:style w:styleId="Blocktext" w:type="paragraph">
     <w:name w:val="Block Text"/>
-    <w:basedOn w:val="BodyText"/>
-    <w:next w:val="BodyText"/>
+    <w:basedOn w:val="Textkrper"/>
+    <w:next w:val="Textkrper"/>
     <w:uiPriority w:val="9"/>
     <w:unhideWhenUsed/>
     <w:qFormat/>
     <w:pPr>
-      <w:spacing w:before="100" w:after="100"/>
-    </w:pPr>
-    <w:rPr>
-      <w:rFonts w:asciiTheme="majorHAnsi" w:eastAsiaTheme="majorEastAsia" w:hAnsiTheme="majorHAnsi" w:cstheme="majorBidi"/>
+      <w:spacing w:after="100" w:before="100"/>
+    </w:pPr>
+    <w:rPr>
+      <w:rFonts w:asciiTheme="majorHAnsi" w:cstheme="majorBidi" w:eastAsiaTheme="majorEastAsia" w:hAnsiTheme="majorHAnsi"/>
       <w:bCs/>
       <w:sz w:val="20"/>
       <w:szCs w:val="20"/>
     </w:rPr>
   </w:style>
-  <w:style w:type="paragraph" w:styleId="FootnoteText">
+  <w:style w:styleId="Funotentext" w:type="paragraph">
     <w:name w:val="footnote text"/>
-    <w:basedOn w:val="Normal"/>
+    <w:basedOn w:val="Standard"/>
     <w:uiPriority w:val="9"/>
     <w:unhideWhenUsed/>
     <w:qFormat/>
@@ -2040,9 +2023,9 @@
       <w:spacing w:before="0"/>
     </w:pPr>
   </w:style>
-  <w:style w:type="table" w:customStyle="1" w:styleId="Table">
+  <w:style w:customStyle="1" w:styleId="Table" w:type="table">
     <w:name w:val="Table"/>
-    <w:basedOn w:val="TableNormal"/>
+    <w:basedOn w:val="NormaleTabelle"/>
     <w:uiPriority w:val="99"/>
     <w:rsid w:val="00141BA7"/>
     <w:pPr>
@@ -2053,8 +2036,8 @@
     </w:rPr>
     <w:tblPr>
       <w:tblBorders>
-        <w:top w:val="single" w:sz="12" w:space="0" w:color="auto"/>
-        <w:bottom w:val="single" w:sz="4" w:space="0" w:color="auto"/>
+        <w:top w:color="auto" w:space="0" w:sz="12" w:val="single"/>
+        <w:bottom w:color="auto" w:space="0" w:sz="4" w:val="single"/>
       </w:tblBorders>
     </w:tblPr>
     <w:tcPr>
@@ -2064,8 +2047,8 @@
       <w:tblPr/>
       <w:tcPr>
         <w:tcBorders>
-          <w:top w:val="single" w:sz="8" w:space="0" w:color="auto"/>
-          <w:bottom w:val="single" w:sz="4" w:space="0" w:color="auto"/>
+          <w:top w:color="auto" w:space="0" w:sz="8" w:val="single"/>
+          <w:bottom w:color="auto" w:space="0" w:sz="4" w:val="single"/>
         </w:tcBorders>
       </w:tcPr>
     </w:tblStylePr>
@@ -2073,14 +2056,14 @@
       <w:tblPr/>
       <w:tcPr>
         <w:tcBorders>
-          <w:bottom w:val="single" w:sz="4" w:space="0" w:color="auto"/>
+          <w:bottom w:color="auto" w:space="0" w:sz="4" w:val="single"/>
         </w:tcBorders>
       </w:tcPr>
     </w:tblStylePr>
   </w:style>
-  <w:style w:type="paragraph" w:customStyle="1" w:styleId="DefinitionTerm">
+  <w:style w:customStyle="1" w:styleId="DefinitionTerm" w:type="paragraph">
     <w:name w:val="Definition Term"/>
-    <w:basedOn w:val="Normal"/>
+    <w:basedOn w:val="Standard"/>
     <w:next w:val="Definition"/>
     <w:pPr>
       <w:keepNext/>
@@ -2091,14 +2074,14 @@
       <w:b/>
     </w:rPr>
   </w:style>
-  <w:style w:type="paragraph" w:customStyle="1" w:styleId="Definition">
+  <w:style w:customStyle="1" w:styleId="Definition" w:type="paragraph">
     <w:name w:val="Definition"/>
-    <w:basedOn w:val="Normal"/>
-  </w:style>
-  <w:style w:type="paragraph" w:styleId="Caption">
+    <w:basedOn w:val="Standard"/>
+  </w:style>
+  <w:style w:styleId="Beschriftung" w:type="paragraph">
     <w:name w:val="caption"/>
-    <w:basedOn w:val="Normal"/>
-    <w:link w:val="CaptionChar"/>
+    <w:basedOn w:val="Standard"/>
+    <w:link w:val="BeschriftungZchn"/>
     <w:pPr>
       <w:spacing w:after="120"/>
     </w:pPr>
@@ -2106,87 +2089,87 @@
       <w:i/>
     </w:rPr>
   </w:style>
-  <w:style w:type="paragraph" w:customStyle="1" w:styleId="TableCaption">
+  <w:style w:customStyle="1" w:styleId="TableCaption" w:type="paragraph">
     <w:name w:val="Table Caption"/>
-    <w:basedOn w:val="Caption"/>
+    <w:basedOn w:val="Beschriftung"/>
     <w:rsid w:val="00006D3F"/>
     <w:pPr>
       <w:keepNext/>
     </w:pPr>
   </w:style>
-  <w:style w:type="paragraph" w:customStyle="1" w:styleId="ImageCaption">
+  <w:style w:customStyle="1" w:styleId="ImageCaption" w:type="paragraph">
     <w:name w:val="Image Caption"/>
-    <w:basedOn w:val="Caption"/>
+    <w:basedOn w:val="Beschriftung"/>
     <w:rsid w:val="00421B26"/>
     <w:rPr>
       <w:i w:val="0"/>
     </w:rPr>
   </w:style>
-  <w:style w:type="paragraph" w:customStyle="1" w:styleId="Figure">
+  <w:style w:customStyle="1" w:styleId="Figure" w:type="paragraph">
     <w:name w:val="Figure"/>
-    <w:basedOn w:val="Normal"/>
-  </w:style>
-  <w:style w:type="paragraph" w:customStyle="1" w:styleId="CaptionedFigure">
+    <w:basedOn w:val="Standard"/>
+  </w:style>
+  <w:style w:customStyle="1" w:styleId="CaptionedFigure" w:type="paragraph">
     <w:name w:val="Captioned Figure"/>
     <w:basedOn w:val="Figure"/>
     <w:pPr>
       <w:keepNext/>
     </w:pPr>
   </w:style>
-  <w:style w:type="character" w:customStyle="1" w:styleId="CaptionChar">
-    <w:name w:val="Caption Char"/>
-    <w:basedOn w:val="DefaultParagraphFont"/>
-    <w:link w:val="Caption"/>
-  </w:style>
-  <w:style w:type="character" w:customStyle="1" w:styleId="VerbatimChar">
+  <w:style w:customStyle="1" w:styleId="BeschriftungZchn" w:type="character">
+    <w:name w:val="Beschriftung Zchn"/>
+    <w:basedOn w:val="Absatz-Standardschriftart"/>
+    <w:link w:val="Beschriftung"/>
+  </w:style>
+  <w:style w:customStyle="1" w:styleId="VerbatimChar" w:type="character">
     <w:name w:val="Verbatim Char"/>
-    <w:basedOn w:val="CaptionChar"/>
+    <w:basedOn w:val="BeschriftungZchn"/>
     <w:link w:val="SourceCode"/>
     <w:rPr>
       <w:rFonts w:ascii="Consolas" w:hAnsi="Consolas"/>
       <w:sz w:val="22"/>
     </w:rPr>
   </w:style>
-  <w:style w:type="character" w:styleId="FootnoteReference">
+  <w:style w:styleId="Funotenzeichen" w:type="character">
     <w:name w:val="footnote reference"/>
-    <w:basedOn w:val="CaptionChar"/>
+    <w:basedOn w:val="BeschriftungZchn"/>
     <w:rPr>
       <w:vertAlign w:val="superscript"/>
     </w:rPr>
   </w:style>
-  <w:style w:type="character" w:styleId="Hyperlink">
+  <w:style w:styleId="Hyperlink" w:type="character">
     <w:name w:val="Hyperlink"/>
-    <w:basedOn w:val="CaptionChar"/>
-    <w:rPr>
-      <w:color w:val="4F81BD" w:themeColor="accent1"/>
-    </w:rPr>
-  </w:style>
-  <w:style w:type="paragraph" w:styleId="TOCHeading">
+    <w:basedOn w:val="BeschriftungZchn"/>
+    <w:rPr>
+      <w:color w:themeColor="accent1" w:val="4F81BD"/>
+    </w:rPr>
+  </w:style>
+  <w:style w:styleId="Inhaltsverzeichnisberschrift" w:type="paragraph">
     <w:name w:val="TOC Heading"/>
-    <w:basedOn w:val="Heading1"/>
-    <w:next w:val="BodyText"/>
+    <w:basedOn w:val="berschrift1"/>
+    <w:next w:val="Textkrper"/>
     <w:uiPriority w:val="39"/>
     <w:unhideWhenUsed/>
     <w:qFormat/>
     <w:rsid w:val="00006D3F"/>
     <w:pPr>
-      <w:spacing w:before="240" w:after="240"/>
+      <w:spacing w:after="240" w:before="240"/>
       <w:outlineLvl w:val="9"/>
     </w:pPr>
     <w:rPr>
       <w:bCs w:val="0"/>
     </w:rPr>
   </w:style>
-  <w:style w:type="paragraph" w:customStyle="1" w:styleId="SourceCode">
+  <w:style w:customStyle="1" w:styleId="SourceCode" w:type="paragraph">
     <w:name w:val="Source Code"/>
-    <w:basedOn w:val="Normal"/>
+    <w:basedOn w:val="Standard"/>
     <w:link w:val="VerbatimChar"/>
     <w:pPr>
-      <w:shd w:val="clear" w:color="auto" w:fill="F8F8F8"/>
+      <w:shd w:color="auto" w:fill="F8F8F8" w:val="clear"/>
       <w:wordWrap w:val="0"/>
     </w:pPr>
   </w:style>
-  <w:style w:type="character" w:customStyle="1" w:styleId="KeywordTok">
+  <w:style w:customStyle="1" w:styleId="KeywordTok" w:type="character">
     <w:name w:val="KeywordTok"/>
     <w:basedOn w:val="VerbatimChar"/>
     <w:rPr>
@@ -2194,119 +2177,119 @@
       <w:b/>
       <w:color w:val="204A87"/>
       <w:sz w:val="22"/>
-      <w:shd w:val="clear" w:color="auto" w:fill="F8F8F8"/>
-    </w:rPr>
-  </w:style>
-  <w:style w:type="character" w:customStyle="1" w:styleId="DataTypeTok">
+      <w:shd w:color="auto" w:fill="F8F8F8" w:val="clear"/>
+    </w:rPr>
+  </w:style>
+  <w:style w:customStyle="1" w:styleId="DataTypeTok" w:type="character">
     <w:name w:val="DataTypeTok"/>
     <w:basedOn w:val="VerbatimChar"/>
     <w:rPr>
       <w:rFonts w:ascii="Consolas" w:hAnsi="Consolas"/>
       <w:color w:val="204A87"/>
       <w:sz w:val="22"/>
-      <w:shd w:val="clear" w:color="auto" w:fill="F8F8F8"/>
-    </w:rPr>
-  </w:style>
-  <w:style w:type="character" w:customStyle="1" w:styleId="DecValTok">
+      <w:shd w:color="auto" w:fill="F8F8F8" w:val="clear"/>
+    </w:rPr>
+  </w:style>
+  <w:style w:customStyle="1" w:styleId="DecValTok" w:type="character">
     <w:name w:val="DecValTok"/>
     <w:basedOn w:val="VerbatimChar"/>
     <w:rPr>
       <w:rFonts w:ascii="Consolas" w:hAnsi="Consolas"/>
       <w:color w:val="0000CF"/>
       <w:sz w:val="22"/>
-      <w:shd w:val="clear" w:color="auto" w:fill="F8F8F8"/>
-    </w:rPr>
-  </w:style>
-  <w:style w:type="character" w:customStyle="1" w:styleId="BaseNTok">
+      <w:shd w:color="auto" w:fill="F8F8F8" w:val="clear"/>
+    </w:rPr>
+  </w:style>
+  <w:style w:customStyle="1" w:styleId="BaseNTok" w:type="character">
     <w:name w:val="BaseNTok"/>
     <w:basedOn w:val="VerbatimChar"/>
     <w:rPr>
       <w:rFonts w:ascii="Consolas" w:hAnsi="Consolas"/>
       <w:color w:val="0000CF"/>
       <w:sz w:val="22"/>
-      <w:shd w:val="clear" w:color="auto" w:fill="F8F8F8"/>
-    </w:rPr>
-  </w:style>
-  <w:style w:type="character" w:customStyle="1" w:styleId="FloatTok">
+      <w:shd w:color="auto" w:fill="F8F8F8" w:val="clear"/>
+    </w:rPr>
+  </w:style>
+  <w:style w:customStyle="1" w:styleId="FloatTok" w:type="character">
     <w:name w:val="FloatTok"/>
     <w:basedOn w:val="VerbatimChar"/>
     <w:rPr>
       <w:rFonts w:ascii="Consolas" w:hAnsi="Consolas"/>
       <w:color w:val="0000CF"/>
       <w:sz w:val="22"/>
-      <w:shd w:val="clear" w:color="auto" w:fill="F8F8F8"/>
-    </w:rPr>
-  </w:style>
-  <w:style w:type="character" w:customStyle="1" w:styleId="ConstantTok">
+      <w:shd w:color="auto" w:fill="F8F8F8" w:val="clear"/>
+    </w:rPr>
+  </w:style>
+  <w:style w:customStyle="1" w:styleId="ConstantTok" w:type="character">
     <w:name w:val="ConstantTok"/>
     <w:basedOn w:val="VerbatimChar"/>
     <w:rPr>
       <w:rFonts w:ascii="Consolas" w:hAnsi="Consolas"/>
       <w:color w:val="000000"/>
       <w:sz w:val="22"/>
-      <w:shd w:val="clear" w:color="auto" w:fill="F8F8F8"/>
-    </w:rPr>
-  </w:style>
-  <w:style w:type="character" w:customStyle="1" w:styleId="CharTok">
+      <w:shd w:color="auto" w:fill="F8F8F8" w:val="clear"/>
+    </w:rPr>
+  </w:style>
+  <w:style w:customStyle="1" w:styleId="CharTok" w:type="character">
     <w:name w:val="CharTok"/>
     <w:basedOn w:val="VerbatimChar"/>
     <w:rPr>
       <w:rFonts w:ascii="Consolas" w:hAnsi="Consolas"/>
       <w:color w:val="4E9A06"/>
       <w:sz w:val="22"/>
-      <w:shd w:val="clear" w:color="auto" w:fill="F8F8F8"/>
-    </w:rPr>
-  </w:style>
-  <w:style w:type="character" w:customStyle="1" w:styleId="SpecialCharTok">
+      <w:shd w:color="auto" w:fill="F8F8F8" w:val="clear"/>
+    </w:rPr>
+  </w:style>
+  <w:style w:customStyle="1" w:styleId="SpecialCharTok" w:type="character">
     <w:name w:val="SpecialCharTok"/>
     <w:basedOn w:val="VerbatimChar"/>
     <w:rPr>
       <w:rFonts w:ascii="Consolas" w:hAnsi="Consolas"/>
       <w:color w:val="000000"/>
       <w:sz w:val="22"/>
-      <w:shd w:val="clear" w:color="auto" w:fill="F8F8F8"/>
-    </w:rPr>
-  </w:style>
-  <w:style w:type="character" w:customStyle="1" w:styleId="StringTok">
+      <w:shd w:color="auto" w:fill="F8F8F8" w:val="clear"/>
+    </w:rPr>
+  </w:style>
+  <w:style w:customStyle="1" w:styleId="StringTok" w:type="character">
     <w:name w:val="StringTok"/>
     <w:basedOn w:val="VerbatimChar"/>
     <w:rPr>
       <w:rFonts w:ascii="Consolas" w:hAnsi="Consolas"/>
       <w:color w:val="4E9A06"/>
       <w:sz w:val="22"/>
-      <w:shd w:val="clear" w:color="auto" w:fill="F8F8F8"/>
-    </w:rPr>
-  </w:style>
-  <w:style w:type="character" w:customStyle="1" w:styleId="VerbatimStringTok">
+      <w:shd w:color="auto" w:fill="F8F8F8" w:val="clear"/>
+    </w:rPr>
+  </w:style>
+  <w:style w:customStyle="1" w:styleId="VerbatimStringTok" w:type="character">
     <w:name w:val="VerbatimStringTok"/>
     <w:basedOn w:val="VerbatimChar"/>
     <w:rPr>
       <w:rFonts w:ascii="Consolas" w:hAnsi="Consolas"/>
       <w:color w:val="4E9A06"/>
       <w:sz w:val="22"/>
-      <w:shd w:val="clear" w:color="auto" w:fill="F8F8F8"/>
-    </w:rPr>
-  </w:style>
-  <w:style w:type="character" w:customStyle="1" w:styleId="SpecialStringTok">
+      <w:shd w:color="auto" w:fill="F8F8F8" w:val="clear"/>
+    </w:rPr>
+  </w:style>
+  <w:style w:customStyle="1" w:styleId="SpecialStringTok" w:type="character">
     <w:name w:val="SpecialStringTok"/>
     <w:basedOn w:val="VerbatimChar"/>
     <w:rPr>
       <w:rFonts w:ascii="Consolas" w:hAnsi="Consolas"/>
       <w:color w:val="4E9A06"/>
       <w:sz w:val="22"/>
-      <w:shd w:val="clear" w:color="auto" w:fill="F8F8F8"/>
-    </w:rPr>
-  </w:style>
-  <w:style w:type="character" w:customStyle="1" w:styleId="ImportTok">
+      <w:shd w:color="auto" w:fill="F8F8F8" w:val="clear"/>
+    </w:rPr>
+  </w:style>
+  <w:style w:customStyle="1" w:styleId="ImportTok" w:type="character">
     <w:name w:val="ImportTok"/>
     <w:basedOn w:val="VerbatimChar"/>
     <w:rPr>
       <w:rFonts w:ascii="Consolas" w:hAnsi="Consolas"/>
       <w:sz w:val="22"/>
-      <w:shd w:val="clear" w:color="auto" w:fill="F8F8F8"/>
-    </w:rPr>
-  </w:style>
-  <w:style w:type="character" w:customStyle="1" w:styleId="CommentTok">
+      <w:shd w:color="auto" w:fill="F8F8F8" w:val="clear"/>
+    </w:rPr>
+  </w:style>
+  <w:style w:customStyle="1" w:styleId="CommentTok" w:type="character">
     <w:name w:val="CommentTok"/>
     <w:basedOn w:val="VerbatimChar"/>
     <w:rPr>
@@ -2314,10 +2297,10 @@
       <w:i/>
       <w:color w:val="8F5902"/>
       <w:sz w:val="22"/>
-      <w:shd w:val="clear" w:color="auto" w:fill="F8F8F8"/>
-    </w:rPr>
-  </w:style>
-  <w:style w:type="character" w:customStyle="1" w:styleId="DocumentationTok">
+      <w:shd w:color="auto" w:fill="F8F8F8" w:val="clear"/>
+    </w:rPr>
+  </w:style>
+  <w:style w:customStyle="1" w:styleId="DocumentationTok" w:type="character">
     <w:name w:val="DocumentationTok"/>
     <w:basedOn w:val="VerbatimChar"/>
     <w:rPr>
@@ -2326,10 +2309,10 @@
       <w:i/>
       <w:color w:val="8F5902"/>
       <w:sz w:val="22"/>
-      <w:shd w:val="clear" w:color="auto" w:fill="F8F8F8"/>
-    </w:rPr>
-  </w:style>
-  <w:style w:type="character" w:customStyle="1" w:styleId="AnnotationTok">
+      <w:shd w:color="auto" w:fill="F8F8F8" w:val="clear"/>
+    </w:rPr>
+  </w:style>
+  <w:style w:customStyle="1" w:styleId="AnnotationTok" w:type="character">
     <w:name w:val="AnnotationTok"/>
     <w:basedOn w:val="VerbatimChar"/>
     <w:rPr>
@@ -2338,10 +2321,10 @@
       <w:i/>
       <w:color w:val="8F5902"/>
       <w:sz w:val="22"/>
-      <w:shd w:val="clear" w:color="auto" w:fill="F8F8F8"/>
-    </w:rPr>
-  </w:style>
-  <w:style w:type="character" w:customStyle="1" w:styleId="CommentVarTok">
+      <w:shd w:color="auto" w:fill="F8F8F8" w:val="clear"/>
+    </w:rPr>
+  </w:style>
+  <w:style w:customStyle="1" w:styleId="CommentVarTok" w:type="character">
     <w:name w:val="CommentVarTok"/>
     <w:basedOn w:val="VerbatimChar"/>
     <w:rPr>
@@ -2350,40 +2333,40 @@
       <w:i/>
       <w:color w:val="8F5902"/>
       <w:sz w:val="22"/>
-      <w:shd w:val="clear" w:color="auto" w:fill="F8F8F8"/>
-    </w:rPr>
-  </w:style>
-  <w:style w:type="character" w:customStyle="1" w:styleId="OtherTok">
+      <w:shd w:color="auto" w:fill="F8F8F8" w:val="clear"/>
+    </w:rPr>
+  </w:style>
+  <w:style w:customStyle="1" w:styleId="OtherTok" w:type="character">
     <w:name w:val="OtherTok"/>
     <w:basedOn w:val="VerbatimChar"/>
     <w:rPr>
       <w:rFonts w:ascii="Consolas" w:hAnsi="Consolas"/>
       <w:color w:val="8F5902"/>
       <w:sz w:val="22"/>
-      <w:shd w:val="clear" w:color="auto" w:fill="F8F8F8"/>
-    </w:rPr>
-  </w:style>
-  <w:style w:type="character" w:customStyle="1" w:styleId="FunctionTok">
+      <w:shd w:color="auto" w:fill="F8F8F8" w:val="clear"/>
+    </w:rPr>
+  </w:style>
+  <w:style w:customStyle="1" w:styleId="FunctionTok" w:type="character">
     <w:name w:val="FunctionTok"/>
     <w:basedOn w:val="VerbatimChar"/>
     <w:rPr>
       <w:rFonts w:ascii="Consolas" w:hAnsi="Consolas"/>
       <w:color w:val="000000"/>
       <w:sz w:val="22"/>
-      <w:shd w:val="clear" w:color="auto" w:fill="F8F8F8"/>
-    </w:rPr>
-  </w:style>
-  <w:style w:type="character" w:customStyle="1" w:styleId="VariableTok">
+      <w:shd w:color="auto" w:fill="F8F8F8" w:val="clear"/>
+    </w:rPr>
+  </w:style>
+  <w:style w:customStyle="1" w:styleId="VariableTok" w:type="character">
     <w:name w:val="VariableTok"/>
     <w:basedOn w:val="VerbatimChar"/>
     <w:rPr>
       <w:rFonts w:ascii="Consolas" w:hAnsi="Consolas"/>
       <w:color w:val="000000"/>
       <w:sz w:val="22"/>
-      <w:shd w:val="clear" w:color="auto" w:fill="F8F8F8"/>
-    </w:rPr>
-  </w:style>
-  <w:style w:type="character" w:customStyle="1" w:styleId="ControlFlowTok">
+      <w:shd w:color="auto" w:fill="F8F8F8" w:val="clear"/>
+    </w:rPr>
+  </w:style>
+  <w:style w:customStyle="1" w:styleId="ControlFlowTok" w:type="character">
     <w:name w:val="ControlFlowTok"/>
     <w:basedOn w:val="VerbatimChar"/>
     <w:rPr>
@@ -2391,10 +2374,10 @@
       <w:b/>
       <w:color w:val="204A87"/>
       <w:sz w:val="22"/>
-      <w:shd w:val="clear" w:color="auto" w:fill="F8F8F8"/>
-    </w:rPr>
-  </w:style>
-  <w:style w:type="character" w:customStyle="1" w:styleId="OperatorTok">
+      <w:shd w:color="auto" w:fill="F8F8F8" w:val="clear"/>
+    </w:rPr>
+  </w:style>
+  <w:style w:customStyle="1" w:styleId="OperatorTok" w:type="character">
     <w:name w:val="OperatorTok"/>
     <w:basedOn w:val="VerbatimChar"/>
     <w:rPr>
@@ -2402,28 +2385,28 @@
       <w:b/>
       <w:color w:val="CE5C00"/>
       <w:sz w:val="22"/>
-      <w:shd w:val="clear" w:color="auto" w:fill="F8F8F8"/>
-    </w:rPr>
-  </w:style>
-  <w:style w:type="character" w:customStyle="1" w:styleId="BuiltInTok">
+      <w:shd w:color="auto" w:fill="F8F8F8" w:val="clear"/>
+    </w:rPr>
+  </w:style>
+  <w:style w:customStyle="1" w:styleId="BuiltInTok" w:type="character">
     <w:name w:val="BuiltInTok"/>
     <w:basedOn w:val="VerbatimChar"/>
     <w:rPr>
       <w:rFonts w:ascii="Consolas" w:hAnsi="Consolas"/>
       <w:sz w:val="22"/>
-      <w:shd w:val="clear" w:color="auto" w:fill="F8F8F8"/>
-    </w:rPr>
-  </w:style>
-  <w:style w:type="character" w:customStyle="1" w:styleId="ExtensionTok">
+      <w:shd w:color="auto" w:fill="F8F8F8" w:val="clear"/>
+    </w:rPr>
+  </w:style>
+  <w:style w:customStyle="1" w:styleId="ExtensionTok" w:type="character">
     <w:name w:val="ExtensionTok"/>
     <w:basedOn w:val="VerbatimChar"/>
     <w:rPr>
       <w:rFonts w:ascii="Consolas" w:hAnsi="Consolas"/>
       <w:sz w:val="22"/>
-      <w:shd w:val="clear" w:color="auto" w:fill="F8F8F8"/>
-    </w:rPr>
-  </w:style>
-  <w:style w:type="character" w:customStyle="1" w:styleId="PreprocessorTok">
+      <w:shd w:color="auto" w:fill="F8F8F8" w:val="clear"/>
+    </w:rPr>
+  </w:style>
+  <w:style w:customStyle="1" w:styleId="PreprocessorTok" w:type="character">
     <w:name w:val="PreprocessorTok"/>
     <w:basedOn w:val="VerbatimChar"/>
     <w:rPr>
@@ -2431,29 +2414,29 @@
       <w:i/>
       <w:color w:val="8F5902"/>
       <w:sz w:val="22"/>
-      <w:shd w:val="clear" w:color="auto" w:fill="F8F8F8"/>
-    </w:rPr>
-  </w:style>
-  <w:style w:type="character" w:customStyle="1" w:styleId="AttributeTok">
+      <w:shd w:color="auto" w:fill="F8F8F8" w:val="clear"/>
+    </w:rPr>
+  </w:style>
+  <w:style w:customStyle="1" w:styleId="AttributeTok" w:type="character">
     <w:name w:val="AttributeTok"/>
     <w:basedOn w:val="VerbatimChar"/>
     <w:rPr>
       <w:rFonts w:ascii="Consolas" w:hAnsi="Consolas"/>
       <w:color w:val="C4A000"/>
       <w:sz w:val="22"/>
-      <w:shd w:val="clear" w:color="auto" w:fill="F8F8F8"/>
-    </w:rPr>
-  </w:style>
-  <w:style w:type="character" w:customStyle="1" w:styleId="RegionMarkerTok">
+      <w:shd w:color="auto" w:fill="F8F8F8" w:val="clear"/>
+    </w:rPr>
+  </w:style>
+  <w:style w:customStyle="1" w:styleId="RegionMarkerTok" w:type="character">
     <w:name w:val="RegionMarkerTok"/>
     <w:basedOn w:val="VerbatimChar"/>
     <w:rPr>
       <w:rFonts w:ascii="Consolas" w:hAnsi="Consolas"/>
       <w:sz w:val="22"/>
-      <w:shd w:val="clear" w:color="auto" w:fill="F8F8F8"/>
-    </w:rPr>
-  </w:style>
-  <w:style w:type="character" w:customStyle="1" w:styleId="InformationTok">
+      <w:shd w:color="auto" w:fill="F8F8F8" w:val="clear"/>
+    </w:rPr>
+  </w:style>
+  <w:style w:customStyle="1" w:styleId="InformationTok" w:type="character">
     <w:name w:val="InformationTok"/>
     <w:basedOn w:val="VerbatimChar"/>
     <w:rPr>
@@ -2462,10 +2445,10 @@
       <w:i/>
       <w:color w:val="8F5902"/>
       <w:sz w:val="22"/>
-      <w:shd w:val="clear" w:color="auto" w:fill="F8F8F8"/>
-    </w:rPr>
-  </w:style>
-  <w:style w:type="character" w:customStyle="1" w:styleId="WarningTok">
+      <w:shd w:color="auto" w:fill="F8F8F8" w:val="clear"/>
+    </w:rPr>
+  </w:style>
+  <w:style w:customStyle="1" w:styleId="WarningTok" w:type="character">
     <w:name w:val="WarningTok"/>
     <w:basedOn w:val="VerbatimChar"/>
     <w:rPr>
@@ -2474,20 +2457,20 @@
       <w:i/>
       <w:color w:val="8F5902"/>
       <w:sz w:val="22"/>
-      <w:shd w:val="clear" w:color="auto" w:fill="F8F8F8"/>
-    </w:rPr>
-  </w:style>
-  <w:style w:type="character" w:customStyle="1" w:styleId="AlertTok">
+      <w:shd w:color="auto" w:fill="F8F8F8" w:val="clear"/>
+    </w:rPr>
+  </w:style>
+  <w:style w:customStyle="1" w:styleId="AlertTok" w:type="character">
     <w:name w:val="AlertTok"/>
     <w:basedOn w:val="VerbatimChar"/>
     <w:rPr>
       <w:rFonts w:ascii="Consolas" w:hAnsi="Consolas"/>
       <w:color w:val="EF2929"/>
       <w:sz w:val="22"/>
-      <w:shd w:val="clear" w:color="auto" w:fill="F8F8F8"/>
-    </w:rPr>
-  </w:style>
-  <w:style w:type="character" w:customStyle="1" w:styleId="ErrorTok">
+      <w:shd w:color="auto" w:fill="F8F8F8" w:val="clear"/>
+    </w:rPr>
+  </w:style>
+  <w:style w:customStyle="1" w:styleId="ErrorTok" w:type="character">
     <w:name w:val="ErrorTok"/>
     <w:basedOn w:val="VerbatimChar"/>
     <w:rPr>
@@ -2495,70 +2478,70 @@
       <w:b/>
       <w:color w:val="A40000"/>
       <w:sz w:val="22"/>
-      <w:shd w:val="clear" w:color="auto" w:fill="F8F8F8"/>
-    </w:rPr>
-  </w:style>
-  <w:style w:type="character" w:customStyle="1" w:styleId="NormalTok">
+      <w:shd w:color="auto" w:fill="F8F8F8" w:val="clear"/>
+    </w:rPr>
+  </w:style>
+  <w:style w:customStyle="1" w:styleId="NormalTok" w:type="character">
     <w:name w:val="NormalTok"/>
     <w:basedOn w:val="VerbatimChar"/>
     <w:rPr>
       <w:rFonts w:ascii="Consolas" w:hAnsi="Consolas"/>
       <w:sz w:val="22"/>
-      <w:shd w:val="clear" w:color="auto" w:fill="F8F8F8"/>
-    </w:rPr>
-  </w:style>
-  <w:style w:type="paragraph" w:styleId="Header">
+      <w:shd w:color="auto" w:fill="F8F8F8" w:val="clear"/>
+    </w:rPr>
+  </w:style>
+  <w:style w:styleId="Kopfzeile" w:type="paragraph">
     <w:name w:val="header"/>
-    <w:basedOn w:val="Normal"/>
-    <w:link w:val="HeaderChar"/>
+    <w:basedOn w:val="Standard"/>
+    <w:link w:val="KopfzeileZchn"/>
     <w:uiPriority w:val="99"/>
     <w:unhideWhenUsed/>
     <w:rsid w:val="00AF36ED"/>
     <w:pPr>
       <w:tabs>
-        <w:tab w:val="center" w:pos="4536"/>
-        <w:tab w:val="right" w:pos="9072"/>
+        <w:tab w:pos="4536" w:val="center"/>
+        <w:tab w:pos="9072" w:val="right"/>
       </w:tabs>
       <w:spacing w:after="0"/>
     </w:pPr>
   </w:style>
-  <w:style w:type="character" w:customStyle="1" w:styleId="HeaderChar">
-    <w:name w:val="Header Char"/>
-    <w:basedOn w:val="DefaultParagraphFont"/>
-    <w:link w:val="Header"/>
+  <w:style w:customStyle="1" w:styleId="KopfzeileZchn" w:type="character">
+    <w:name w:val="Kopfzeile Zchn"/>
+    <w:basedOn w:val="Absatz-Standardschriftart"/>
+    <w:link w:val="Kopfzeile"/>
     <w:uiPriority w:val="99"/>
     <w:rsid w:val="00AF36ED"/>
   </w:style>
-  <w:style w:type="paragraph" w:styleId="Footer">
+  <w:style w:styleId="Fuzeile" w:type="paragraph">
     <w:name w:val="footer"/>
-    <w:basedOn w:val="Normal"/>
-    <w:link w:val="FooterChar"/>
+    <w:basedOn w:val="Standard"/>
+    <w:link w:val="FuzeileZchn"/>
     <w:unhideWhenUsed/>
     <w:rsid w:val="00AF36ED"/>
     <w:pPr>
       <w:tabs>
-        <w:tab w:val="center" w:pos="4536"/>
-        <w:tab w:val="right" w:pos="9072"/>
+        <w:tab w:pos="4536" w:val="center"/>
+        <w:tab w:pos="9072" w:val="right"/>
       </w:tabs>
       <w:spacing w:after="0"/>
     </w:pPr>
   </w:style>
-  <w:style w:type="character" w:customStyle="1" w:styleId="FooterChar">
-    <w:name w:val="Footer Char"/>
-    <w:basedOn w:val="DefaultParagraphFont"/>
-    <w:link w:val="Footer"/>
+  <w:style w:customStyle="1" w:styleId="FuzeileZchn" w:type="character">
+    <w:name w:val="Fußzeile Zchn"/>
+    <w:basedOn w:val="Absatz-Standardschriftart"/>
+    <w:link w:val="Fuzeile"/>
     <w:rsid w:val="00AF36ED"/>
   </w:style>
-  <w:style w:type="character" w:styleId="PageNumber">
+  <w:style w:styleId="Seitenzahl" w:type="character">
     <w:name w:val="page number"/>
-    <w:basedOn w:val="DefaultParagraphFont"/>
+    <w:basedOn w:val="Absatz-Standardschriftart"/>
     <w:semiHidden/>
     <w:unhideWhenUsed/>
     <w:rsid w:val="00AF36ED"/>
   </w:style>
-  <w:style w:type="paragraph" w:customStyle="1" w:styleId="h1-pagebreak">
+  <w:style w:customStyle="1" w:styleId="h1-pagebreak" w:type="paragraph">
     <w:name w:val="h1-pagebreak"/>
-    <w:basedOn w:val="Heading1"/>
+    <w:basedOn w:val="berschrift1"/>
     <w:qFormat/>
     <w:rsid w:val="00DD5581"/>
     <w:pPr>
@@ -2568,36 +2551,36 @@
       <w:b w:val="0"/>
     </w:rPr>
   </w:style>
-  <w:style w:type="character" w:customStyle="1" w:styleId="BodyTextChar">
-    <w:name w:val="Body Text Char"/>
-    <w:basedOn w:val="DefaultParagraphFont"/>
-    <w:link w:val="BodyText"/>
+  <w:style w:customStyle="1" w:styleId="TextkrperZchn" w:type="character">
+    <w:name w:val="Textkörper Zchn"/>
+    <w:basedOn w:val="Absatz-Standardschriftart"/>
+    <w:link w:val="Textkrper"/>
     <w:rsid w:val="005036C4"/>
     <w:rPr>
       <w:rFonts w:ascii="Times New Roman" w:hAnsi="Times New Roman"/>
     </w:rPr>
   </w:style>
-  <w:style w:type="table" w:styleId="TableGrid">
+  <w:style w:styleId="Tabellenraster" w:type="table">
     <w:name w:val="Table Grid"/>
-    <w:basedOn w:val="TableNormal"/>
+    <w:basedOn w:val="NormaleTabelle"/>
     <w:rsid w:val="00006D3F"/>
     <w:pPr>
       <w:spacing w:after="0"/>
     </w:pPr>
     <w:tblPr>
       <w:tblBorders>
-        <w:top w:val="single" w:sz="4" w:space="0" w:color="auto"/>
-        <w:left w:val="single" w:sz="4" w:space="0" w:color="auto"/>
-        <w:bottom w:val="single" w:sz="4" w:space="0" w:color="auto"/>
-        <w:right w:val="single" w:sz="4" w:space="0" w:color="auto"/>
-        <w:insideH w:val="single" w:sz="4" w:space="0" w:color="auto"/>
-        <w:insideV w:val="single" w:sz="4" w:space="0" w:color="auto"/>
+        <w:top w:color="auto" w:space="0" w:sz="4" w:val="single"/>
+        <w:left w:color="auto" w:space="0" w:sz="4" w:val="single"/>
+        <w:bottom w:color="auto" w:space="0" w:sz="4" w:val="single"/>
+        <w:right w:color="auto" w:space="0" w:sz="4" w:val="single"/>
+        <w:insideH w:color="auto" w:space="0" w:sz="4" w:val="single"/>
+        <w:insideV w:color="auto" w:space="0" w:sz="4" w:val="single"/>
       </w:tblBorders>
     </w:tblPr>
   </w:style>
-  <w:style w:type="table" w:styleId="GridTable1Light">
+  <w:style w:styleId="Gitternetztabelle1hell" w:type="table">
     <w:name w:val="Grid Table 1 Light"/>
-    <w:basedOn w:val="TableNormal"/>
+    <w:basedOn w:val="NormaleTabelle"/>
     <w:rsid w:val="00006D3F"/>
     <w:pPr>
       <w:spacing w:after="0"/>
@@ -2606,12 +2589,12 @@
       <w:tblStyleRowBandSize w:val="1"/>
       <w:tblStyleColBandSize w:val="1"/>
       <w:tblBorders>
-        <w:top w:val="single" w:sz="4" w:space="0" w:color="999999" w:themeColor="text1" w:themeTint="66"/>
-        <w:left w:val="single" w:sz="4" w:space="0" w:color="999999" w:themeColor="text1" w:themeTint="66"/>
-        <w:bottom w:val="single" w:sz="4" w:space="0" w:color="999999" w:themeColor="text1" w:themeTint="66"/>
-        <w:right w:val="single" w:sz="4" w:space="0" w:color="999999" w:themeColor="text1" w:themeTint="66"/>
-        <w:insideH w:val="single" w:sz="4" w:space="0" w:color="999999" w:themeColor="text1" w:themeTint="66"/>
-        <w:insideV w:val="single" w:sz="4" w:space="0" w:color="999999" w:themeColor="text1" w:themeTint="66"/>
+        <w:top w:color="999999" w:space="0" w:sz="4" w:themeColor="text1" w:themeTint="66" w:val="single"/>
+        <w:left w:color="999999" w:space="0" w:sz="4" w:themeColor="text1" w:themeTint="66" w:val="single"/>
+        <w:bottom w:color="999999" w:space="0" w:sz="4" w:themeColor="text1" w:themeTint="66" w:val="single"/>
+        <w:right w:color="999999" w:space="0" w:sz="4" w:themeColor="text1" w:themeTint="66" w:val="single"/>
+        <w:insideH w:color="999999" w:space="0" w:sz="4" w:themeColor="text1" w:themeTint="66" w:val="single"/>
+        <w:insideV w:color="999999" w:space="0" w:sz="4" w:themeColor="text1" w:themeTint="66" w:val="single"/>
       </w:tblBorders>
     </w:tblPr>
     <w:tblStylePr w:type="firstRow">
@@ -2622,7 +2605,7 @@
       <w:tblPr/>
       <w:tcPr>
         <w:tcBorders>
-          <w:bottom w:val="single" w:sz="12" w:space="0" w:color="666666" w:themeColor="text1" w:themeTint="99"/>
+          <w:bottom w:color="666666" w:space="0" w:sz="12" w:themeColor="text1" w:themeTint="99" w:val="single"/>
         </w:tcBorders>
       </w:tcPr>
     </w:tblStylePr>
@@ -2634,7 +2617,7 @@
       <w:tblPr/>
       <w:tcPr>
         <w:tcBorders>
-          <w:top w:val="double" w:sz="2" w:space="0" w:color="666666" w:themeColor="text1" w:themeTint="99"/>
+          <w:top w:color="666666" w:space="0" w:sz="2" w:themeColor="text1" w:themeTint="99" w:val="double"/>
         </w:tcBorders>
       </w:tcPr>
     </w:tblStylePr>
@@ -2651,9 +2634,9 @@
       </w:rPr>
     </w:tblStylePr>
   </w:style>
-  <w:style w:type="table" w:styleId="PlainTable2">
+  <w:style w:styleId="EinfacheTabelle2" w:type="table">
     <w:name w:val="Plain Table 2"/>
-    <w:basedOn w:val="TableNormal"/>
+    <w:basedOn w:val="NormaleTabelle"/>
     <w:rsid w:val="00006D3F"/>
     <w:pPr>
       <w:spacing w:after="0"/>
@@ -2662,8 +2645,8 @@
       <w:tblStyleRowBandSize w:val="1"/>
       <w:tblStyleColBandSize w:val="1"/>
       <w:tblBorders>
-        <w:top w:val="single" w:sz="4" w:space="0" w:color="7F7F7F" w:themeColor="text1" w:themeTint="80"/>
-        <w:bottom w:val="single" w:sz="4" w:space="0" w:color="7F7F7F" w:themeColor="text1" w:themeTint="80"/>
+        <w:top w:color="7F7F7F" w:space="0" w:sz="4" w:themeColor="text1" w:themeTint="80" w:val="single"/>
+        <w:bottom w:color="7F7F7F" w:space="0" w:sz="4" w:themeColor="text1" w:themeTint="80" w:val="single"/>
       </w:tblBorders>
     </w:tblPr>
     <w:tblStylePr w:type="firstRow">
@@ -2674,7 +2657,7 @@
       <w:tblPr/>
       <w:tcPr>
         <w:tcBorders>
-          <w:bottom w:val="single" w:sz="4" w:space="0" w:color="7F7F7F" w:themeColor="text1" w:themeTint="80"/>
+          <w:bottom w:color="7F7F7F" w:space="0" w:sz="4" w:themeColor="text1" w:themeTint="80" w:val="single"/>
         </w:tcBorders>
       </w:tcPr>
     </w:tblStylePr>
@@ -2686,7 +2669,7 @@
       <w:tblPr/>
       <w:tcPr>
         <w:tcBorders>
-          <w:top w:val="single" w:sz="4" w:space="0" w:color="7F7F7F" w:themeColor="text1" w:themeTint="80"/>
+          <w:top w:color="7F7F7F" w:space="0" w:sz="4" w:themeColor="text1" w:themeTint="80" w:val="single"/>
         </w:tcBorders>
       </w:tcPr>
     </w:tblStylePr>
@@ -2706,8 +2689,8 @@
       <w:tblPr/>
       <w:tcPr>
         <w:tcBorders>
-          <w:left w:val="single" w:sz="4" w:space="0" w:color="7F7F7F" w:themeColor="text1" w:themeTint="80"/>
-          <w:right w:val="single" w:sz="4" w:space="0" w:color="7F7F7F" w:themeColor="text1" w:themeTint="80"/>
+          <w:left w:color="7F7F7F" w:space="0" w:sz="4" w:themeColor="text1" w:themeTint="80" w:val="single"/>
+          <w:right w:color="7F7F7F" w:space="0" w:sz="4" w:themeColor="text1" w:themeTint="80" w:val="single"/>
         </w:tcBorders>
       </w:tcPr>
     </w:tblStylePr>
@@ -2715,8 +2698,8 @@
       <w:tblPr/>
       <w:tcPr>
         <w:tcBorders>
-          <w:left w:val="single" w:sz="4" w:space="0" w:color="7F7F7F" w:themeColor="text1" w:themeTint="80"/>
-          <w:right w:val="single" w:sz="4" w:space="0" w:color="7F7F7F" w:themeColor="text1" w:themeTint="80"/>
+          <w:left w:color="7F7F7F" w:space="0" w:sz="4" w:themeColor="text1" w:themeTint="80" w:val="single"/>
+          <w:right w:color="7F7F7F" w:space="0" w:sz="4" w:themeColor="text1" w:themeTint="80" w:val="single"/>
         </w:tcBorders>
       </w:tcPr>
     </w:tblStylePr>
@@ -2724,15 +2707,15 @@
       <w:tblPr/>
       <w:tcPr>
         <w:tcBorders>
-          <w:top w:val="single" w:sz="4" w:space="0" w:color="7F7F7F" w:themeColor="text1" w:themeTint="80"/>
-          <w:bottom w:val="single" w:sz="4" w:space="0" w:color="7F7F7F" w:themeColor="text1" w:themeTint="80"/>
+          <w:top w:color="7F7F7F" w:space="0" w:sz="4" w:themeColor="text1" w:themeTint="80" w:val="single"/>
+          <w:bottom w:color="7F7F7F" w:space="0" w:sz="4" w:themeColor="text1" w:themeTint="80" w:val="single"/>
         </w:tcBorders>
       </w:tcPr>
     </w:tblStylePr>
   </w:style>
-  <w:style w:type="table" w:styleId="PlainTable1">
+  <w:style w:styleId="EinfacheTabelle1" w:type="table">
     <w:name w:val="Plain Table 1"/>
-    <w:basedOn w:val="TableNormal"/>
+    <w:basedOn w:val="NormaleTabelle"/>
     <w:rsid w:val="00006D3F"/>
     <w:pPr>
       <w:spacing w:after="0"/>
@@ -2741,12 +2724,12 @@
       <w:tblStyleRowBandSize w:val="1"/>
       <w:tblStyleColBandSize w:val="1"/>
       <w:tblBorders>
-        <w:top w:val="single" w:sz="4" w:space="0" w:color="BFBFBF" w:themeColor="background1" w:themeShade="BF"/>
-        <w:left w:val="single" w:sz="4" w:space="0" w:color="BFBFBF" w:themeColor="background1" w:themeShade="BF"/>
-        <w:bottom w:val="single" w:sz="4" w:space="0" w:color="BFBFBF" w:themeColor="background1" w:themeShade="BF"/>
-        <w:right w:val="single" w:sz="4" w:space="0" w:color="BFBFBF" w:themeColor="background1" w:themeShade="BF"/>
-        <w:insideH w:val="single" w:sz="4" w:space="0" w:color="BFBFBF" w:themeColor="background1" w:themeShade="BF"/>
-        <w:insideV w:val="single" w:sz="4" w:space="0" w:color="BFBFBF" w:themeColor="background1" w:themeShade="BF"/>
+        <w:top w:color="BFBFBF" w:space="0" w:sz="4" w:themeColor="background1" w:themeShade="BF" w:val="single"/>
+        <w:left w:color="BFBFBF" w:space="0" w:sz="4" w:themeColor="background1" w:themeShade="BF" w:val="single"/>
+        <w:bottom w:color="BFBFBF" w:space="0" w:sz="4" w:themeColor="background1" w:themeShade="BF" w:val="single"/>
+        <w:right w:color="BFBFBF" w:space="0" w:sz="4" w:themeColor="background1" w:themeShade="BF" w:val="single"/>
+        <w:insideH w:color="BFBFBF" w:space="0" w:sz="4" w:themeColor="background1" w:themeShade="BF" w:val="single"/>
+        <w:insideV w:color="BFBFBF" w:space="0" w:sz="4" w:themeColor="background1" w:themeShade="BF" w:val="single"/>
       </w:tblBorders>
     </w:tblPr>
     <w:tblStylePr w:type="firstRow">
@@ -2763,7 +2746,7 @@
       <w:tblPr/>
       <w:tcPr>
         <w:tcBorders>
-          <w:top w:val="double" w:sz="4" w:space="0" w:color="BFBFBF" w:themeColor="background1" w:themeShade="BF"/>
+          <w:top w:color="BFBFBF" w:space="0" w:sz="4" w:themeColor="background1" w:themeShade="BF" w:val="double"/>
         </w:tcBorders>
       </w:tcPr>
     </w:tblStylePr>
@@ -2782,19 +2765,19 @@
     <w:tblStylePr w:type="band1Vert">
       <w:tblPr/>
       <w:tcPr>
-        <w:shd w:val="clear" w:color="auto" w:fill="F2F2F2" w:themeFill="background1" w:themeFillShade="F2"/>
+        <w:shd w:color="auto" w:fill="F2F2F2" w:themeFill="background1" w:themeFillShade="F2" w:val="clear"/>
       </w:tcPr>
     </w:tblStylePr>
     <w:tblStylePr w:type="band1Horz">
       <w:tblPr/>
       <w:tcPr>
-        <w:shd w:val="clear" w:color="auto" w:fill="F2F2F2" w:themeFill="background1" w:themeFillShade="F2"/>
+        <w:shd w:color="auto" w:fill="F2F2F2" w:themeFill="background1" w:themeFillShade="F2" w:val="clear"/>
       </w:tcPr>
     </w:tblStylePr>
   </w:style>
-  <w:style w:type="character" w:styleId="BookTitle">
+  <w:style w:styleId="Buchtitel" w:type="character">
     <w:name w:val="Book Title"/>
-    <w:basedOn w:val="DefaultParagraphFont"/>
+    <w:basedOn w:val="Absatz-Standardschriftart"/>
     <w:rsid w:val="00F14702"/>
     <w:rPr>
       <w:b/>
@@ -2804,7 +2787,7 @@
       <w:spacing w:val="5"/>
     </w:rPr>
   </w:style>
-  <w:style w:type="paragraph" w:customStyle="1" w:styleId="h1-titlepage">
+  <w:style w:customStyle="1" w:styleId="h1-titlepage" w:type="paragraph">
     <w:name w:val="h1-titlepage"/>
     <w:basedOn w:val="h1-pagebreak"/>
     <w:qFormat/>

</xml_diff>

<commit_message>
MS v1 submitted to Ecology for consideration as Data Paper
</commit_message>
<xml_diff>
--- a/Abstract/Bruna_etal_Abstract.docx
+++ b/Abstract/Bruna_etal_Abstract.docx
@@ -1,476 +1,423 @@
 
 <file path=word/document.xml><?xml version="1.0" encoding="utf-8"?>
-<w:document xmlns:w="http://schemas.openxmlformats.org/wordprocessingml/2006/main" xmlns:m="http://schemas.openxmlformats.org/officeDocument/2006/math" xmlns:r="http://schemas.openxmlformats.org/officeDocument/2006/relationships" xmlns:o="urn:schemas-microsoft-com:office:office" xmlns:v="urn:schemas-microsoft-com:vml" xmlns:w10="urn:schemas-microsoft-com:office:word" xmlns:a="http://schemas.openxmlformats.org/drawingml/2006/main" xmlns:pic="http://schemas.openxmlformats.org/drawingml/2006/picture" xmlns:wp="http://schemas.openxmlformats.org/drawingml/2006/wordprocessingDrawing">
+<w:document xmlns:wpc="http://schemas.microsoft.com/office/word/2010/wordprocessingCanvas" xmlns:cx="http://schemas.microsoft.com/office/drawing/2014/chartex" xmlns:cx1="http://schemas.microsoft.com/office/drawing/2015/9/8/chartex" xmlns:cx2="http://schemas.microsoft.com/office/drawing/2015/10/21/chartex" xmlns:cx3="http://schemas.microsoft.com/office/drawing/2016/5/9/chartex" xmlns:cx4="http://schemas.microsoft.com/office/drawing/2016/5/10/chartex" xmlns:cx5="http://schemas.microsoft.com/office/drawing/2016/5/11/chartex" xmlns:cx6="http://schemas.microsoft.com/office/drawing/2016/5/12/chartex" xmlns:cx7="http://schemas.microsoft.com/office/drawing/2016/5/13/chartex" xmlns:cx8="http://schemas.microsoft.com/office/drawing/2016/5/14/chartex" xmlns:mc="http://schemas.openxmlformats.org/markup-compatibility/2006" xmlns:aink="http://schemas.microsoft.com/office/drawing/2016/ink" xmlns:am3d="http://schemas.microsoft.com/office/drawing/2017/model3d" xmlns:o="urn:schemas-microsoft-com:office:office" xmlns:oel="http://schemas.microsoft.com/office/2019/extlst" xmlns:r="http://schemas.openxmlformats.org/officeDocument/2006/relationships" xmlns:m="http://schemas.openxmlformats.org/officeDocument/2006/math" xmlns:v="urn:schemas-microsoft-com:vml" xmlns:wp14="http://schemas.microsoft.com/office/word/2010/wordprocessingDrawing" xmlns:wp="http://schemas.openxmlformats.org/drawingml/2006/wordprocessingDrawing" xmlns:w10="urn:schemas-microsoft-com:office:word" xmlns:w="http://schemas.openxmlformats.org/wordprocessingml/2006/main" xmlns:w14="http://schemas.microsoft.com/office/word/2010/wordml" xmlns:w15="http://schemas.microsoft.com/office/word/2012/wordml" xmlns:w16cex="http://schemas.microsoft.com/office/word/2018/wordml/cex" xmlns:w16cid="http://schemas.microsoft.com/office/word/2016/wordml/cid" xmlns:w16="http://schemas.microsoft.com/office/word/2018/wordml" xmlns:w16sdtdh="http://schemas.microsoft.com/office/word/2020/wordml/sdtdatahash" xmlns:w16se="http://schemas.microsoft.com/office/word/2015/wordml/symex" xmlns:wpg="http://schemas.microsoft.com/office/word/2010/wordprocessingGroup" xmlns:wpi="http://schemas.microsoft.com/office/word/2010/wordprocessingInk" xmlns:wne="http://schemas.microsoft.com/office/word/2006/wordml" xmlns:wps="http://schemas.microsoft.com/office/word/2010/wordprocessingShape" mc:Ignorable="w14 w15 w16se w16cid w16 w16cex w16sdtdh wp14">
   <w:body>
     <w:p>
       <w:pPr>
         <w:pStyle w:val="Author"/>
-      </w:pPr>
-      <w:r>
-        <w:t xml:space="preserve">Emilio M. Bruna</w:t>
-      </w:r>
+        <w:rPr>
+          <w:lang w:val="pt-BR"/>
+        </w:rPr>
+      </w:pPr>
+      <w:r>
+        <w:rPr>
+          <w:lang w:val="pt-BR"/>
+        </w:rPr>
+        <w:t>Emilio M. Bruna</w:t>
+      </w:r>
+      <w:r>
+        <w:rPr>
+          <w:vertAlign w:val="superscript"/>
+          <w:lang w:val="pt-BR"/>
+        </w:rPr>
+        <w:t>1,2,3</w:t>
+      </w:r>
+      <w:r>
+        <w:rPr>
+          <w:lang w:val="pt-BR"/>
+        </w:rPr>
+        <w:t>, Maria Uriarte</w:t>
+      </w:r>
+      <w:r>
+        <w:rPr>
+          <w:vertAlign w:val="superscript"/>
+          <w:lang w:val="pt-BR"/>
+        </w:rPr>
+        <w:t>4</w:t>
+      </w:r>
+      <w:r>
+        <w:rPr>
+          <w:lang w:val="pt-BR"/>
+        </w:rPr>
+        <w:t>, Maria Rosa Darrigo</w:t>
+      </w:r>
+      <w:r>
+        <w:rPr>
+          <w:vertAlign w:val="superscript"/>
+          <w:lang w:val="pt-BR"/>
+        </w:rPr>
+        <w:t>3</w:t>
+      </w:r>
+      <w:r>
+        <w:rPr>
+          <w:lang w:val="pt-BR"/>
+        </w:rPr>
+        <w:t>, Paulo Rubim</w:t>
+      </w:r>
+      <w:r>
+        <w:rPr>
+          <w:vertAlign w:val="superscript"/>
+          <w:lang w:val="pt-BR"/>
+        </w:rPr>
+        <w:t>3</w:t>
+      </w:r>
+      <w:r>
+        <w:rPr>
+          <w:lang w:val="pt-BR"/>
+        </w:rPr>
+        <w:t>, Cristiane F. Jurinitz</w:t>
+      </w:r>
+      <w:r>
+        <w:rPr>
+          <w:vertAlign w:val="superscript"/>
+          <w:lang w:val="pt-BR"/>
+        </w:rPr>
+        <w:t>3</w:t>
+      </w:r>
+      <w:r>
+        <w:rPr>
+          <w:lang w:val="pt-BR"/>
+        </w:rPr>
+        <w:t>, Eric R. Scott</w:t>
+      </w:r>
+      <w:r>
+        <w:rPr>
+          <w:vertAlign w:val="superscript"/>
+          <w:lang w:val="pt-BR"/>
+        </w:rPr>
+        <w:t>1</w:t>
+      </w:r>
+      <w:r>
+        <w:rPr>
+          <w:lang w:val="pt-BR"/>
+        </w:rPr>
+        <w:t xml:space="preserve">, </w:t>
+      </w:r>
+      <w:proofErr w:type="spellStart"/>
+      <w:r>
+        <w:rPr>
+          <w:lang w:val="pt-BR"/>
+        </w:rPr>
+        <w:t>Osmaildo</w:t>
+      </w:r>
+      <w:proofErr w:type="spellEnd"/>
+      <w:r>
+        <w:rPr>
+          <w:lang w:val="pt-BR"/>
+        </w:rPr>
+        <w:t xml:space="preserve"> Ferreira da Silva</w:t>
+      </w:r>
+      <w:r>
+        <w:rPr>
+          <w:vertAlign w:val="superscript"/>
+          <w:lang w:val="pt-BR"/>
+        </w:rPr>
+        <w:t>3</w:t>
+      </w:r>
+      <w:r>
+        <w:rPr>
+          <w:lang w:val="pt-BR"/>
+        </w:rPr>
+        <w:t>, &amp; W. John Kress</w:t>
+      </w:r>
+      <w:r>
+        <w:rPr>
+          <w:vertAlign w:val="superscript"/>
+          <w:lang w:val="pt-BR"/>
+        </w:rPr>
+        <w:t>5</w:t>
+      </w:r>
+    </w:p>
+    <w:p>
+      <w:pPr>
+        <w:pStyle w:val="Author"/>
+      </w:pPr>
       <w:r>
         <w:rPr>
           <w:vertAlign w:val="superscript"/>
         </w:rPr>
-        <w:t xml:space="preserve">1,2,3</w:t>
-      </w:r>
-      <w:r>
-        <w:t xml:space="preserve">, Maria Uriarte</w:t>
-      </w:r>
+        <w:t>1</w:t>
+      </w:r>
+      <w:r>
+        <w:t xml:space="preserve"> Department of Wildlife Ecology and Conservation, University of Florida, PO Box 110430, Gainesville, FL 32611-0430, USA</w:t>
+      </w:r>
+    </w:p>
+    <w:p>
+      <w:pPr>
+        <w:pStyle w:val="Author"/>
+      </w:pPr>
       <w:r>
         <w:rPr>
           <w:vertAlign w:val="superscript"/>
         </w:rPr>
-        <w:t xml:space="preserve">4</w:t>
-      </w:r>
-      <w:r>
-        <w:t xml:space="preserve">, Maria Rosa Darrigo</w:t>
-      </w:r>
+        <w:t>2</w:t>
+      </w:r>
+      <w:r>
+        <w:t xml:space="preserve"> Center for Latin American Studies, University of Florida, PO Box 115530, Gainesville, FL 32611-5530, USA</w:t>
+      </w:r>
+    </w:p>
+    <w:p>
+      <w:pPr>
+        <w:pStyle w:val="Author"/>
+      </w:pPr>
       <w:r>
         <w:rPr>
           <w:vertAlign w:val="superscript"/>
         </w:rPr>
-        <w:t xml:space="preserve">3</w:t>
-      </w:r>
-      <w:r>
-        <w:t xml:space="preserve">, Paulo Rubim</w:t>
-      </w:r>
+        <w:t>3</w:t>
+      </w:r>
+      <w:r>
+        <w:t xml:space="preserve"> Biological Dynamics of Forest Fragments Project, INPA-PDBFF, CP 478, Manaus, AM 69011-970, Brazil</w:t>
+      </w:r>
+    </w:p>
+    <w:p>
+      <w:pPr>
+        <w:pStyle w:val="Author"/>
+      </w:pPr>
       <w:r>
         <w:rPr>
           <w:vertAlign w:val="superscript"/>
         </w:rPr>
-        <w:t xml:space="preserve">3</w:t>
-      </w:r>
-      <w:r>
-        <w:t xml:space="preserve">, Cristiane F. Jurinitz</w:t>
-      </w:r>
+        <w:t>4</w:t>
+      </w:r>
+      <w:r>
+        <w:t xml:space="preserve"> Department of Ecology, Evolution and Environmental Biology, Columbia University, 1200 Amsterdam Ave., New York, New York 10027, USA</w:t>
+      </w:r>
+    </w:p>
+    <w:p>
+      <w:pPr>
+        <w:pStyle w:val="Author"/>
+      </w:pPr>
       <w:r>
         <w:rPr>
           <w:vertAlign w:val="superscript"/>
         </w:rPr>
-        <w:t xml:space="preserve">3</w:t>
-      </w:r>
-      <w:r>
-        <w:t xml:space="preserve">, Eric R. Scott</w:t>
-      </w:r>
-      <w:r>
-        <w:rPr>
-          <w:vertAlign w:val="superscript"/>
-        </w:rPr>
-        <w:t xml:space="preserve">1</w:t>
-      </w:r>
-      <w:r>
-        <w:t xml:space="preserve">, Osmaildo Ferreira da Silva</w:t>
-      </w:r>
-      <w:r>
-        <w:rPr>
-          <w:vertAlign w:val="superscript"/>
-        </w:rPr>
-        <w:t xml:space="preserve">3</w:t>
-      </w:r>
-      <w:r>
-        <w:t xml:space="preserve">, &amp; W. John Kress</w:t>
-      </w:r>
-      <w:r>
-        <w:rPr>
-          <w:vertAlign w:val="superscript"/>
-        </w:rPr>
-        <w:t xml:space="preserve">5</w:t>
+        <w:t>5</w:t>
+      </w:r>
+      <w:r>
+        <w:t xml:space="preserve"> Department of Botany, National Museum of Natural History, PO Box 37012, Smithsonian Institution, PO Box 37012, Washington DC, USA</w:t>
       </w:r>
     </w:p>
     <w:p>
       <w:pPr>
-        <w:pStyle w:val="Author"/>
-      </w:pPr>
-      <w:r>
-        <w:rPr>
-          <w:vertAlign w:val="superscript"/>
-        </w:rPr>
-        <w:t xml:space="preserve">1</w:t>
-      </w:r>
-      <w:r>
-        <w:t xml:space="preserve"> </w:t>
-      </w:r>
-      <w:r>
-        <w:t xml:space="preserve">Department of Wildlife Ecology and Conservation, University of Florida, PO Box 110430, Gainesville, FL 32611-0430, USA</w:t>
+        <w:pStyle w:val="BodyText"/>
+      </w:pPr>
+      <w:r>
+        <w:t>                                                                                                                                                 </w:t>
       </w:r>
     </w:p>
     <w:p>
       <w:pPr>
         <w:pStyle w:val="Author"/>
-      </w:pPr>
-      <w:r>
         <w:rPr>
-          <w:vertAlign w:val="superscript"/>
+          <w:i/>
+          <w:iCs/>
         </w:rPr>
-        <w:t xml:space="preserve">2</w:t>
-      </w:r>
-      <w:r>
-        <w:t xml:space="preserve"> </w:t>
-      </w:r>
-      <w:r>
-        <w:t xml:space="preserve">Center for Latin American Studies, University of Florida, PO Box 115530, Gainesville, FL 32611-5530, USA</w:t>
-      </w:r>
-    </w:p>
-    <w:p>
-      <w:pPr>
-        <w:pStyle w:val="Author"/>
       </w:pPr>
       <w:r>
         <w:rPr>
-          <w:vertAlign w:val="superscript"/>
+          <w:i/>
+          <w:iCs/>
         </w:rPr>
-        <w:t xml:space="preserve">3</w:t>
-      </w:r>
-      <w:r>
-        <w:t xml:space="preserve"> </w:t>
-      </w:r>
-      <w:r>
-        <w:t xml:space="preserve">Biological Dynamics of Forest Fragments Project, INPA-PDBFF, CP 478, Manaus, AM 69011-970, Brazil</w:t>
-      </w:r>
-    </w:p>
-    <w:p>
-      <w:pPr>
-        <w:pStyle w:val="Author"/>
-      </w:pPr>
-      <w:r>
-        <w:rPr>
-          <w:vertAlign w:val="superscript"/>
-        </w:rPr>
-        <w:t xml:space="preserve">4</w:t>
-      </w:r>
-      <w:r>
-        <w:t xml:space="preserve"> </w:t>
-      </w:r>
-      <w:r>
-        <w:t xml:space="preserve">Department of Ecology, Evolution and Environmental Biology, Columbia University, 1200 Amsterdam Ave., New York, New York 10027, USA</w:t>
-      </w:r>
-    </w:p>
-    <w:p>
-      <w:pPr>
-        <w:pStyle w:val="Author"/>
-      </w:pPr>
-      <w:r>
-        <w:rPr>
-          <w:vertAlign w:val="superscript"/>
-        </w:rPr>
-        <w:t xml:space="preserve">5</w:t>
-      </w:r>
-      <w:r>
-        <w:t xml:space="preserve"> </w:t>
-      </w:r>
-      <w:r>
-        <w:t xml:space="preserve">Department of Botany, National Museum of Natural History, PO Box 37012, Smithsonian Institution, PO Box 37012, Washington DC, USA</w:t>
-      </w:r>
-    </w:p>
-    <w:p>
-      <w:pPr>
-        <w:pStyle w:val="Textkrper"/>
-      </w:pPr>
-      <w:r>
-        <w:t xml:space="preserve">                                                                                                                                                    </w:t>
-      </w:r>
-    </w:p>
-    <w:p>
-      <w:pPr>
-        <w:pStyle w:val="Author"/>
-      </w:pPr>
-      <w:r>
-        <w:rPr>
-          <w:iCs/>
-          <w:i/>
-        </w:rPr>
-        <w:t xml:space="preserve">Corresponding author</w:t>
-      </w:r>
-      <w:r>
-        <w:t xml:space="preserve">: Emilio M. Bruna (</w:t>
-      </w:r>
-      <w:hyperlink r:id="rId20">
+        <w:t>Corresponding author</w:t>
+      </w:r>
+      <w:r>
+        <w:t>: Emilio M. Bruna (</w:t>
+      </w:r>
+      <w:hyperlink r:id="rId7">
         <w:r>
           <w:rPr>
             <w:rStyle w:val="Hyperlink"/>
           </w:rPr>
-          <w:t xml:space="preserve">embruna@ufl.edu</w:t>
+          <w:t>embruna@ufl.edu</w:t>
         </w:r>
       </w:hyperlink>
       <w:r>
-        <w:t xml:space="preserve">)</w:t>
+        <w:t>)</w:t>
       </w:r>
       <w:r>
         <w:br/>
       </w:r>
       <w:r>
         <w:rPr>
+          <w:i/>
           <w:iCs/>
-          <w:i/>
         </w:rPr>
-        <w:t xml:space="preserve">Open Research Statement</w:t>
-      </w:r>
-      <w:r>
-        <w:t xml:space="preserve">: The complete data set is available as Supporting Information at: [TBD]. Associated data is also available at the Dryad Digital Repository: [DOI].</w:t>
+        <w:t>Open Research Statement</w:t>
+      </w:r>
+      <w:r>
+        <w:t>: The complete data set is available as Supporting Information at: [TBD]. Associated data is also available at the Dryad Digital Repository: [DOI].</w:t>
       </w:r>
       <w:r>
         <w:br/>
-      </w:r>
-      <w:r>
-        <w:rPr>
-          <w:iCs/>
-          <w:i/>
-        </w:rPr>
-        <w:t xml:space="preserve">Conflict of interest Statement</w:t>
-      </w:r>
-      <w:r>
-        <w:t xml:space="preserve">: The authors declare no conflict of interest.</w:t>
       </w:r>
     </w:p>
     <w:p>
       <w:pPr>
-        <w:pStyle w:val="Textkrper"/>
-      </w:pPr>
-      <w:r>
-        <w:t xml:space="preserve"> </w:t>
+        <w:pStyle w:val="Author"/>
+      </w:pPr>
+      <w:r>
+        <w:rPr>
+          <w:i/>
+          <w:iCs/>
+        </w:rPr>
+        <w:t>Conflict of interest Statement</w:t>
+      </w:r>
+      <w:r>
+        <w:t>: The authors declare no conflict of interest.</w:t>
       </w:r>
     </w:p>
     <w:p>
       <w:pPr>
-        <w:pStyle w:val="Textkrper"/>
-      </w:pPr>
-      <w:r>
-        <w:t xml:space="preserve"> </w:t>
+        <w:pStyle w:val="BodyText"/>
+      </w:pPr>
+      <w:r>
+        <w:t> </w:t>
       </w:r>
     </w:p>
     <w:p>
       <w:pPr>
-        <w:pStyle w:val="Textkrper"/>
-      </w:pPr>
-      <w:r>
-        <w:t xml:space="preserve"> </w:t>
+        <w:pStyle w:val="BodyText"/>
+      </w:pPr>
+      <w:r>
+        <w:lastRenderedPageBreak/>
+        <w:t> </w:t>
       </w:r>
     </w:p>
     <w:p>
       <w:pPr>
-        <w:pStyle w:val="Textkrper"/>
-      </w:pPr>
-      <w:r>
-        <w:t xml:space="preserve"> </w:t>
+        <w:pStyle w:val="BodyText"/>
+      </w:pPr>
+      <w:r>
+        <w:t> </w:t>
       </w:r>
     </w:p>
     <w:p>
       <w:pPr>
-        <w:pStyle w:val="Textkrper"/>
-      </w:pPr>
-      <w:r>
-        <w:t xml:space="preserve"> </w:t>
-      </w:r>
+        <w:pStyle w:val="Author"/>
+      </w:pPr>
+      <w:r>
+        <w:t xml:space="preserve">Author </w:t>
+      </w:r>
+      <w:proofErr w:type="gramStart"/>
+      <w:r>
+        <w:t>note</w:t>
+      </w:r>
+      <w:proofErr w:type="gramEnd"/>
     </w:p>
     <w:p>
       <w:pPr>
-        <w:pStyle w:val="Textkrper"/>
-      </w:pPr>
-      <w:r>
-        <w:t xml:space="preserve"> </w:t>
+        <w:pStyle w:val="BodyText"/>
+      </w:pPr>
+      <w:r>
+        <w:t>The authors made the following contributions. Emilio M. Bruna: Methodology, Data curation, Investigation, Funding acquisition, Conceptualization, Formal analysis, Methodology, Project administration, Resources, Software, Supervision, Validation, Visualization, Writing – original draft; Maria Uriarte: Methodology, Investigation, Funding acquisition, Conceptualization, Formal analysis, Methodology, Project administration, Resources, Software, Supervision, Validation, Visualization, Writing – review &amp; editing; Maria Rosa Darrigo: Methodology, Investigation, Project administration, Writing – review &amp; editing; Paulo Rubim: Methodology, Investigation, Project administration, Writing – review &amp; editing; Cristiane F. Jurinitz: Methodology, Investigation, Project administration, Writing – review &amp; editing; Eric R. Scott: Methodology, Data curation, Software, Validation, Visualization, Writing – review &amp; editing; Osmaildo Ferreira da Silva: Investigation, Project administration; W. John Kress: Methodology, Investigation, Funding acquisition, Conceptualization, Methodology, Resources, Writing – review &amp; editing.</w:t>
       </w:r>
     </w:p>
     <w:p>
       <w:pPr>
-        <w:pStyle w:val="Author"/>
-      </w:pPr>
-      <w:r>
-        <w:t xml:space="preserve">Author note</w:t>
+        <w:pStyle w:val="h1-pagebreak"/>
+      </w:pPr>
+      <w:r>
+        <w:lastRenderedPageBreak/>
+        <w:t>Abstract</w:t>
       </w:r>
     </w:p>
     <w:p>
       <w:pPr>
-        <w:pStyle w:val="Textkrper"/>
-      </w:pPr>
-      <w:r>
-        <w:t xml:space="preserve">The authors made the following contributions. Emilio M. Bruna: Methodology, Data curation, Investigation, Funding acquisition, Conceptualization, Formal analysis, Methodology, Project administration, Resources, Software, Supervision, Validation, Visualization, Writing – original draft; Maria Uriarte: Methodology, Investigation, Funding acquisition, Conceptualization, Formal analysis, Methodology, Project administration, Resources, Software, Supervision, Validation, Visualization, Writing – review &amp; editing; Maria Rosa Darrigo: Methodology, Investigation, Project administration, Writing – review &amp; editing; Paulo Rubim: Methodology, Investigation, Project administration, Writing – review &amp; editing; Cristiane F. Jurinitz: Methodology, Investigation, Project administration, Writing – review &amp; editing; Eric R. Scott: Methodology, Data curation, Software, Validation, Visualization, Writing – review &amp; editing; Osmaildo Ferreira da Silva: Investigation, Project administration; W. John Kress: Methodology, Investigation, Funding acquisition, Conceptualization, Methodology, Resources, Writing – review &amp; editing.</w:t>
+        <w:pStyle w:val="BodyText"/>
+      </w:pPr>
+      <w:r>
+        <w:t>Habitat fragmentation remains a major focus of research by ecologists decades after being put forward as a threat to the integrity of ecosystems. Decades of research have documented myriad biotic changes in fragmented landscapes, including the local extinction of species from fragments. The demographic mechanisms underlying these extinctions are rarely known. However, many of them – especially in lowland tropical forests – are thought to be driven by one of two mechanisms: (1) reduced recruitment in fragments resulting from changes in the diversity or abundance of pollinators and seed dispersers or (2) increased rates of individual mortality in fragments due to dramatically altered abiotic conditions, especially near fragment edges. Unfortunately, there have been few tests of these potential mechanisms due to the paucity of long-term and comprehensive demographic data collected in both forest fragments and continuous forest sites.</w:t>
       </w:r>
     </w:p>
     <w:p>
       <w:pPr>
-        <w:pStyle w:val="Textkrper"/>
-      </w:pPr>
-      <w:r>
-        <w:t xml:space="preserve">Correspondence concerning this article should be addressed to Emilio M. Bruna, Department of Wildlife Ecology and Conservation, University of Florida, PO Box 110430, Gainesville, FL 32611-0430, USA. E-mail:</w:t>
-      </w:r>
-      <w:r>
-        <w:t xml:space="preserve"> </w:t>
-      </w:r>
-      <w:hyperlink r:id="rId20">
-        <w:r>
-          <w:rPr>
-            <w:rStyle w:val="Hyperlink"/>
-          </w:rPr>
-          <w:t xml:space="preserve">embruna@ufl.edu</w:t>
-        </w:r>
-      </w:hyperlink>
-    </w:p>
-    <w:p>
-      <w:pPr>
-        <w:pStyle w:val="h1-pagebreak"/>
-      </w:pPr>
-      <w:r>
-        <w:t xml:space="preserve">Abstract</w:t>
-      </w:r>
-    </w:p>
-    <w:p>
-      <w:pPr>
-        <w:pStyle w:val="Textkrper"/>
-      </w:pPr>
-      <w:r>
-        <w:t xml:space="preserve">Habitat fragmentation remains a major focus of research by ecologists decades after being put forward as a threat to the integrity of ecosystems. Decades of research have documented myriad biotic changes in fragmented landscapes, including the local extinction of species from fragments. The demographic mechanisms underlying these extinctions are rarely known. However, many of them – especially in lowland tropical forests – are thought to be driven by one of two mechanisms: (1) reduced recruitment in fragments resulting from changes in the diversity or abundance of pollinators and seed dispersers or (2) increased rates of individual mortality in fragments due to dramatically altered abiotic conditions, especially near fragment edges. Unfortunately, there have been few tests of these potential mechanisms due to the paucity of long-term and comprehensive demographic data collected in both forest fragments and continuous forest sites.</w:t>
-      </w:r>
-      <w:r>
-        <w:br/>
-      </w:r>
-    </w:p>
-    <w:p>
-      <w:pPr>
-        <w:pStyle w:val="Textkrper"/>
-      </w:pPr>
-      <w:r>
-        <w:t xml:space="preserve">Here we report 11 years (1998-2009) of demographic data from populations of the Amazonian understory herb</w:t>
-      </w:r>
-      <w:r>
-        <w:t xml:space="preserve"> </w:t>
+        <w:pStyle w:val="BodyText"/>
+      </w:pPr>
+      <w:r>
+        <w:t xml:space="preserve">Here we report 11 years (1998-2009) of demographic data from populations of the Amazonian understory herb </w:t>
       </w:r>
       <w:r>
         <w:rPr>
+          <w:i/>
           <w:iCs/>
-          <w:i/>
         </w:rPr>
-        <w:t xml:space="preserve">H. acuminata</w:t>
-      </w:r>
-      <w:r>
-        <w:t xml:space="preserve"> </w:t>
-      </w:r>
-      <w:r>
-        <w:t xml:space="preserve">(LC Rich.) found at Brazil’s Biological Dynamics of Forest Fragments Project. The dataset comprises &gt;67,000 plant</w:t>
+        <w:t>H. acuminata</w:t>
+      </w:r>
+      <w:r>
+        <w:t xml:space="preserve"> (LC Rich.) found at Brazil’s Biological Dynamics of Forest Fragments Project. The dataset comprises &gt;67,000 plant</w:t>
       </w:r>
       <m:oMath>
         <m:r>
           <m:rPr>
             <m:sty m:val="p"/>
           </m:rPr>
+          <w:rPr>
+            <w:rFonts w:ascii="Cambria Math" w:hAnsi="Cambria Math"/>
+          </w:rPr>
           <m:t>×</m:t>
         </m:r>
       </m:oMath>
       <w:r>
-        <w:t xml:space="preserve">year records of &gt;8500 plants, including &gt;3400 seedlings established after the first census. The thirteen populations were in permanent plots located in experimentally isolated fragments (one in each of four 1-ha fragments and one in each of three 10-ha fragments) as well as in six continuous forest sites. Each plot was</w:t>
-      </w:r>
-      <w:r>
-        <w:t xml:space="preserve"> </w:t>
+        <w:t xml:space="preserve">year records of &gt;8500 plants, including &gt;3400 seedlings established after the first census. The thirteen populations were in permanent plots located in experimentally isolated fragments (one in each of four 1-ha fragments and one in each of three 10-ha fragments) as well as in six continuous forest sites. Each plot was </w:t>
       </w:r>
       <m:oMath>
         <m:r>
+          <w:rPr>
+            <w:rFonts w:ascii="Cambria Math" w:hAnsi="Cambria Math"/>
+          </w:rPr>
           <m:t>50</m:t>
         </m:r>
         <m:r>
           <m:rPr>
             <m:sty m:val="p"/>
           </m:rPr>
+          <w:rPr>
+            <w:rFonts w:ascii="Cambria Math" w:hAnsi="Cambria Math"/>
+          </w:rPr>
           <m:t>×</m:t>
         </m:r>
         <m:r>
+          <w:rPr>
+            <w:rFonts w:ascii="Cambria Math" w:hAnsi="Cambria Math"/>
+          </w:rPr>
           <m:t>100</m:t>
         </m:r>
       </m:oMath>
       <w:r>
-        <w:t xml:space="preserve">m, with the distance between plots ranging from 500 m-60 km. The plants in each plot were censused annually, at which time we recorded, identified, marked, and measured new seedlings, identified any previously marked plants that died, and recorded the size of surviving individuals. Plots were also surveyed during the flowering season to identify reproductive plants and record the number of inflorescences each produced.</w:t>
-      </w:r>
-      <w:r>
-        <w:br/>
+        <w:t>m, with the distance between plots ranging from 500 m-60 km. The plants in each plot were censused annually, at which time we recorded, identified, marked, and measured new seedlings, identified any previously marked plants that died, and recorded the size of surviving individuals. Plots were also surveyed during the flowering season to identify reproductive plants and record the number of inflorescences each produced.</w:t>
       </w:r>
     </w:p>
     <w:p>
       <w:pPr>
-        <w:pStyle w:val="Textkrper"/>
-      </w:pPr>
-      <w:r>
-        <w:t xml:space="preserve">These data have been used to investigate topics ranging from the way fragmentation-related reductions in germination influence population dynamics to statistical methods for analyzing reproductive rates. This breadth of prior use reflects the value of these data to future researchers - an invaluable resource for studies of plant responses to habitat fragmentation, but also also an exceptional one with to address fundamental questions in plant demography, the evolutionary ecology of tropical plants, and for developing and testing demographic models and tools. There are no restrictions on the use this data set, but we do ask that those using the data for teaching or research inform us of how they are doing so and cite this paper and the data archive if appropriate. Any publication using the data must also include a BDFFP Technical Series Number in the Acknowledgments. Authors can request this series number upon the acceptance of their article by contacting the BDFFP’s Scientific Coordinator or E. M. Bruna.</w:t>
+        <w:pStyle w:val="BodyText"/>
+      </w:pPr>
+      <w:r>
+        <w:lastRenderedPageBreak/>
+        <w:t>These data have been used to investigate topics ranging from the way fragmentation-related reductions in germination influence population dynamics to statistical methods for analyzing reproductive rates. This breadth of prior use reflects the value of these data to future researchers - an invaluable resource for studies of plant responses to habitat fragmentation, but also also an exceptional one with to address fundamental questions in plant demography, the evolutionary ecology of tropical plants, and for developing and testing demographic models and tools. There are no restrictions on the use this data set, but we do ask that those using the data for teaching or research inform us of how they are doing so and cite this paper and the data archive if appropriate. Any publication using the data must also include a BDFFP Technical Series Number in the Acknowledgments. Authors can request this series number upon the acceptance of their article by contacting the BDFFP’s Scientific Coordinator or E. M. Bruna.</w:t>
       </w:r>
     </w:p>
     <w:p>
       <w:pPr>
-        <w:pStyle w:val="Textkrper"/>
+        <w:pStyle w:val="BodyText"/>
       </w:pPr>
       <w:r>
         <w:rPr>
+          <w:i/>
           <w:iCs/>
-          <w:i/>
         </w:rPr>
-        <w:t xml:space="preserve">Keywords:</w:t>
-      </w:r>
-      <w:r>
-        <w:t xml:space="preserve"> </w:t>
-      </w:r>
-      <w:r>
-        <w:t xml:space="preserve">Amazon, Brazil, deforestation, demography, edge effects, forest fragments, habitat fragmentation, integral projection models, matrix models, population dynamics, vital rates</w:t>
-      </w:r>
-    </w:p>
-    <w:p>
-      <w:pPr>
-        <w:pStyle w:val="h1-pagebreak"/>
-      </w:pPr>
-      <w:r>
-        <w:rPr>
-          <w:iCs/>
-          <w:i/>
-        </w:rPr>
-        <w:t xml:space="preserve">Ecology</w:t>
-      </w:r>
-      <w:r>
-        <w:t xml:space="preserve">: Data Paper</w:t>
-      </w:r>
-      <w:r>
-        <w:br/>
-      </w:r>
-      <w:r>
-        <w:rPr>
-          <w:bCs/>
-          <w:b/>
-        </w:rPr>
-        <w:t xml:space="preserve">Demography of the understory herb</w:t>
-      </w:r>
-      <w:r>
-        <w:rPr>
-          <w:bCs/>
-          <w:b/>
-        </w:rPr>
-        <w:t xml:space="preserve"> </w:t>
-      </w:r>
-      <w:r>
-        <w:rPr>
-          <w:iCs/>
-          <w:i/>
-          <w:bCs/>
-          <w:b/>
-        </w:rPr>
-        <w:t xml:space="preserve">Heliconia acuminata</w:t>
-      </w:r>
-      <w:r>
-        <w:rPr>
-          <w:bCs/>
-          <w:b/>
-        </w:rPr>
-        <w:t xml:space="preserve"> </w:t>
-      </w:r>
-      <w:r>
-        <w:rPr>
-          <w:bCs/>
-          <w:b/>
-        </w:rPr>
-        <w:t xml:space="preserve">(Heliconiaceae) in an experimentally fragmented tropical landscape</w:t>
+        <w:t>Keywords:</w:t>
+      </w:r>
+      <w:r>
+        <w:t xml:space="preserve"> Amazon, Brazil, deforestation, demography, edge effects, forest fragments, habitat fragmentation, integral projection models, matrix models, population dynamics, vital rates</w:t>
       </w:r>
     </w:p>
     <w:sectPr>
-      <w:headerReference r:id="rId10" w:type="even"/>
-      <w:headerReference r:id="rId9" w:type="default"/>
-      <w:headerReference r:id="rId11" w:type="first"/>
-      <w:pgSz w:h="15840" w:w="12240"/>
-      <w:pgMar w:bottom="1134" w:footer="720" w:gutter="0" w:header="720" w:left="1417" w:right="1417" w:top="1417"/>
+      <w:headerReference w:type="even" r:id="rId8"/>
+      <w:headerReference w:type="default" r:id="rId9"/>
+      <w:headerReference w:type="first" r:id="rId10"/>
+      <w:pgSz w:w="12240" w:h="15840"/>
+      <w:pgMar w:top="1417" w:right="1417" w:bottom="1134" w:left="1417" w:header="720" w:footer="720" w:gutter="0"/>
       <w:cols w:space="720"/>
       <w:titlePg/>
       <w:docGrid w:linePitch="326"/>
@@ -479,23 +426,44 @@
 </w:document>
 </file>
 
-<file path=word/comments.xml><?xml version="1.0" encoding="utf-8"?>
-<w:comments xmlns:w="http://schemas.openxmlformats.org/wordprocessingml/2006/main" xmlns:m="http://schemas.openxmlformats.org/officeDocument/2006/math" xmlns:r="http://schemas.openxmlformats.org/officeDocument/2006/relationships" xmlns:o="urn:schemas-microsoft-com:office:office" xmlns:v="urn:schemas-microsoft-com:vml" xmlns:w10="urn:schemas-microsoft-com:office:word" xmlns:a="http://schemas.openxmlformats.org/drawingml/2006/main" xmlns:pic="http://schemas.openxmlformats.org/drawingml/2006/picture" xmlns:wp="http://schemas.openxmlformats.org/drawingml/2006/wordprocessingDrawing"/>
+<file path=word/endnotes.xml><?xml version="1.0" encoding="utf-8"?>
+<w:endnotes xmlns:wpc="http://schemas.microsoft.com/office/word/2010/wordprocessingCanvas" xmlns:cx="http://schemas.microsoft.com/office/drawing/2014/chartex" xmlns:cx1="http://schemas.microsoft.com/office/drawing/2015/9/8/chartex" xmlns:cx2="http://schemas.microsoft.com/office/drawing/2015/10/21/chartex" xmlns:cx3="http://schemas.microsoft.com/office/drawing/2016/5/9/chartex" xmlns:cx4="http://schemas.microsoft.com/office/drawing/2016/5/10/chartex" xmlns:cx5="http://schemas.microsoft.com/office/drawing/2016/5/11/chartex" xmlns:cx6="http://schemas.microsoft.com/office/drawing/2016/5/12/chartex" xmlns:cx7="http://schemas.microsoft.com/office/drawing/2016/5/13/chartex" xmlns:cx8="http://schemas.microsoft.com/office/drawing/2016/5/14/chartex" xmlns:mc="http://schemas.openxmlformats.org/markup-compatibility/2006" xmlns:aink="http://schemas.microsoft.com/office/drawing/2016/ink" xmlns:am3d="http://schemas.microsoft.com/office/drawing/2017/model3d" xmlns:o="urn:schemas-microsoft-com:office:office" xmlns:oel="http://schemas.microsoft.com/office/2019/extlst" xmlns:r="http://schemas.openxmlformats.org/officeDocument/2006/relationships" xmlns:m="http://schemas.openxmlformats.org/officeDocument/2006/math" xmlns:v="urn:schemas-microsoft-com:vml" xmlns:wp14="http://schemas.microsoft.com/office/word/2010/wordprocessingDrawing" xmlns:wp="http://schemas.openxmlformats.org/drawingml/2006/wordprocessingDrawing" xmlns:w10="urn:schemas-microsoft-com:office:word" xmlns:w="http://schemas.openxmlformats.org/wordprocessingml/2006/main" xmlns:w14="http://schemas.microsoft.com/office/word/2010/wordml" xmlns:w15="http://schemas.microsoft.com/office/word/2012/wordml" xmlns:w16cex="http://schemas.microsoft.com/office/word/2018/wordml/cex" xmlns:w16cid="http://schemas.microsoft.com/office/word/2016/wordml/cid" xmlns:w16="http://schemas.microsoft.com/office/word/2018/wordml" xmlns:w16sdtdh="http://schemas.microsoft.com/office/word/2020/wordml/sdtdatahash" xmlns:w16se="http://schemas.microsoft.com/office/word/2015/wordml/symex" xmlns:wpg="http://schemas.microsoft.com/office/word/2010/wordprocessingGroup" xmlns:wpi="http://schemas.microsoft.com/office/word/2010/wordprocessingInk" xmlns:wne="http://schemas.microsoft.com/office/word/2006/wordml" xmlns:wps="http://schemas.microsoft.com/office/word/2010/wordprocessingShape" mc:Ignorable="w14 w15 w16se w16cid w16 w16cex w16sdtdh wp14">
+  <w:endnote w:type="separator" w:id="-1">
+    <w:p>
+      <w:pPr>
+        <w:spacing w:before="0" w:after="0" w:line="240" w:lineRule="auto"/>
+      </w:pPr>
+      <w:r>
+        <w:separator/>
+      </w:r>
+    </w:p>
+  </w:endnote>
+  <w:endnote w:type="continuationSeparator" w:id="0">
+    <w:p>
+      <w:pPr>
+        <w:spacing w:before="0" w:after="0" w:line="240" w:lineRule="auto"/>
+      </w:pPr>
+      <w:r>
+        <w:continuationSeparator/>
+      </w:r>
+    </w:p>
+  </w:endnote>
+</w:endnotes>
 </file>
 
 <file path=word/footnotes.xml><?xml version="1.0" encoding="utf-8"?>
-<w:footnotes xmlns:w="http://schemas.openxmlformats.org/wordprocessingml/2006/main" xmlns:m="http://schemas.openxmlformats.org/officeDocument/2006/math" xmlns:r="http://schemas.openxmlformats.org/officeDocument/2006/relationships" xmlns:o="urn:schemas-microsoft-com:office:office" xmlns:v="urn:schemas-microsoft-com:vml" xmlns:w10="urn:schemas-microsoft-com:office:word" xmlns:a="http://schemas.openxmlformats.org/drawingml/2006/main" xmlns:pic="http://schemas.openxmlformats.org/drawingml/2006/picture" xmlns:wp="http://schemas.openxmlformats.org/drawingml/2006/wordprocessingDrawing">
+<w:footnotes xmlns:wpc="http://schemas.microsoft.com/office/word/2010/wordprocessingCanvas" xmlns:cx="http://schemas.microsoft.com/office/drawing/2014/chartex" xmlns:cx1="http://schemas.microsoft.com/office/drawing/2015/9/8/chartex" xmlns:cx2="http://schemas.microsoft.com/office/drawing/2015/10/21/chartex" xmlns:cx3="http://schemas.microsoft.com/office/drawing/2016/5/9/chartex" xmlns:cx4="http://schemas.microsoft.com/office/drawing/2016/5/10/chartex" xmlns:cx5="http://schemas.microsoft.com/office/drawing/2016/5/11/chartex" xmlns:cx6="http://schemas.microsoft.com/office/drawing/2016/5/12/chartex" xmlns:cx7="http://schemas.microsoft.com/office/drawing/2016/5/13/chartex" xmlns:cx8="http://schemas.microsoft.com/office/drawing/2016/5/14/chartex" xmlns:mc="http://schemas.openxmlformats.org/markup-compatibility/2006" xmlns:aink="http://schemas.microsoft.com/office/drawing/2016/ink" xmlns:am3d="http://schemas.microsoft.com/office/drawing/2017/model3d" xmlns:o="urn:schemas-microsoft-com:office:office" xmlns:oel="http://schemas.microsoft.com/office/2019/extlst" xmlns:r="http://schemas.openxmlformats.org/officeDocument/2006/relationships" xmlns:m="http://schemas.openxmlformats.org/officeDocument/2006/math" xmlns:v="urn:schemas-microsoft-com:vml" xmlns:wp14="http://schemas.microsoft.com/office/word/2010/wordprocessingDrawing" xmlns:wp="http://schemas.openxmlformats.org/drawingml/2006/wordprocessingDrawing" xmlns:w10="urn:schemas-microsoft-com:office:word" xmlns:w="http://schemas.openxmlformats.org/wordprocessingml/2006/main" xmlns:w14="http://schemas.microsoft.com/office/word/2010/wordml" xmlns:w15="http://schemas.microsoft.com/office/word/2012/wordml" xmlns:w16cex="http://schemas.microsoft.com/office/word/2018/wordml/cex" xmlns:w16cid="http://schemas.microsoft.com/office/word/2016/wordml/cid" xmlns:w16="http://schemas.microsoft.com/office/word/2018/wordml" xmlns:w16sdtdh="http://schemas.microsoft.com/office/word/2020/wordml/sdtdatahash" xmlns:w16se="http://schemas.microsoft.com/office/word/2015/wordml/symex" xmlns:wpg="http://schemas.microsoft.com/office/word/2010/wordprocessingGroup" xmlns:wpi="http://schemas.microsoft.com/office/word/2010/wordprocessingInk" xmlns:wne="http://schemas.microsoft.com/office/word/2006/wordml" xmlns:wps="http://schemas.microsoft.com/office/word/2010/wordprocessingShape" mc:Ignorable="w14 w15 w16se w16cid w16 w16cex w16sdtdh wp14">
+  <w:footnote w:type="separator" w:id="-1">
+    <w:p>
+      <w:r>
+        <w:separator/>
+      </w:r>
+    </w:p>
+  </w:footnote>
   <w:footnote w:type="continuationSeparator" w:id="0">
     <w:p>
       <w:r>
         <w:continuationSeparator/>
-      </w:r>
-    </w:p>
-  </w:footnote>
-  <w:footnote w:type="separator" w:id="-1">
-    <w:p>
-      <w:r>
-        <w:separator/>
       </w:r>
     </w:p>
   </w:footnote>
@@ -503,11 +471,11 @@
 </file>
 
 <file path=word/header1.xml><?xml version="1.0" encoding="utf-8"?>
-<w:hdr xmlns:wpc="http://schemas.microsoft.com/office/word/2010/wordprocessingCanvas" xmlns:cx="http://schemas.microsoft.com/office/drawing/2014/chartex" xmlns:cx1="http://schemas.microsoft.com/office/drawing/2015/9/8/chartex" xmlns:cx2="http://schemas.microsoft.com/office/drawing/2015/10/21/chartex" xmlns:cx3="http://schemas.microsoft.com/office/drawing/2016/5/9/chartex" xmlns:cx4="http://schemas.microsoft.com/office/drawing/2016/5/10/chartex" xmlns:cx5="http://schemas.microsoft.com/office/drawing/2016/5/11/chartex" xmlns:cx6="http://schemas.microsoft.com/office/drawing/2016/5/12/chartex" xmlns:cx7="http://schemas.microsoft.com/office/drawing/2016/5/13/chartex" xmlns:cx8="http://schemas.microsoft.com/office/drawing/2016/5/14/chartex" xmlns:mc="http://schemas.openxmlformats.org/markup-compatibility/2006" xmlns:aink="http://schemas.microsoft.com/office/drawing/2016/ink" xmlns:am3d="http://schemas.microsoft.com/office/drawing/2017/model3d" xmlns:o="urn:schemas-microsoft-com:office:office" xmlns:r="http://schemas.openxmlformats.org/officeDocument/2006/relationships" xmlns:m="http://schemas.openxmlformats.org/officeDocument/2006/math" xmlns:v="urn:schemas-microsoft-com:vml" xmlns:wp14="http://schemas.microsoft.com/office/word/2010/wordprocessingDrawing" xmlns:wp="http://schemas.openxmlformats.org/drawingml/2006/wordprocessingDrawing" xmlns:w10="urn:schemas-microsoft-com:office:word" xmlns:w="http://schemas.openxmlformats.org/wordprocessingml/2006/main" xmlns:w14="http://schemas.microsoft.com/office/word/2010/wordml" xmlns:w15="http://schemas.microsoft.com/office/word/2012/wordml" xmlns:w16cid="http://schemas.microsoft.com/office/word/2016/wordml/cid" xmlns:w16se="http://schemas.microsoft.com/office/word/2015/wordml/symex" xmlns:wpg="http://schemas.microsoft.com/office/word/2010/wordprocessingGroup" xmlns:wpi="http://schemas.microsoft.com/office/word/2010/wordprocessingInk" xmlns:wne="http://schemas.microsoft.com/office/word/2006/wordml" xmlns:wps="http://schemas.microsoft.com/office/word/2010/wordprocessingShape" mc:Ignorable="w14 w15 w16se w16cid wp14">
+<w:hdr xmlns:wpc="http://schemas.microsoft.com/office/word/2010/wordprocessingCanvas" xmlns:cx="http://schemas.microsoft.com/office/drawing/2014/chartex" xmlns:cx1="http://schemas.microsoft.com/office/drawing/2015/9/8/chartex" xmlns:cx2="http://schemas.microsoft.com/office/drawing/2015/10/21/chartex" xmlns:cx3="http://schemas.microsoft.com/office/drawing/2016/5/9/chartex" xmlns:cx4="http://schemas.microsoft.com/office/drawing/2016/5/10/chartex" xmlns:cx5="http://schemas.microsoft.com/office/drawing/2016/5/11/chartex" xmlns:cx6="http://schemas.microsoft.com/office/drawing/2016/5/12/chartex" xmlns:cx7="http://schemas.microsoft.com/office/drawing/2016/5/13/chartex" xmlns:cx8="http://schemas.microsoft.com/office/drawing/2016/5/14/chartex" xmlns:mc="http://schemas.openxmlformats.org/markup-compatibility/2006" xmlns:aink="http://schemas.microsoft.com/office/drawing/2016/ink" xmlns:am3d="http://schemas.microsoft.com/office/drawing/2017/model3d" xmlns:o="urn:schemas-microsoft-com:office:office" xmlns:oel="http://schemas.microsoft.com/office/2019/extlst" xmlns:r="http://schemas.openxmlformats.org/officeDocument/2006/relationships" xmlns:m="http://schemas.openxmlformats.org/officeDocument/2006/math" xmlns:v="urn:schemas-microsoft-com:vml" xmlns:wp14="http://schemas.microsoft.com/office/word/2010/wordprocessingDrawing" xmlns:wp="http://schemas.openxmlformats.org/drawingml/2006/wordprocessingDrawing" xmlns:w10="urn:schemas-microsoft-com:office:word" xmlns:w="http://schemas.openxmlformats.org/wordprocessingml/2006/main" xmlns:w14="http://schemas.microsoft.com/office/word/2010/wordml" xmlns:w15="http://schemas.microsoft.com/office/word/2012/wordml" xmlns:w16cex="http://schemas.microsoft.com/office/word/2018/wordml/cex" xmlns:w16cid="http://schemas.microsoft.com/office/word/2016/wordml/cid" xmlns:w16="http://schemas.microsoft.com/office/word/2018/wordml" xmlns:w16sdtdh="http://schemas.microsoft.com/office/word/2020/wordml/sdtdatahash" xmlns:w16se="http://schemas.microsoft.com/office/word/2015/wordml/symex" xmlns:wpg="http://schemas.microsoft.com/office/word/2010/wordprocessingGroup" xmlns:wpi="http://schemas.microsoft.com/office/word/2010/wordprocessingInk" xmlns:wne="http://schemas.microsoft.com/office/word/2006/wordml" xmlns:wps="http://schemas.microsoft.com/office/word/2010/wordprocessingShape" mc:Ignorable="w14 w15 w16se w16cid w16 w16cex w16sdtdh wp14">
   <w:sdt>
     <w:sdtPr>
       <w:rPr>
-        <w:rStyle w:val="Seitenzahl"/>
+        <w:rStyle w:val="PageNumber"/>
       </w:rPr>
       <w:id w:val="509259971"/>
       <w:docPartObj>
@@ -515,35 +483,30 @@
         <w:docPartUnique/>
       </w:docPartObj>
     </w:sdtPr>
-    <w:sdtEndPr>
-      <w:rPr>
-        <w:rStyle w:val="Seitenzahl"/>
-      </w:rPr>
-    </w:sdtEndPr>
     <w:sdtContent>
       <w:p>
         <w:pPr>
-          <w:pStyle w:val="Kopfzeile"/>
+          <w:pStyle w:val="Header"/>
           <w:framePr w:wrap="none" w:vAnchor="text" w:hAnchor="margin" w:xAlign="right" w:y="1"/>
           <w:rPr>
-            <w:rStyle w:val="Seitenzahl"/>
+            <w:rStyle w:val="PageNumber"/>
           </w:rPr>
         </w:pPr>
         <w:r>
           <w:rPr>
-            <w:rStyle w:val="Seitenzahl"/>
+            <w:rStyle w:val="PageNumber"/>
           </w:rPr>
           <w:fldChar w:fldCharType="begin"/>
         </w:r>
         <w:r>
           <w:rPr>
-            <w:rStyle w:val="Seitenzahl"/>
+            <w:rStyle w:val="PageNumber"/>
           </w:rPr>
           <w:instrText xml:space="preserve"> PAGE </w:instrText>
         </w:r>
         <w:r>
           <w:rPr>
-            <w:rStyle w:val="Seitenzahl"/>
+            <w:rStyle w:val="PageNumber"/>
           </w:rPr>
           <w:fldChar w:fldCharType="end"/>
         </w:r>
@@ -552,7 +515,7 @@
   </w:sdt>
   <w:p>
     <w:pPr>
-      <w:pStyle w:val="Kopfzeile"/>
+      <w:pStyle w:val="Header"/>
       <w:ind w:right="360"/>
     </w:pPr>
   </w:p>
@@ -560,11 +523,11 @@
 </file>
 
 <file path=word/header2.xml><?xml version="1.0" encoding="utf-8"?>
-<w:hdr xmlns:wpc="http://schemas.microsoft.com/office/word/2010/wordprocessingCanvas" xmlns:cx="http://schemas.microsoft.com/office/drawing/2014/chartex" xmlns:cx1="http://schemas.microsoft.com/office/drawing/2015/9/8/chartex" xmlns:cx2="http://schemas.microsoft.com/office/drawing/2015/10/21/chartex" xmlns:cx3="http://schemas.microsoft.com/office/drawing/2016/5/9/chartex" xmlns:cx4="http://schemas.microsoft.com/office/drawing/2016/5/10/chartex" xmlns:cx5="http://schemas.microsoft.com/office/drawing/2016/5/11/chartex" xmlns:cx6="http://schemas.microsoft.com/office/drawing/2016/5/12/chartex" xmlns:cx7="http://schemas.microsoft.com/office/drawing/2016/5/13/chartex" xmlns:cx8="http://schemas.microsoft.com/office/drawing/2016/5/14/chartex" xmlns:mc="http://schemas.openxmlformats.org/markup-compatibility/2006" xmlns:aink="http://schemas.microsoft.com/office/drawing/2016/ink" xmlns:am3d="http://schemas.microsoft.com/office/drawing/2017/model3d" xmlns:o="urn:schemas-microsoft-com:office:office" xmlns:r="http://schemas.openxmlformats.org/officeDocument/2006/relationships" xmlns:m="http://schemas.openxmlformats.org/officeDocument/2006/math" xmlns:v="urn:schemas-microsoft-com:vml" xmlns:wp14="http://schemas.microsoft.com/office/word/2010/wordprocessingDrawing" xmlns:wp="http://schemas.openxmlformats.org/drawingml/2006/wordprocessingDrawing" xmlns:w10="urn:schemas-microsoft-com:office:word" xmlns:w="http://schemas.openxmlformats.org/wordprocessingml/2006/main" xmlns:w14="http://schemas.microsoft.com/office/word/2010/wordml" xmlns:w15="http://schemas.microsoft.com/office/word/2012/wordml" xmlns:w16cid="http://schemas.microsoft.com/office/word/2016/wordml/cid" xmlns:w16se="http://schemas.microsoft.com/office/word/2015/wordml/symex" xmlns:wpg="http://schemas.microsoft.com/office/word/2010/wordprocessingGroup" xmlns:wpi="http://schemas.microsoft.com/office/word/2010/wordprocessingInk" xmlns:wne="http://schemas.microsoft.com/office/word/2006/wordml" xmlns:wps="http://schemas.microsoft.com/office/word/2010/wordprocessingShape" mc:Ignorable="w14 w15 w16se w16cid wp14">
+<w:hdr xmlns:wpc="http://schemas.microsoft.com/office/word/2010/wordprocessingCanvas" xmlns:cx="http://schemas.microsoft.com/office/drawing/2014/chartex" xmlns:cx1="http://schemas.microsoft.com/office/drawing/2015/9/8/chartex" xmlns:cx2="http://schemas.microsoft.com/office/drawing/2015/10/21/chartex" xmlns:cx3="http://schemas.microsoft.com/office/drawing/2016/5/9/chartex" xmlns:cx4="http://schemas.microsoft.com/office/drawing/2016/5/10/chartex" xmlns:cx5="http://schemas.microsoft.com/office/drawing/2016/5/11/chartex" xmlns:cx6="http://schemas.microsoft.com/office/drawing/2016/5/12/chartex" xmlns:cx7="http://schemas.microsoft.com/office/drawing/2016/5/13/chartex" xmlns:cx8="http://schemas.microsoft.com/office/drawing/2016/5/14/chartex" xmlns:mc="http://schemas.openxmlformats.org/markup-compatibility/2006" xmlns:aink="http://schemas.microsoft.com/office/drawing/2016/ink" xmlns:am3d="http://schemas.microsoft.com/office/drawing/2017/model3d" xmlns:o="urn:schemas-microsoft-com:office:office" xmlns:oel="http://schemas.microsoft.com/office/2019/extlst" xmlns:r="http://schemas.openxmlformats.org/officeDocument/2006/relationships" xmlns:m="http://schemas.openxmlformats.org/officeDocument/2006/math" xmlns:v="urn:schemas-microsoft-com:vml" xmlns:wp14="http://schemas.microsoft.com/office/word/2010/wordprocessingDrawing" xmlns:wp="http://schemas.openxmlformats.org/drawingml/2006/wordprocessingDrawing" xmlns:w10="urn:schemas-microsoft-com:office:word" xmlns:w="http://schemas.openxmlformats.org/wordprocessingml/2006/main" xmlns:w14="http://schemas.microsoft.com/office/word/2010/wordml" xmlns:w15="http://schemas.microsoft.com/office/word/2012/wordml" xmlns:w16cex="http://schemas.microsoft.com/office/word/2018/wordml/cex" xmlns:w16cid="http://schemas.microsoft.com/office/word/2016/wordml/cid" xmlns:w16="http://schemas.microsoft.com/office/word/2018/wordml" xmlns:w16sdtdh="http://schemas.microsoft.com/office/word/2020/wordml/sdtdatahash" xmlns:w16se="http://schemas.microsoft.com/office/word/2015/wordml/symex" xmlns:wpg="http://schemas.microsoft.com/office/word/2010/wordprocessingGroup" xmlns:wpi="http://schemas.microsoft.com/office/word/2010/wordprocessingInk" xmlns:wne="http://schemas.microsoft.com/office/word/2006/wordml" xmlns:wps="http://schemas.microsoft.com/office/word/2010/wordprocessingShape" mc:Ignorable="w14 w15 w16se w16cid w16 w16cex w16sdtdh wp14">
   <w:sdt>
     <w:sdtPr>
       <w:rPr>
-        <w:rStyle w:val="Seitenzahl"/>
+        <w:rStyle w:val="PageNumber"/>
       </w:rPr>
       <w:id w:val="-1922177194"/>
       <w:docPartObj>
@@ -572,48 +535,43 @@
         <w:docPartUnique/>
       </w:docPartObj>
     </w:sdtPr>
-    <w:sdtEndPr>
-      <w:rPr>
-        <w:rStyle w:val="Seitenzahl"/>
-      </w:rPr>
-    </w:sdtEndPr>
     <w:sdtContent>
       <w:p>
         <w:pPr>
-          <w:pStyle w:val="Kopfzeile"/>
+          <w:pStyle w:val="Header"/>
           <w:framePr w:wrap="none" w:vAnchor="text" w:hAnchor="margin" w:xAlign="right" w:y="1"/>
           <w:rPr>
-            <w:rStyle w:val="Seitenzahl"/>
+            <w:rStyle w:val="PageNumber"/>
           </w:rPr>
         </w:pPr>
         <w:r>
           <w:rPr>
-            <w:rStyle w:val="Seitenzahl"/>
+            <w:rStyle w:val="PageNumber"/>
           </w:rPr>
           <w:fldChar w:fldCharType="begin"/>
         </w:r>
         <w:r>
           <w:rPr>
-            <w:rStyle w:val="Seitenzahl"/>
+            <w:rStyle w:val="PageNumber"/>
           </w:rPr>
           <w:instrText xml:space="preserve"> PAGE </w:instrText>
         </w:r>
         <w:r>
           <w:rPr>
-            <w:rStyle w:val="Seitenzahl"/>
+            <w:rStyle w:val="PageNumber"/>
           </w:rPr>
           <w:fldChar w:fldCharType="separate"/>
         </w:r>
         <w:r>
           <w:rPr>
-            <w:rStyle w:val="Seitenzahl"/>
+            <w:rStyle w:val="PageNumber"/>
             <w:noProof/>
           </w:rPr>
           <w:t>1</w:t>
         </w:r>
         <w:r>
           <w:rPr>
-            <w:rStyle w:val="Seitenzahl"/>
+            <w:rStyle w:val="PageNumber"/>
           </w:rPr>
           <w:fldChar w:fldCharType="end"/>
         </w:r>
@@ -622,7 +580,7 @@
   </w:sdt>
   <w:p>
     <w:pPr>
-      <w:pStyle w:val="Kopfzeile"/>
+      <w:pStyle w:val="Header"/>
       <w:ind w:right="357"/>
     </w:pPr>
     <w:r>
@@ -636,11 +594,11 @@
 </file>
 
 <file path=word/header3.xml><?xml version="1.0" encoding="utf-8"?>
-<w:hdr xmlns:wpc="http://schemas.microsoft.com/office/word/2010/wordprocessingCanvas" xmlns:cx="http://schemas.microsoft.com/office/drawing/2014/chartex" xmlns:cx1="http://schemas.microsoft.com/office/drawing/2015/9/8/chartex" xmlns:cx2="http://schemas.microsoft.com/office/drawing/2015/10/21/chartex" xmlns:cx3="http://schemas.microsoft.com/office/drawing/2016/5/9/chartex" xmlns:cx4="http://schemas.microsoft.com/office/drawing/2016/5/10/chartex" xmlns:cx5="http://schemas.microsoft.com/office/drawing/2016/5/11/chartex" xmlns:cx6="http://schemas.microsoft.com/office/drawing/2016/5/12/chartex" xmlns:cx7="http://schemas.microsoft.com/office/drawing/2016/5/13/chartex" xmlns:cx8="http://schemas.microsoft.com/office/drawing/2016/5/14/chartex" xmlns:mc="http://schemas.openxmlformats.org/markup-compatibility/2006" xmlns:aink="http://schemas.microsoft.com/office/drawing/2016/ink" xmlns:am3d="http://schemas.microsoft.com/office/drawing/2017/model3d" xmlns:o="urn:schemas-microsoft-com:office:office" xmlns:r="http://schemas.openxmlformats.org/officeDocument/2006/relationships" xmlns:m="http://schemas.openxmlformats.org/officeDocument/2006/math" xmlns:v="urn:schemas-microsoft-com:vml" xmlns:wp14="http://schemas.microsoft.com/office/word/2010/wordprocessingDrawing" xmlns:wp="http://schemas.openxmlformats.org/drawingml/2006/wordprocessingDrawing" xmlns:w10="urn:schemas-microsoft-com:office:word" xmlns:w="http://schemas.openxmlformats.org/wordprocessingml/2006/main" xmlns:w14="http://schemas.microsoft.com/office/word/2010/wordml" xmlns:w15="http://schemas.microsoft.com/office/word/2012/wordml" xmlns:w16cid="http://schemas.microsoft.com/office/word/2016/wordml/cid" xmlns:w16se="http://schemas.microsoft.com/office/word/2015/wordml/symex" xmlns:wpg="http://schemas.microsoft.com/office/word/2010/wordprocessingGroup" xmlns:wpi="http://schemas.microsoft.com/office/word/2010/wordprocessingInk" xmlns:wne="http://schemas.microsoft.com/office/word/2006/wordml" xmlns:wps="http://schemas.microsoft.com/office/word/2010/wordprocessingShape" mc:Ignorable="w14 w15 w16se w16cid wp14">
+<w:hdr xmlns:wpc="http://schemas.microsoft.com/office/word/2010/wordprocessingCanvas" xmlns:cx="http://schemas.microsoft.com/office/drawing/2014/chartex" xmlns:cx1="http://schemas.microsoft.com/office/drawing/2015/9/8/chartex" xmlns:cx2="http://schemas.microsoft.com/office/drawing/2015/10/21/chartex" xmlns:cx3="http://schemas.microsoft.com/office/drawing/2016/5/9/chartex" xmlns:cx4="http://schemas.microsoft.com/office/drawing/2016/5/10/chartex" xmlns:cx5="http://schemas.microsoft.com/office/drawing/2016/5/11/chartex" xmlns:cx6="http://schemas.microsoft.com/office/drawing/2016/5/12/chartex" xmlns:cx7="http://schemas.microsoft.com/office/drawing/2016/5/13/chartex" xmlns:cx8="http://schemas.microsoft.com/office/drawing/2016/5/14/chartex" xmlns:mc="http://schemas.openxmlformats.org/markup-compatibility/2006" xmlns:aink="http://schemas.microsoft.com/office/drawing/2016/ink" xmlns:am3d="http://schemas.microsoft.com/office/drawing/2017/model3d" xmlns:o="urn:schemas-microsoft-com:office:office" xmlns:oel="http://schemas.microsoft.com/office/2019/extlst" xmlns:r="http://schemas.openxmlformats.org/officeDocument/2006/relationships" xmlns:m="http://schemas.openxmlformats.org/officeDocument/2006/math" xmlns:v="urn:schemas-microsoft-com:vml" xmlns:wp14="http://schemas.microsoft.com/office/word/2010/wordprocessingDrawing" xmlns:wp="http://schemas.openxmlformats.org/drawingml/2006/wordprocessingDrawing" xmlns:w10="urn:schemas-microsoft-com:office:word" xmlns:w="http://schemas.openxmlformats.org/wordprocessingml/2006/main" xmlns:w14="http://schemas.microsoft.com/office/word/2010/wordml" xmlns:w15="http://schemas.microsoft.com/office/word/2012/wordml" xmlns:w16cex="http://schemas.microsoft.com/office/word/2018/wordml/cex" xmlns:w16cid="http://schemas.microsoft.com/office/word/2016/wordml/cid" xmlns:w16="http://schemas.microsoft.com/office/word/2018/wordml" xmlns:w16sdtdh="http://schemas.microsoft.com/office/word/2020/wordml/sdtdatahash" xmlns:w16se="http://schemas.microsoft.com/office/word/2015/wordml/symex" xmlns:wpg="http://schemas.microsoft.com/office/word/2010/wordprocessingGroup" xmlns:wpi="http://schemas.microsoft.com/office/word/2010/wordprocessingInk" xmlns:wne="http://schemas.microsoft.com/office/word/2006/wordml" xmlns:wps="http://schemas.microsoft.com/office/word/2010/wordprocessingShape" mc:Ignorable="w14 w15 w16se w16cid w16 w16cex w16sdtdh wp14">
   <w:sdt>
     <w:sdtPr>
       <w:rPr>
-        <w:rStyle w:val="Seitenzahl"/>
+        <w:rStyle w:val="PageNumber"/>
       </w:rPr>
       <w:id w:val="1389921216"/>
       <w:docPartObj>
@@ -651,40 +609,40 @@
     <w:sdtContent>
       <w:p>
         <w:pPr>
-          <w:pStyle w:val="Kopfzeile"/>
+          <w:pStyle w:val="Header"/>
           <w:framePr w:wrap="none" w:vAnchor="text" w:hAnchor="margin" w:xAlign="right" w:y="1"/>
           <w:rPr>
-            <w:rStyle w:val="Seitenzahl"/>
+            <w:rStyle w:val="PageNumber"/>
           </w:rPr>
         </w:pPr>
         <w:r>
           <w:rPr>
-            <w:rStyle w:val="Seitenzahl"/>
+            <w:rStyle w:val="PageNumber"/>
           </w:rPr>
           <w:fldChar w:fldCharType="begin"/>
         </w:r>
         <w:r>
           <w:rPr>
-            <w:rStyle w:val="Seitenzahl"/>
+            <w:rStyle w:val="PageNumber"/>
           </w:rPr>
           <w:instrText xml:space="preserve"> PAGE </w:instrText>
         </w:r>
         <w:r>
           <w:rPr>
-            <w:rStyle w:val="Seitenzahl"/>
+            <w:rStyle w:val="PageNumber"/>
           </w:rPr>
           <w:fldChar w:fldCharType="separate"/>
         </w:r>
         <w:r>
           <w:rPr>
-            <w:rStyle w:val="Seitenzahl"/>
+            <w:rStyle w:val="PageNumber"/>
             <w:noProof/>
           </w:rPr>
           <w:t>1</w:t>
         </w:r>
         <w:r>
           <w:rPr>
-            <w:rStyle w:val="Seitenzahl"/>
+            <w:rStyle w:val="PageNumber"/>
           </w:rPr>
           <w:fldChar w:fldCharType="end"/>
         </w:r>
@@ -693,7 +651,7 @@
   </w:sdt>
   <w:p>
     <w:pPr>
-      <w:pStyle w:val="Kopfzeile"/>
+      <w:pStyle w:val="Header"/>
       <w:ind w:right="360"/>
     </w:pPr>
     <w:r>
@@ -702,7 +660,7 @@
   </w:p>
   <w:p>
     <w:pPr>
-      <w:pStyle w:val="Kopfzeile"/>
+      <w:pStyle w:val="Header"/>
       <w:ind w:right="357"/>
     </w:pPr>
   </w:p>
@@ -710,8 +668,8 @@
 </file>
 
 <file path=word/numbering.xml><?xml version="1.0" encoding="utf-8"?>
-<w:numbering xmlns:aink="http://schemas.microsoft.com/office/drawing/2016/ink" xmlns:am3d="http://schemas.microsoft.com/office/drawing/2017/model3d" xmlns:cx="http://schemas.microsoft.com/office/drawing/2014/chartex" xmlns:cx1="http://schemas.microsoft.com/office/drawing/2015/9/8/chartex" xmlns:cx2="http://schemas.microsoft.com/office/drawing/2015/10/21/chartex" xmlns:cx3="http://schemas.microsoft.com/office/drawing/2016/5/9/chartex" xmlns:cx4="http://schemas.microsoft.com/office/drawing/2016/5/10/chartex" xmlns:cx5="http://schemas.microsoft.com/office/drawing/2016/5/11/chartex" xmlns:cx6="http://schemas.microsoft.com/office/drawing/2016/5/12/chartex" xmlns:cx7="http://schemas.microsoft.com/office/drawing/2016/5/13/chartex" xmlns:cx8="http://schemas.microsoft.com/office/drawing/2016/5/14/chartex" xmlns:m="http://schemas.openxmlformats.org/officeDocument/2006/math" xmlns:mc="http://schemas.openxmlformats.org/markup-compatibility/2006" xmlns:o="urn:schemas-microsoft-com:office:office" xmlns:r="http://schemas.openxmlformats.org/officeDocument/2006/relationships" xmlns:v="urn:schemas-microsoft-com:vml" xmlns:w="http://schemas.openxmlformats.org/wordprocessingml/2006/main" xmlns:w10="urn:schemas-microsoft-com:office:word" xmlns:w14="http://schemas.microsoft.com/office/word/2010/wordml" xmlns:w15="http://schemas.microsoft.com/office/word/2012/wordml" xmlns:w16cid="http://schemas.microsoft.com/office/word/2016/wordml/cid" xmlns:w16se="http://schemas.microsoft.com/office/word/2015/wordml/symex" xmlns:wne="http://schemas.microsoft.com/office/word/2006/wordml" xmlns:wp="http://schemas.openxmlformats.org/drawingml/2006/wordprocessingDrawing" xmlns:wp14="http://schemas.microsoft.com/office/word/2010/wordprocessingDrawing" xmlns:wpc="http://schemas.microsoft.com/office/word/2010/wordprocessingCanvas" xmlns:wpg="http://schemas.microsoft.com/office/word/2010/wordprocessingGroup" xmlns:wpi="http://schemas.microsoft.com/office/word/2010/wordprocessingInk" xmlns:wps="http://schemas.microsoft.com/office/word/2010/wordprocessingShape" mc:Ignorable="w14 w15 w16se w16cid wp14">
-  <w:abstractNum w15:restartNumberingAfterBreak="0" w:abstractNumId="0">
+<w:numbering xmlns:wpc="http://schemas.microsoft.com/office/word/2010/wordprocessingCanvas" xmlns:cx="http://schemas.microsoft.com/office/drawing/2014/chartex" xmlns:cx1="http://schemas.microsoft.com/office/drawing/2015/9/8/chartex" xmlns:cx2="http://schemas.microsoft.com/office/drawing/2015/10/21/chartex" xmlns:cx3="http://schemas.microsoft.com/office/drawing/2016/5/9/chartex" xmlns:cx4="http://schemas.microsoft.com/office/drawing/2016/5/10/chartex" xmlns:cx5="http://schemas.microsoft.com/office/drawing/2016/5/11/chartex" xmlns:cx6="http://schemas.microsoft.com/office/drawing/2016/5/12/chartex" xmlns:cx7="http://schemas.microsoft.com/office/drawing/2016/5/13/chartex" xmlns:cx8="http://schemas.microsoft.com/office/drawing/2016/5/14/chartex" xmlns:mc="http://schemas.openxmlformats.org/markup-compatibility/2006" xmlns:aink="http://schemas.microsoft.com/office/drawing/2016/ink" xmlns:am3d="http://schemas.microsoft.com/office/drawing/2017/model3d" xmlns:o="urn:schemas-microsoft-com:office:office" xmlns:oel="http://schemas.microsoft.com/office/2019/extlst" xmlns:r="http://schemas.openxmlformats.org/officeDocument/2006/relationships" xmlns:m="http://schemas.openxmlformats.org/officeDocument/2006/math" xmlns:v="urn:schemas-microsoft-com:vml" xmlns:wp14="http://schemas.microsoft.com/office/word/2010/wordprocessingDrawing" xmlns:wp="http://schemas.openxmlformats.org/drawingml/2006/wordprocessingDrawing" xmlns:w10="urn:schemas-microsoft-com:office:word" xmlns:w="http://schemas.openxmlformats.org/wordprocessingml/2006/main" xmlns:w14="http://schemas.microsoft.com/office/word/2010/wordml" xmlns:w15="http://schemas.microsoft.com/office/word/2012/wordml" xmlns:w16cex="http://schemas.microsoft.com/office/word/2018/wordml/cex" xmlns:w16cid="http://schemas.microsoft.com/office/word/2016/wordml/cid" xmlns:w16="http://schemas.microsoft.com/office/word/2018/wordml" xmlns:w16sdtdh="http://schemas.microsoft.com/office/word/2020/wordml/sdtdatahash" xmlns:w16se="http://schemas.microsoft.com/office/word/2015/wordml/symex" xmlns:wpg="http://schemas.microsoft.com/office/word/2010/wordprocessingGroup" xmlns:wpi="http://schemas.microsoft.com/office/word/2010/wordprocessingInk" xmlns:wne="http://schemas.microsoft.com/office/word/2006/wordml" xmlns:wps="http://schemas.microsoft.com/office/word/2010/wordprocessingShape" mc:Ignorable="w14 w15 w16se w16cid w16 w16cex w16sdtdh wp14">
+  <w:abstractNum w:abstractNumId="0" w15:restartNumberingAfterBreak="0">
     <w:nsid w:val="EA454B4C"/>
     <w:multiLevelType w:val="multilevel"/>
     <w:tmpl w:val="9E9C40B6"/>
@@ -721,9 +679,9 @@
       <w:lvlJc w:val="left"/>
       <w:pPr>
         <w:tabs>
-          <w:tab w:pos="0" w:val="num"/>
-        </w:tabs>
-        <w:ind w:hanging="480" w:left="480"/>
+          <w:tab w:val="num" w:pos="0"/>
+        </w:tabs>
+        <w:ind w:left="480" w:hanging="480"/>
       </w:pPr>
     </w:lvl>
     <w:lvl w:ilvl="1">
@@ -732,9 +690,9 @@
       <w:lvlJc w:val="left"/>
       <w:pPr>
         <w:tabs>
-          <w:tab w:pos="720" w:val="num"/>
-        </w:tabs>
-        <w:ind w:hanging="480" w:left="1200"/>
+          <w:tab w:val="num" w:pos="720"/>
+        </w:tabs>
+        <w:ind w:left="1200" w:hanging="480"/>
       </w:pPr>
     </w:lvl>
     <w:lvl w:ilvl="2">
@@ -743,9 +701,9 @@
       <w:lvlJc w:val="left"/>
       <w:pPr>
         <w:tabs>
-          <w:tab w:pos="1440" w:val="num"/>
-        </w:tabs>
-        <w:ind w:hanging="480" w:left="1920"/>
+          <w:tab w:val="num" w:pos="1440"/>
+        </w:tabs>
+        <w:ind w:left="1920" w:hanging="480"/>
       </w:pPr>
     </w:lvl>
     <w:lvl w:ilvl="3">
@@ -754,9 +712,9 @@
       <w:lvlJc w:val="left"/>
       <w:pPr>
         <w:tabs>
-          <w:tab w:pos="2160" w:val="num"/>
-        </w:tabs>
-        <w:ind w:hanging="480" w:left="2640"/>
+          <w:tab w:val="num" w:pos="2160"/>
+        </w:tabs>
+        <w:ind w:left="2640" w:hanging="480"/>
       </w:pPr>
     </w:lvl>
     <w:lvl w:ilvl="4">
@@ -765,9 +723,9 @@
       <w:lvlJc w:val="left"/>
       <w:pPr>
         <w:tabs>
-          <w:tab w:pos="2880" w:val="num"/>
-        </w:tabs>
-        <w:ind w:hanging="480" w:left="3360"/>
+          <w:tab w:val="num" w:pos="2880"/>
+        </w:tabs>
+        <w:ind w:left="3360" w:hanging="480"/>
       </w:pPr>
     </w:lvl>
     <w:lvl w:ilvl="5">
@@ -776,9 +734,9 @@
       <w:lvlJc w:val="left"/>
       <w:pPr>
         <w:tabs>
-          <w:tab w:pos="3600" w:val="num"/>
-        </w:tabs>
-        <w:ind w:hanging="480" w:left="4080"/>
+          <w:tab w:val="num" w:pos="3600"/>
+        </w:tabs>
+        <w:ind w:left="4080" w:hanging="480"/>
       </w:pPr>
     </w:lvl>
     <w:lvl w:ilvl="6">
@@ -787,9 +745,9 @@
       <w:lvlJc w:val="left"/>
       <w:pPr>
         <w:tabs>
-          <w:tab w:pos="4320" w:val="num"/>
-        </w:tabs>
-        <w:ind w:hanging="480" w:left="4800"/>
+          <w:tab w:val="num" w:pos="4320"/>
+        </w:tabs>
+        <w:ind w:left="4800" w:hanging="480"/>
       </w:pPr>
     </w:lvl>
     <w:lvl w:ilvl="7">
@@ -798,9 +756,9 @@
       <w:lvlJc w:val="left"/>
       <w:pPr>
         <w:tabs>
-          <w:tab w:pos="5040" w:val="num"/>
-        </w:tabs>
-        <w:ind w:hanging="480" w:left="5520"/>
+          <w:tab w:val="num" w:pos="5040"/>
+        </w:tabs>
+        <w:ind w:left="5520" w:hanging="480"/>
       </w:pPr>
     </w:lvl>
     <w:lvl w:ilvl="8">
@@ -809,13 +767,13 @@
       <w:lvlJc w:val="left"/>
       <w:pPr>
         <w:tabs>
-          <w:tab w:pos="5760" w:val="num"/>
-        </w:tabs>
-        <w:ind w:hanging="480" w:left="6240"/>
+          <w:tab w:val="num" w:pos="5760"/>
+        </w:tabs>
+        <w:ind w:left="6240" w:hanging="480"/>
       </w:pPr>
     </w:lvl>
   </w:abstractNum>
-  <w:abstractNum w15:restartNumberingAfterBreak="0" w:abstractNumId="1">
+  <w:abstractNum w:abstractNumId="1" w15:restartNumberingAfterBreak="0">
     <w:nsid w:val="FFFFFF7C"/>
     <w:multiLevelType w:val="singleLevel"/>
     <w:tmpl w:val="EC6A2DF6"/>
@@ -826,13 +784,13 @@
       <w:lvlJc w:val="left"/>
       <w:pPr>
         <w:tabs>
-          <w:tab w:pos="1492" w:val="num"/>
-        </w:tabs>
-        <w:ind w:hanging="360" w:left="1492"/>
+          <w:tab w:val="num" w:pos="1492"/>
+        </w:tabs>
+        <w:ind w:left="1492" w:hanging="360"/>
       </w:pPr>
     </w:lvl>
   </w:abstractNum>
-  <w:abstractNum w15:restartNumberingAfterBreak="0" w:abstractNumId="2">
+  <w:abstractNum w:abstractNumId="2" w15:restartNumberingAfterBreak="0">
     <w:nsid w:val="FFFFFF7D"/>
     <w:multiLevelType w:val="singleLevel"/>
     <w:tmpl w:val="8C621322"/>
@@ -843,13 +801,13 @@
       <w:lvlJc w:val="left"/>
       <w:pPr>
         <w:tabs>
-          <w:tab w:pos="1209" w:val="num"/>
-        </w:tabs>
-        <w:ind w:hanging="360" w:left="1209"/>
+          <w:tab w:val="num" w:pos="1209"/>
+        </w:tabs>
+        <w:ind w:left="1209" w:hanging="360"/>
       </w:pPr>
     </w:lvl>
   </w:abstractNum>
-  <w:abstractNum w15:restartNumberingAfterBreak="0" w:abstractNumId="3">
+  <w:abstractNum w:abstractNumId="3" w15:restartNumberingAfterBreak="0">
     <w:nsid w:val="FFFFFF7E"/>
     <w:multiLevelType w:val="singleLevel"/>
     <w:tmpl w:val="62BAE314"/>
@@ -860,13 +818,13 @@
       <w:lvlJc w:val="left"/>
       <w:pPr>
         <w:tabs>
-          <w:tab w:pos="926" w:val="num"/>
-        </w:tabs>
-        <w:ind w:hanging="360" w:left="926"/>
+          <w:tab w:val="num" w:pos="926"/>
+        </w:tabs>
+        <w:ind w:left="926" w:hanging="360"/>
       </w:pPr>
     </w:lvl>
   </w:abstractNum>
-  <w:abstractNum w15:restartNumberingAfterBreak="0" w:abstractNumId="4">
+  <w:abstractNum w:abstractNumId="4" w15:restartNumberingAfterBreak="0">
     <w:nsid w:val="FFFFFF7F"/>
     <w:multiLevelType w:val="singleLevel"/>
     <w:tmpl w:val="24507FF6"/>
@@ -877,13 +835,13 @@
       <w:lvlJc w:val="left"/>
       <w:pPr>
         <w:tabs>
-          <w:tab w:pos="643" w:val="num"/>
-        </w:tabs>
-        <w:ind w:hanging="360" w:left="643"/>
+          <w:tab w:val="num" w:pos="643"/>
+        </w:tabs>
+        <w:ind w:left="643" w:hanging="360"/>
       </w:pPr>
     </w:lvl>
   </w:abstractNum>
-  <w:abstractNum w15:restartNumberingAfterBreak="0" w:abstractNumId="5">
+  <w:abstractNum w:abstractNumId="5" w15:restartNumberingAfterBreak="0">
     <w:nsid w:val="FFFFFF80"/>
     <w:multiLevelType w:val="singleLevel"/>
     <w:tmpl w:val="D4C896B2"/>
@@ -894,16 +852,16 @@
       <w:lvlJc w:val="left"/>
       <w:pPr>
         <w:tabs>
-          <w:tab w:pos="1492" w:val="num"/>
-        </w:tabs>
-        <w:ind w:hanging="360" w:left="1492"/>
+          <w:tab w:val="num" w:pos="1492"/>
+        </w:tabs>
+        <w:ind w:left="1492" w:hanging="360"/>
       </w:pPr>
       <w:rPr>
         <w:rFonts w:ascii="Symbol" w:hAnsi="Symbol" w:hint="default"/>
       </w:rPr>
     </w:lvl>
   </w:abstractNum>
-  <w:abstractNum w15:restartNumberingAfterBreak="0" w:abstractNumId="6">
+  <w:abstractNum w:abstractNumId="6" w15:restartNumberingAfterBreak="0">
     <w:nsid w:val="FFFFFF81"/>
     <w:multiLevelType w:val="singleLevel"/>
     <w:tmpl w:val="B6B486D6"/>
@@ -914,16 +872,16 @@
       <w:lvlJc w:val="left"/>
       <w:pPr>
         <w:tabs>
-          <w:tab w:pos="1209" w:val="num"/>
-        </w:tabs>
-        <w:ind w:hanging="360" w:left="1209"/>
+          <w:tab w:val="num" w:pos="1209"/>
+        </w:tabs>
+        <w:ind w:left="1209" w:hanging="360"/>
       </w:pPr>
       <w:rPr>
         <w:rFonts w:ascii="Symbol" w:hAnsi="Symbol" w:hint="default"/>
       </w:rPr>
     </w:lvl>
   </w:abstractNum>
-  <w:abstractNum w15:restartNumberingAfterBreak="0" w:abstractNumId="7">
+  <w:abstractNum w:abstractNumId="7" w15:restartNumberingAfterBreak="0">
     <w:nsid w:val="FFFFFF82"/>
     <w:multiLevelType w:val="singleLevel"/>
     <w:tmpl w:val="4282EB32"/>
@@ -934,16 +892,16 @@
       <w:lvlJc w:val="left"/>
       <w:pPr>
         <w:tabs>
-          <w:tab w:pos="926" w:val="num"/>
-        </w:tabs>
-        <w:ind w:hanging="360" w:left="926"/>
+          <w:tab w:val="num" w:pos="926"/>
+        </w:tabs>
+        <w:ind w:left="926" w:hanging="360"/>
       </w:pPr>
       <w:rPr>
         <w:rFonts w:ascii="Symbol" w:hAnsi="Symbol" w:hint="default"/>
       </w:rPr>
     </w:lvl>
   </w:abstractNum>
-  <w:abstractNum w15:restartNumberingAfterBreak="0" w:abstractNumId="8">
+  <w:abstractNum w:abstractNumId="8" w15:restartNumberingAfterBreak="0">
     <w:nsid w:val="FFFFFF83"/>
     <w:multiLevelType w:val="singleLevel"/>
     <w:tmpl w:val="7B8633C2"/>
@@ -954,16 +912,16 @@
       <w:lvlJc w:val="left"/>
       <w:pPr>
         <w:tabs>
-          <w:tab w:pos="643" w:val="num"/>
-        </w:tabs>
-        <w:ind w:hanging="360" w:left="643"/>
+          <w:tab w:val="num" w:pos="643"/>
+        </w:tabs>
+        <w:ind w:left="643" w:hanging="360"/>
       </w:pPr>
       <w:rPr>
         <w:rFonts w:ascii="Symbol" w:hAnsi="Symbol" w:hint="default"/>
       </w:rPr>
     </w:lvl>
   </w:abstractNum>
-  <w:abstractNum w15:restartNumberingAfterBreak="0" w:abstractNumId="9">
+  <w:abstractNum w:abstractNumId="9" w15:restartNumberingAfterBreak="0">
     <w:nsid w:val="FFFFFF88"/>
     <w:multiLevelType w:val="singleLevel"/>
     <w:tmpl w:val="8D1AAEEA"/>
@@ -974,13 +932,13 @@
       <w:lvlJc w:val="left"/>
       <w:pPr>
         <w:tabs>
-          <w:tab w:pos="360" w:val="num"/>
-        </w:tabs>
-        <w:ind w:hanging="360" w:left="360"/>
+          <w:tab w:val="num" w:pos="360"/>
+        </w:tabs>
+        <w:ind w:left="360" w:hanging="360"/>
       </w:pPr>
     </w:lvl>
   </w:abstractNum>
-  <w:abstractNum w15:restartNumberingAfterBreak="0" w:abstractNumId="10">
+  <w:abstractNum w:abstractNumId="10" w15:restartNumberingAfterBreak="0">
     <w:nsid w:val="FFFFFF89"/>
     <w:multiLevelType w:val="singleLevel"/>
     <w:tmpl w:val="1E585DB0"/>
@@ -991,16 +949,93 @@
       <w:lvlJc w:val="left"/>
       <w:pPr>
         <w:tabs>
-          <w:tab w:pos="360" w:val="num"/>
-        </w:tabs>
-        <w:ind w:hanging="360" w:left="360"/>
+          <w:tab w:val="num" w:pos="360"/>
+        </w:tabs>
+        <w:ind w:left="360" w:hanging="360"/>
       </w:pPr>
       <w:rPr>
         <w:rFonts w:ascii="Symbol" w:hAnsi="Symbol" w:hint="default"/>
       </w:rPr>
     </w:lvl>
   </w:abstractNum>
-  <w:abstractNum w15:restartNumberingAfterBreak="0" w:abstractNumId="11">
+  <w:abstractNum w:abstractNumId="11" w15:restartNumberingAfterBreak="0">
+    <w:nsid w:val="0000A990"/>
+    <w:multiLevelType w:val="multilevel"/>
+    <w:tmpl w:val="8146CFFC"/>
+    <w:lvl w:ilvl="0">
+      <w:numFmt w:val="bullet"/>
+      <w:lvlText w:val=" "/>
+      <w:lvlJc w:val="left"/>
+      <w:pPr>
+        <w:ind w:left="720" w:hanging="480"/>
+      </w:pPr>
+    </w:lvl>
+    <w:lvl w:ilvl="1">
+      <w:numFmt w:val="bullet"/>
+      <w:lvlText w:val=" "/>
+      <w:lvlJc w:val="left"/>
+      <w:pPr>
+        <w:ind w:left="1440" w:hanging="480"/>
+      </w:pPr>
+    </w:lvl>
+    <w:lvl w:ilvl="2">
+      <w:numFmt w:val="bullet"/>
+      <w:lvlText w:val=" "/>
+      <w:lvlJc w:val="left"/>
+      <w:pPr>
+        <w:ind w:left="2160" w:hanging="480"/>
+      </w:pPr>
+    </w:lvl>
+    <w:lvl w:ilvl="3">
+      <w:numFmt w:val="bullet"/>
+      <w:lvlText w:val=" "/>
+      <w:lvlJc w:val="left"/>
+      <w:pPr>
+        <w:ind w:left="2880" w:hanging="480"/>
+      </w:pPr>
+    </w:lvl>
+    <w:lvl w:ilvl="4">
+      <w:numFmt w:val="bullet"/>
+      <w:lvlText w:val=" "/>
+      <w:lvlJc w:val="left"/>
+      <w:pPr>
+        <w:ind w:left="3600" w:hanging="480"/>
+      </w:pPr>
+    </w:lvl>
+    <w:lvl w:ilvl="5">
+      <w:numFmt w:val="bullet"/>
+      <w:lvlText w:val=" "/>
+      <w:lvlJc w:val="left"/>
+      <w:pPr>
+        <w:ind w:left="4320" w:hanging="480"/>
+      </w:pPr>
+    </w:lvl>
+    <w:lvl w:ilvl="6">
+      <w:numFmt w:val="bullet"/>
+      <w:lvlText w:val=" "/>
+      <w:lvlJc w:val="left"/>
+      <w:pPr>
+        <w:ind w:left="5040" w:hanging="480"/>
+      </w:pPr>
+    </w:lvl>
+    <w:lvl w:ilvl="7">
+      <w:numFmt w:val="bullet"/>
+      <w:lvlText w:val=" "/>
+      <w:lvlJc w:val="left"/>
+      <w:pPr>
+        <w:ind w:left="5760" w:hanging="480"/>
+      </w:pPr>
+    </w:lvl>
+    <w:lvl w:ilvl="8">
+      <w:numFmt w:val="bullet"/>
+      <w:lvlText w:val=" "/>
+      <w:lvlJc w:val="left"/>
+      <w:pPr>
+        <w:ind w:left="6480" w:hanging="480"/>
+      </w:pPr>
+    </w:lvl>
+  </w:abstractNum>
+  <w:abstractNum w:abstractNumId="12" w15:restartNumberingAfterBreak="0">
     <w:nsid w:val="170CD2DE"/>
     <w:multiLevelType w:val="multilevel"/>
     <w:tmpl w:val="9FD2E3F2"/>
@@ -1010,9 +1045,9 @@
       <w:lvlJc w:val="left"/>
       <w:pPr>
         <w:tabs>
-          <w:tab w:pos="0" w:val="num"/>
-        </w:tabs>
-        <w:ind w:hanging="480" w:left="480"/>
+          <w:tab w:val="num" w:pos="0"/>
+        </w:tabs>
+        <w:ind w:left="480" w:hanging="480"/>
       </w:pPr>
     </w:lvl>
     <w:lvl w:ilvl="1">
@@ -1021,9 +1056,9 @@
       <w:lvlJc w:val="left"/>
       <w:pPr>
         <w:tabs>
-          <w:tab w:pos="720" w:val="num"/>
-        </w:tabs>
-        <w:ind w:hanging="480" w:left="1200"/>
+          <w:tab w:val="num" w:pos="720"/>
+        </w:tabs>
+        <w:ind w:left="1200" w:hanging="480"/>
       </w:pPr>
     </w:lvl>
     <w:lvl w:ilvl="2">
@@ -1032,9 +1067,9 @@
       <w:lvlJc w:val="left"/>
       <w:pPr>
         <w:tabs>
-          <w:tab w:pos="1440" w:val="num"/>
-        </w:tabs>
-        <w:ind w:hanging="480" w:left="1920"/>
+          <w:tab w:val="num" w:pos="1440"/>
+        </w:tabs>
+        <w:ind w:left="1920" w:hanging="480"/>
       </w:pPr>
     </w:lvl>
     <w:lvl w:ilvl="3">
@@ -1043,9 +1078,9 @@
       <w:lvlJc w:val="left"/>
       <w:pPr>
         <w:tabs>
-          <w:tab w:pos="2160" w:val="num"/>
-        </w:tabs>
-        <w:ind w:hanging="480" w:left="2640"/>
+          <w:tab w:val="num" w:pos="2160"/>
+        </w:tabs>
+        <w:ind w:left="2640" w:hanging="480"/>
       </w:pPr>
     </w:lvl>
     <w:lvl w:ilvl="4">
@@ -1054,9 +1089,9 @@
       <w:lvlJc w:val="left"/>
       <w:pPr>
         <w:tabs>
-          <w:tab w:pos="2880" w:val="num"/>
-        </w:tabs>
-        <w:ind w:hanging="480" w:left="3360"/>
+          <w:tab w:val="num" w:pos="2880"/>
+        </w:tabs>
+        <w:ind w:left="3360" w:hanging="480"/>
       </w:pPr>
     </w:lvl>
     <w:lvl w:ilvl="5">
@@ -1065,9 +1100,9 @@
       <w:lvlJc w:val="left"/>
       <w:pPr>
         <w:tabs>
-          <w:tab w:pos="3600" w:val="num"/>
-        </w:tabs>
-        <w:ind w:hanging="480" w:left="4080"/>
+          <w:tab w:val="num" w:pos="3600"/>
+        </w:tabs>
+        <w:ind w:left="4080" w:hanging="480"/>
       </w:pPr>
     </w:lvl>
     <w:lvl w:ilvl="6">
@@ -1076,9 +1111,9 @@
       <w:lvlJc w:val="left"/>
       <w:pPr>
         <w:tabs>
-          <w:tab w:pos="4320" w:val="num"/>
-        </w:tabs>
-        <w:ind w:hanging="480" w:left="4800"/>
+          <w:tab w:val="num" w:pos="4320"/>
+        </w:tabs>
+        <w:ind w:left="4800" w:hanging="480"/>
       </w:pPr>
     </w:lvl>
     <w:lvl w:ilvl="7">
@@ -1087,9 +1122,9 @@
       <w:lvlJc w:val="left"/>
       <w:pPr>
         <w:tabs>
-          <w:tab w:pos="5040" w:val="num"/>
-        </w:tabs>
-        <w:ind w:hanging="480" w:left="5520"/>
+          <w:tab w:val="num" w:pos="5040"/>
+        </w:tabs>
+        <w:ind w:left="5520" w:hanging="480"/>
       </w:pPr>
     </w:lvl>
     <w:lvl w:ilvl="8">
@@ -1098,13 +1133,13 @@
       <w:lvlJc w:val="left"/>
       <w:pPr>
         <w:tabs>
-          <w:tab w:pos="5760" w:val="num"/>
-        </w:tabs>
-        <w:ind w:hanging="480" w:left="6240"/>
+          <w:tab w:val="num" w:pos="5760"/>
+        </w:tabs>
+        <w:ind w:left="6240" w:hanging="480"/>
       </w:pPr>
     </w:lvl>
   </w:abstractNum>
-  <w:abstractNum w15:restartNumberingAfterBreak="0" w:abstractNumId="12">
+  <w:abstractNum w:abstractNumId="13" w15:restartNumberingAfterBreak="0">
     <w:nsid w:val="2C1AE401"/>
     <w:multiLevelType w:val="multilevel"/>
     <w:tmpl w:val="63C869CA"/>
@@ -1114,9 +1149,9 @@
       <w:lvlJc w:val="left"/>
       <w:pPr>
         <w:tabs>
-          <w:tab w:pos="0" w:val="num"/>
-        </w:tabs>
-        <w:ind w:hanging="480" w:left="480"/>
+          <w:tab w:val="num" w:pos="0"/>
+        </w:tabs>
+        <w:ind w:left="480" w:hanging="480"/>
       </w:pPr>
     </w:lvl>
     <w:lvl w:ilvl="1">
@@ -1125,9 +1160,9 @@
       <w:lvlJc w:val="left"/>
       <w:pPr>
         <w:tabs>
-          <w:tab w:pos="720" w:val="num"/>
-        </w:tabs>
-        <w:ind w:hanging="480" w:left="1200"/>
+          <w:tab w:val="num" w:pos="720"/>
+        </w:tabs>
+        <w:ind w:left="1200" w:hanging="480"/>
       </w:pPr>
     </w:lvl>
     <w:lvl w:ilvl="2">
@@ -1136,9 +1171,9 @@
       <w:lvlJc w:val="left"/>
       <w:pPr>
         <w:tabs>
-          <w:tab w:pos="1440" w:val="num"/>
-        </w:tabs>
-        <w:ind w:hanging="480" w:left="1920"/>
+          <w:tab w:val="num" w:pos="1440"/>
+        </w:tabs>
+        <w:ind w:left="1920" w:hanging="480"/>
       </w:pPr>
     </w:lvl>
     <w:lvl w:ilvl="3">
@@ -1147,9 +1182,9 @@
       <w:lvlJc w:val="left"/>
       <w:pPr>
         <w:tabs>
-          <w:tab w:pos="2160" w:val="num"/>
-        </w:tabs>
-        <w:ind w:hanging="480" w:left="2640"/>
+          <w:tab w:val="num" w:pos="2160"/>
+        </w:tabs>
+        <w:ind w:left="2640" w:hanging="480"/>
       </w:pPr>
     </w:lvl>
     <w:lvl w:ilvl="4">
@@ -1158,9 +1193,9 @@
       <w:lvlJc w:val="left"/>
       <w:pPr>
         <w:tabs>
-          <w:tab w:pos="2880" w:val="num"/>
-        </w:tabs>
-        <w:ind w:hanging="480" w:left="3360"/>
+          <w:tab w:val="num" w:pos="2880"/>
+        </w:tabs>
+        <w:ind w:left="3360" w:hanging="480"/>
       </w:pPr>
     </w:lvl>
     <w:lvl w:ilvl="5">
@@ -1169,9 +1204,9 @@
       <w:lvlJc w:val="left"/>
       <w:pPr>
         <w:tabs>
-          <w:tab w:pos="3600" w:val="num"/>
-        </w:tabs>
-        <w:ind w:hanging="480" w:left="4080"/>
+          <w:tab w:val="num" w:pos="3600"/>
+        </w:tabs>
+        <w:ind w:left="4080" w:hanging="480"/>
       </w:pPr>
     </w:lvl>
     <w:lvl w:ilvl="6">
@@ -1180,9 +1215,9 @@
       <w:lvlJc w:val="left"/>
       <w:pPr>
         <w:tabs>
-          <w:tab w:pos="4320" w:val="num"/>
-        </w:tabs>
-        <w:ind w:hanging="480" w:left="4800"/>
+          <w:tab w:val="num" w:pos="4320"/>
+        </w:tabs>
+        <w:ind w:left="4800" w:hanging="480"/>
       </w:pPr>
     </w:lvl>
     <w:lvl w:ilvl="7">
@@ -1191,9 +1226,9 @@
       <w:lvlJc w:val="left"/>
       <w:pPr>
         <w:tabs>
-          <w:tab w:pos="5040" w:val="num"/>
-        </w:tabs>
-        <w:ind w:hanging="480" w:left="5520"/>
+          <w:tab w:val="num" w:pos="5040"/>
+        </w:tabs>
+        <w:ind w:left="5520" w:hanging="480"/>
       </w:pPr>
     </w:lvl>
     <w:lvl w:ilvl="8">
@@ -1202,151 +1237,75 @@
       <w:lvlJc w:val="left"/>
       <w:pPr>
         <w:tabs>
-          <w:tab w:pos="5760" w:val="num"/>
-        </w:tabs>
-        <w:ind w:hanging="480" w:left="6240"/>
+          <w:tab w:val="num" w:pos="5760"/>
+        </w:tabs>
+        <w:ind w:left="6240" w:hanging="480"/>
       </w:pPr>
     </w:lvl>
   </w:abstractNum>
-  <w:abstractNum w:abstractNumId="990">
-    <w:nsid w:val="A990"/>
-    <w:multiLevelType w:val="multilevel"/>
-    <w:lvl w:ilvl="0">
-      <w:numFmt w:val="bullet"/>
-      <w:lvlText w:val=" "/>
-      <w:lvlJc w:val="left"/>
-      <w:pPr>
-        <w:ind w:left="720" w:hanging="480"/>
-      </w:pPr>
-    </w:lvl>
-    <w:lvl w:ilvl="1">
-      <w:numFmt w:val="bullet"/>
-      <w:lvlText w:val=" "/>
-      <w:lvlJc w:val="left"/>
-      <w:pPr>
-        <w:ind w:left="1440" w:hanging="480"/>
-      </w:pPr>
-    </w:lvl>
-    <w:lvl w:ilvl="2">
-      <w:numFmt w:val="bullet"/>
-      <w:lvlText w:val=" "/>
-      <w:lvlJc w:val="left"/>
-      <w:pPr>
-        <w:ind w:left="2160" w:hanging="480"/>
-      </w:pPr>
-    </w:lvl>
-    <w:lvl w:ilvl="3">
-      <w:numFmt w:val="bullet"/>
-      <w:lvlText w:val=" "/>
-      <w:lvlJc w:val="left"/>
-      <w:pPr>
-        <w:ind w:left="2880" w:hanging="480"/>
-      </w:pPr>
-    </w:lvl>
-    <w:lvl w:ilvl="4">
-      <w:numFmt w:val="bullet"/>
-      <w:lvlText w:val=" "/>
-      <w:lvlJc w:val="left"/>
-      <w:pPr>
-        <w:ind w:left="3600" w:hanging="480"/>
-      </w:pPr>
-    </w:lvl>
-    <w:lvl w:ilvl="5">
-      <w:numFmt w:val="bullet"/>
-      <w:lvlText w:val=" "/>
-      <w:lvlJc w:val="left"/>
-      <w:pPr>
-        <w:ind w:left="4320" w:hanging="480"/>
-      </w:pPr>
-    </w:lvl>
-    <w:lvl w:ilvl="6">
-      <w:numFmt w:val="bullet"/>
-      <w:lvlText w:val=" "/>
-      <w:lvlJc w:val="left"/>
-      <w:pPr>
-        <w:ind w:left="5040" w:hanging="480"/>
-      </w:pPr>
-    </w:lvl>
-    <w:lvl w:ilvl="7">
-      <w:numFmt w:val="bullet"/>
-      <w:lvlText w:val=" "/>
-      <w:lvlJc w:val="left"/>
-      <w:pPr>
-        <w:ind w:left="5760" w:hanging="480"/>
-      </w:pPr>
-    </w:lvl>
-    <w:lvl w:ilvl="8">
-      <w:numFmt w:val="bullet"/>
-      <w:lvlText w:val=" "/>
-      <w:lvlJc w:val="left"/>
-      <w:pPr>
-        <w:ind w:left="6480" w:hanging="480"/>
-      </w:pPr>
-    </w:lvl>
-  </w:abstractNum>
-  <w:num w:numId="1">
-    <w:abstractNumId w:val="11"/>
-  </w:num>
-  <w:num w:numId="2">
-    <w:abstractNumId w:val="11"/>
-  </w:num>
-  <w:num w:numId="3">
+  <w:num w:numId="1" w16cid:durableId="787162171">
     <w:abstractNumId w:val="12"/>
   </w:num>
-  <w:num w:numId="4">
+  <w:num w:numId="2" w16cid:durableId="1286884880">
+    <w:abstractNumId w:val="12"/>
+  </w:num>
+  <w:num w:numId="3" w16cid:durableId="1422678435">
+    <w:abstractNumId w:val="13"/>
+  </w:num>
+  <w:num w:numId="4" w16cid:durableId="660817476">
     <w:abstractNumId w:val="1"/>
   </w:num>
-  <w:num w:numId="5">
+  <w:num w:numId="5" w16cid:durableId="1212959171">
     <w:abstractNumId w:val="2"/>
   </w:num>
-  <w:num w:numId="6">
+  <w:num w:numId="6" w16cid:durableId="836308765">
     <w:abstractNumId w:val="3"/>
   </w:num>
-  <w:num w:numId="7">
+  <w:num w:numId="7" w16cid:durableId="866261717">
     <w:abstractNumId w:val="4"/>
   </w:num>
-  <w:num w:numId="8">
+  <w:num w:numId="8" w16cid:durableId="778063659">
     <w:abstractNumId w:val="9"/>
   </w:num>
-  <w:num w:numId="9">
+  <w:num w:numId="9" w16cid:durableId="1136609061">
     <w:abstractNumId w:val="5"/>
   </w:num>
-  <w:num w:numId="10">
+  <w:num w:numId="10" w16cid:durableId="1435828610">
     <w:abstractNumId w:val="6"/>
   </w:num>
-  <w:num w:numId="11">
+  <w:num w:numId="11" w16cid:durableId="341709091">
     <w:abstractNumId w:val="7"/>
   </w:num>
-  <w:num w:numId="12">
+  <w:num w:numId="12" w16cid:durableId="1380472440">
     <w:abstractNumId w:val="8"/>
   </w:num>
-  <w:num w:numId="13">
+  <w:num w:numId="13" w16cid:durableId="1253314520">
     <w:abstractNumId w:val="10"/>
   </w:num>
-  <w:num w:numId="14">
-    <w:abstractNumId w:val="12"/>
+  <w:num w:numId="14" w16cid:durableId="1122308747">
+    <w:abstractNumId w:val="13"/>
   </w:num>
-  <w:num w:numId="15">
+  <w:num w:numId="15" w16cid:durableId="684945095">
     <w:abstractNumId w:val="0"/>
   </w:num>
-  <w:num w:numId="16">
+  <w:num w:numId="16" w16cid:durableId="611977067">
     <w:abstractNumId w:val="0"/>
   </w:num>
-  <w:num w:numId="1000">
-    <w:abstractNumId w:val="990"/>
+  <w:num w:numId="17" w16cid:durableId="120081138">
+    <w:abstractNumId w:val="11"/>
   </w:num>
 </w:numbering>
 </file>
 
 <file path=word/styles.xml><?xml version="1.0" encoding="utf-8"?>
-<w:styles xmlns:mc="http://schemas.openxmlformats.org/markup-compatibility/2006" xmlns:r="http://schemas.openxmlformats.org/officeDocument/2006/relationships" xmlns:w="http://schemas.openxmlformats.org/wordprocessingml/2006/main" xmlns:w14="http://schemas.microsoft.com/office/word/2010/wordml" xmlns:w15="http://schemas.microsoft.com/office/word/2012/wordml" xmlns:w16cid="http://schemas.microsoft.com/office/word/2016/wordml/cid" xmlns:w16se="http://schemas.microsoft.com/office/word/2015/wordml/symex" mc:Ignorable="w14 w15 w16se w16cid">
+<w:styles xmlns:mc="http://schemas.openxmlformats.org/markup-compatibility/2006" xmlns:r="http://schemas.openxmlformats.org/officeDocument/2006/relationships" xmlns:w="http://schemas.openxmlformats.org/wordprocessingml/2006/main" xmlns:w14="http://schemas.microsoft.com/office/word/2010/wordml" xmlns:w15="http://schemas.microsoft.com/office/word/2012/wordml" xmlns:w16cex="http://schemas.microsoft.com/office/word/2018/wordml/cex" xmlns:w16cid="http://schemas.microsoft.com/office/word/2016/wordml/cid" xmlns:w16="http://schemas.microsoft.com/office/word/2018/wordml" xmlns:w16sdtdh="http://schemas.microsoft.com/office/word/2020/wordml/sdtdatahash" xmlns:w16se="http://schemas.microsoft.com/office/word/2015/wordml/symex" mc:Ignorable="w14 w15 w16se w16cid w16 w16cex w16sdtdh">
   <w:docDefaults>
     <w:rPrDefault>
       <w:rPr>
-        <w:rFonts w:asciiTheme="minorHAnsi" w:cstheme="minorBidi" w:eastAsiaTheme="minorHAnsi" w:hAnsiTheme="minorHAnsi"/>
+        <w:rFonts w:asciiTheme="minorHAnsi" w:eastAsiaTheme="minorHAnsi" w:hAnsiTheme="minorHAnsi" w:cstheme="minorBidi"/>
         <w:sz w:val="24"/>
         <w:szCs w:val="24"/>
-        <w:lang w:bidi="ar-SA" w:eastAsia="en-US" w:val="en-US"/>
+        <w:lang w:val="en-US" w:eastAsia="en-US" w:bidi="ar-SA"/>
       </w:rPr>
     </w:rPrDefault>
     <w:pPrDefault>
@@ -1355,7 +1314,7 @@
       </w:pPr>
     </w:pPrDefault>
   </w:docDefaults>
-  <w:latentStyles w:count="375" w:defLockedState="0" w:defQFormat="0" w:defSemiHidden="0" w:defUIPriority="0" w:defUnhideWhenUsed="0">
+  <w:latentStyles w:defLockedState="0" w:defUIPriority="0" w:defSemiHidden="0" w:defUnhideWhenUsed="0" w:defQFormat="0" w:count="376">
     <w:lsdException w:name="heading 6" w:semiHidden="1" w:unhideWhenUsed="1"/>
     <w:lsdException w:name="index 3" w:semiHidden="1" w:unhideWhenUsed="1"/>
     <w:lsdException w:name="index 4" w:semiHidden="1" w:unhideWhenUsed="1"/>
@@ -1439,7 +1398,6 @@
     <w:lsdException w:name="HTML Sample" w:semiHidden="1" w:unhideWhenUsed="1"/>
     <w:lsdException w:name="HTML Typewriter" w:semiHidden="1" w:unhideWhenUsed="1"/>
     <w:lsdException w:name="HTML Variable" w:semiHidden="1" w:unhideWhenUsed="1"/>
-    <w:lsdException w:name="Normal Table" w:semiHidden="1" w:unhideWhenUsed="1"/>
     <w:lsdException w:name="annotation subject" w:semiHidden="1" w:unhideWhenUsed="1"/>
     <w:lsdException w:name="No List" w:semiHidden="1" w:unhideWhenUsed="1"/>
     <w:lsdException w:name="Outline List 1" w:semiHidden="1" w:unhideWhenUsed="1"/>
@@ -1486,9 +1444,7 @@
     <w:lsdException w:name="Table Subtle 2" w:semiHidden="1" w:unhideWhenUsed="1"/>
     <w:lsdException w:name="Table Web 1" w:semiHidden="1" w:unhideWhenUsed="1"/>
     <w:lsdException w:name="Table Web 2" w:semiHidden="1" w:unhideWhenUsed="1"/>
-    <w:lsdException w:name="Table Web 3" w:semiHidden="1" w:unhideWhenUsed="1"/>
     <w:lsdException w:name="Balloon Text" w:semiHidden="1" w:unhideWhenUsed="1"/>
-    <w:lsdException w:name="Table Theme" w:semiHidden="1" w:unhideWhenUsed="1"/>
     <w:lsdException w:name="Placeholder Text" w:semiHidden="1"/>
     <w:lsdException w:name="Light Shading"/>
     <w:lsdException w:name="Light List"/>
@@ -1509,7 +1465,6 @@
     <w:lsdException w:name="Light Grid Accent 1"/>
     <w:lsdException w:name="Medium Shading 1 Accent 1"/>
     <w:lsdException w:name="Medium Shading 2 Accent 1"/>
-    <w:lsdException w:name="Medium List 1 Accent 1"/>
     <w:lsdException w:name="Revision" w:semiHidden="1"/>
     <w:lsdException w:name="Medium List 2 Accent 1"/>
     <w:lsdException w:name="Medium Grid 1 Accent 1"/>
@@ -1588,7 +1543,6 @@
     <w:lsdException w:name="Dark List Accent 6"/>
     <w:lsdException w:name="Colorful Shading Accent 6"/>
     <w:lsdException w:name="Colorful List Accent 6"/>
-    <w:lsdException w:name="Colorful Grid Accent 6"/>
     <w:lsdException w:name="Bibliography" w:semiHidden="1" w:unhideWhenUsed="1"/>
     <w:lsdException w:name="TOC Heading" w:semiHidden="1" w:unhideWhenUsed="1"/>
     <w:lsdException w:name="Grid Table 4" w:uiPriority="49"/>
@@ -1690,43 +1644,44 @@
     <w:lsdException w:name="Smart Hyperlink" w:semiHidden="1" w:uiPriority="99" w:unhideWhenUsed="1"/>
     <w:lsdException w:name="Hashtag" w:semiHidden="1" w:uiPriority="99" w:unhideWhenUsed="1"/>
     <w:lsdException w:name="Unresolved Mention" w:semiHidden="1" w:uiPriority="99" w:unhideWhenUsed="1"/>
+    <w:lsdException w:name="Smart Link" w:semiHidden="1" w:uiPriority="99" w:unhideWhenUsed="1"/>
   </w:latentStyles>
-  <w:style w:default="1" w:styleId="Standard" w:type="paragraph">
+  <w:style w:type="paragraph" w:default="1" w:styleId="Normal">
     <w:name w:val="Normal"/>
     <w:qFormat/>
     <w:rsid w:val="00572FF5"/>
     <w:pPr>
-      <w:spacing w:after="240" w:before="120" w:line="480" w:lineRule="auto"/>
+      <w:spacing w:before="120" w:after="240" w:line="480" w:lineRule="auto"/>
     </w:pPr>
     <w:rPr>
       <w:rFonts w:ascii="Times New Roman" w:hAnsi="Times New Roman"/>
     </w:rPr>
   </w:style>
-  <w:style w:styleId="berschrift1" w:type="paragraph">
+  <w:style w:type="paragraph" w:styleId="Heading1">
     <w:name w:val="heading 1"/>
-    <w:basedOn w:val="Standard"/>
-    <w:next w:val="Textkrper"/>
+    <w:basedOn w:val="Normal"/>
+    <w:next w:val="BodyText"/>
     <w:uiPriority w:val="9"/>
     <w:qFormat/>
     <w:rsid w:val="00572FF5"/>
     <w:pPr>
       <w:keepNext/>
       <w:keepLines/>
-      <w:spacing w:after="0" w:before="480"/>
+      <w:spacing w:before="480" w:after="0"/>
       <w:jc w:val="center"/>
       <w:outlineLvl w:val="0"/>
     </w:pPr>
     <w:rPr>
-      <w:rFonts w:cstheme="majorBidi" w:eastAsiaTheme="majorEastAsia"/>
+      <w:rFonts w:eastAsiaTheme="majorEastAsia" w:cstheme="majorBidi"/>
       <w:b/>
       <w:bCs/>
       <w:szCs w:val="32"/>
     </w:rPr>
   </w:style>
-  <w:style w:styleId="berschrift2" w:type="paragraph">
+  <w:style w:type="paragraph" w:styleId="Heading2">
     <w:name w:val="heading 2"/>
-    <w:basedOn w:val="berschrift1"/>
-    <w:next w:val="Textkrper"/>
+    <w:basedOn w:val="Heading1"/>
+    <w:next w:val="BodyText"/>
     <w:uiPriority w:val="9"/>
     <w:unhideWhenUsed/>
     <w:qFormat/>
@@ -1740,16 +1695,16 @@
       <w:bCs w:val="0"/>
     </w:rPr>
   </w:style>
-  <w:style w:styleId="berschrift3" w:type="paragraph">
+  <w:style w:type="paragraph" w:styleId="Heading3">
     <w:name w:val="heading 3"/>
-    <w:basedOn w:val="berschrift2"/>
-    <w:next w:val="Standard"/>
+    <w:basedOn w:val="Heading2"/>
+    <w:next w:val="Normal"/>
     <w:uiPriority w:val="9"/>
     <w:unhideWhenUsed/>
     <w:qFormat/>
     <w:rsid w:val="007F2EC5"/>
     <w:pPr>
-      <w:framePr w:hAnchor="text" w:vAnchor="text" w:wrap="around" w:y="1"/>
+      <w:framePr w:wrap="around" w:vAnchor="text" w:hAnchor="text" w:y="1"/>
       <w:spacing w:before="0" w:line="240" w:lineRule="auto"/>
       <w:ind w:firstLine="680"/>
       <w:outlineLvl w:val="2"/>
@@ -1759,10 +1714,10 @@
       <w:szCs w:val="28"/>
     </w:rPr>
   </w:style>
-  <w:style w:styleId="berschrift4" w:type="paragraph">
+  <w:style w:type="paragraph" w:styleId="Heading4">
     <w:name w:val="heading 4"/>
-    <w:basedOn w:val="berschrift3"/>
-    <w:next w:val="Textkrper"/>
+    <w:basedOn w:val="Heading3"/>
+    <w:next w:val="BodyText"/>
     <w:uiPriority w:val="9"/>
     <w:unhideWhenUsed/>
     <w:qFormat/>
@@ -1776,10 +1731,10 @@
       <w:i/>
     </w:rPr>
   </w:style>
-  <w:style w:styleId="berschrift5" w:type="paragraph">
+  <w:style w:type="paragraph" w:styleId="Heading5">
     <w:name w:val="heading 5"/>
-    <w:basedOn w:val="berschrift4"/>
-    <w:next w:val="Textkrper"/>
+    <w:basedOn w:val="Heading4"/>
+    <w:next w:val="BodyText"/>
     <w:uiPriority w:val="9"/>
     <w:unhideWhenUsed/>
     <w:qFormat/>
@@ -1793,109 +1748,109 @@
       <w:iCs/>
     </w:rPr>
   </w:style>
-  <w:style w:styleId="berschrift6" w:type="paragraph">
+  <w:style w:type="paragraph" w:styleId="Heading6">
     <w:name w:val="heading 6"/>
-    <w:basedOn w:val="Standard"/>
-    <w:next w:val="Textkrper"/>
+    <w:basedOn w:val="Normal"/>
+    <w:next w:val="BodyText"/>
     <w:uiPriority w:val="9"/>
     <w:unhideWhenUsed/>
     <w:qFormat/>
     <w:pPr>
       <w:keepNext/>
       <w:keepLines/>
-      <w:spacing w:after="0" w:before="200"/>
+      <w:spacing w:before="200" w:after="0"/>
       <w:outlineLvl w:val="5"/>
     </w:pPr>
     <w:rPr>
-      <w:rFonts w:asciiTheme="majorHAnsi" w:cstheme="majorBidi" w:eastAsiaTheme="majorEastAsia" w:hAnsiTheme="majorHAnsi"/>
-      <w:color w:themeColor="accent1" w:val="4F81BD"/>
-    </w:rPr>
-  </w:style>
-  <w:style w:styleId="berschrift7" w:type="paragraph">
+      <w:rFonts w:asciiTheme="majorHAnsi" w:eastAsiaTheme="majorEastAsia" w:hAnsiTheme="majorHAnsi" w:cstheme="majorBidi"/>
+      <w:color w:val="4F81BD" w:themeColor="accent1"/>
+    </w:rPr>
+  </w:style>
+  <w:style w:type="paragraph" w:styleId="Heading7">
     <w:name w:val="heading 7"/>
-    <w:basedOn w:val="Standard"/>
-    <w:next w:val="Textkrper"/>
+    <w:basedOn w:val="Normal"/>
+    <w:next w:val="BodyText"/>
     <w:uiPriority w:val="9"/>
     <w:unhideWhenUsed/>
     <w:qFormat/>
     <w:pPr>
       <w:keepNext/>
       <w:keepLines/>
-      <w:spacing w:after="0" w:before="200"/>
+      <w:spacing w:before="200" w:after="0"/>
       <w:outlineLvl w:val="6"/>
     </w:pPr>
     <w:rPr>
-      <w:rFonts w:asciiTheme="majorHAnsi" w:cstheme="majorBidi" w:eastAsiaTheme="majorEastAsia" w:hAnsiTheme="majorHAnsi"/>
-      <w:color w:themeColor="accent1" w:val="4F81BD"/>
-    </w:rPr>
-  </w:style>
-  <w:style w:styleId="berschrift8" w:type="paragraph">
+      <w:rFonts w:asciiTheme="majorHAnsi" w:eastAsiaTheme="majorEastAsia" w:hAnsiTheme="majorHAnsi" w:cstheme="majorBidi"/>
+      <w:color w:val="4F81BD" w:themeColor="accent1"/>
+    </w:rPr>
+  </w:style>
+  <w:style w:type="paragraph" w:styleId="Heading8">
     <w:name w:val="heading 8"/>
-    <w:basedOn w:val="Standard"/>
-    <w:next w:val="Textkrper"/>
+    <w:basedOn w:val="Normal"/>
+    <w:next w:val="BodyText"/>
     <w:uiPriority w:val="9"/>
     <w:unhideWhenUsed/>
     <w:qFormat/>
     <w:pPr>
       <w:keepNext/>
       <w:keepLines/>
-      <w:spacing w:after="0" w:before="200"/>
+      <w:spacing w:before="200" w:after="0"/>
       <w:outlineLvl w:val="7"/>
     </w:pPr>
     <w:rPr>
-      <w:rFonts w:asciiTheme="majorHAnsi" w:cstheme="majorBidi" w:eastAsiaTheme="majorEastAsia" w:hAnsiTheme="majorHAnsi"/>
-      <w:color w:themeColor="accent1" w:val="4F81BD"/>
-    </w:rPr>
-  </w:style>
-  <w:style w:styleId="berschrift9" w:type="paragraph">
+      <w:rFonts w:asciiTheme="majorHAnsi" w:eastAsiaTheme="majorEastAsia" w:hAnsiTheme="majorHAnsi" w:cstheme="majorBidi"/>
+      <w:color w:val="4F81BD" w:themeColor="accent1"/>
+    </w:rPr>
+  </w:style>
+  <w:style w:type="paragraph" w:styleId="Heading9">
     <w:name w:val="heading 9"/>
-    <w:basedOn w:val="Standard"/>
-    <w:next w:val="Textkrper"/>
+    <w:basedOn w:val="Normal"/>
+    <w:next w:val="BodyText"/>
     <w:uiPriority w:val="9"/>
     <w:unhideWhenUsed/>
     <w:qFormat/>
     <w:pPr>
       <w:keepNext/>
       <w:keepLines/>
-      <w:spacing w:after="0" w:before="200"/>
+      <w:spacing w:before="200" w:after="0"/>
       <w:outlineLvl w:val="8"/>
     </w:pPr>
     <w:rPr>
-      <w:rFonts w:asciiTheme="majorHAnsi" w:cstheme="majorBidi" w:eastAsiaTheme="majorEastAsia" w:hAnsiTheme="majorHAnsi"/>
-      <w:color w:themeColor="accent1" w:val="4F81BD"/>
-    </w:rPr>
-  </w:style>
-  <w:style w:default="1" w:styleId="Absatz-Standardschriftart" w:type="character">
+      <w:rFonts w:asciiTheme="majorHAnsi" w:eastAsiaTheme="majorEastAsia" w:hAnsiTheme="majorHAnsi" w:cstheme="majorBidi"/>
+      <w:color w:val="4F81BD" w:themeColor="accent1"/>
+    </w:rPr>
+  </w:style>
+  <w:style w:type="character" w:default="1" w:styleId="DefaultParagraphFont">
     <w:name w:val="Default Paragraph Font"/>
     <w:uiPriority w:val="1"/>
     <w:semiHidden/>
     <w:unhideWhenUsed/>
   </w:style>
-  <w:style w:default="1" w:styleId="NormaleTabelle" w:type="table">
+  <w:style w:type="table" w:default="1" w:styleId="TableNormal">
     <w:name w:val="Normal Table"/>
     <w:uiPriority w:val="99"/>
     <w:semiHidden/>
     <w:unhideWhenUsed/>
     <w:tblPr>
-      <w:tblInd w:type="dxa" w:w="0"/>
+      <w:tblInd w:w="0" w:type="dxa"/>
       <w:tblCellMar>
-        <w:top w:type="dxa" w:w="0"/>
-        <w:left w:type="dxa" w:w="108"/>
-        <w:bottom w:type="dxa" w:w="0"/>
-        <w:right w:type="dxa" w:w="108"/>
+        <w:top w:w="0" w:type="dxa"/>
+        <w:left w:w="108" w:type="dxa"/>
+        <w:bottom w:w="0" w:type="dxa"/>
+        <w:right w:w="108" w:type="dxa"/>
       </w:tblCellMar>
     </w:tblPr>
   </w:style>
-  <w:style w:default="1" w:styleId="KeineListe" w:type="numbering">
+  <w:style w:type="numbering" w:default="1" w:styleId="NoList">
     <w:name w:val="No List"/>
     <w:uiPriority w:val="99"/>
     <w:semiHidden/>
     <w:unhideWhenUsed/>
   </w:style>
-  <w:style w:styleId="Textkrper" w:type="paragraph">
+  <w:style w:type="paragraph" w:styleId="BodyText">
     <w:name w:val="Body Text"/>
-    <w:basedOn w:val="Standard"/>
-    <w:link w:val="TextkrperZchn"/>
+    <w:basedOn w:val="Normal"/>
+    <w:link w:val="BodyTextChar"/>
     <w:qFormat/>
     <w:rsid w:val="005036C4"/>
     <w:pPr>
@@ -1903,15 +1858,15 @@
       <w:ind w:firstLine="680"/>
     </w:pPr>
   </w:style>
-  <w:style w:customStyle="1" w:styleId="FirstParagraph" w:type="paragraph">
+  <w:style w:type="paragraph" w:customStyle="1" w:styleId="FirstParagraph">
     <w:name w:val="First Paragraph"/>
-    <w:basedOn w:val="Textkrper"/>
-    <w:next w:val="Textkrper"/>
+    <w:basedOn w:val="BodyText"/>
+    <w:next w:val="BodyText"/>
     <w:qFormat/>
   </w:style>
-  <w:style w:customStyle="1" w:styleId="Compact" w:type="paragraph">
+  <w:style w:type="paragraph" w:customStyle="1" w:styleId="Compact">
     <w:name w:val="Compact"/>
-    <w:basedOn w:val="Textkrper"/>
+    <w:basedOn w:val="BodyText"/>
     <w:qFormat/>
     <w:rsid w:val="00AF6DE6"/>
     <w:pPr>
@@ -1919,10 +1874,10 @@
       <w:ind w:firstLine="0"/>
     </w:pPr>
   </w:style>
-  <w:style w:styleId="Titel" w:type="paragraph">
+  <w:style w:type="paragraph" w:styleId="Title">
     <w:name w:val="Title"/>
-    <w:basedOn w:val="Standard"/>
-    <w:next w:val="Textkrper"/>
+    <w:basedOn w:val="Normal"/>
+    <w:next w:val="BodyText"/>
     <w:qFormat/>
     <w:rsid w:val="00186200"/>
     <w:pPr>
@@ -1932,15 +1887,15 @@
       <w:jc w:val="center"/>
     </w:pPr>
     <w:rPr>
-      <w:rFonts w:cstheme="majorBidi" w:eastAsiaTheme="majorEastAsia"/>
+      <w:rFonts w:eastAsiaTheme="majorEastAsia" w:cstheme="majorBidi"/>
       <w:bCs/>
       <w:szCs w:val="36"/>
     </w:rPr>
   </w:style>
-  <w:style w:styleId="Untertitel" w:type="paragraph">
+  <w:style w:type="paragraph" w:styleId="Subtitle">
     <w:name w:val="Subtitle"/>
-    <w:basedOn w:val="Titel"/>
-    <w:next w:val="Textkrper"/>
+    <w:basedOn w:val="Title"/>
+    <w:next w:val="BodyText"/>
     <w:qFormat/>
     <w:rsid w:val="00572FF5"/>
     <w:pPr>
@@ -1950,19 +1905,19 @@
       <w:szCs w:val="30"/>
     </w:rPr>
   </w:style>
-  <w:style w:customStyle="1" w:styleId="Author" w:type="paragraph">
+  <w:style w:type="paragraph" w:customStyle="1" w:styleId="Author">
     <w:name w:val="Author"/>
-    <w:basedOn w:val="Titel"/>
-    <w:next w:val="Textkrper"/>
+    <w:basedOn w:val="Title"/>
+    <w:next w:val="BodyText"/>
     <w:qFormat/>
     <w:rsid w:val="00CB20D0"/>
     <w:pPr>
       <w:spacing w:before="0"/>
     </w:pPr>
   </w:style>
-  <w:style w:styleId="Datum" w:type="paragraph">
+  <w:style w:type="paragraph" w:styleId="Date">
     <w:name w:val="Date"/>
-    <w:next w:val="Textkrper"/>
+    <w:next w:val="BodyText"/>
     <w:qFormat/>
     <w:pPr>
       <w:keepNext/>
@@ -1970,51 +1925,51 @@
       <w:jc w:val="center"/>
     </w:pPr>
   </w:style>
-  <w:style w:customStyle="1" w:styleId="Abstract" w:type="paragraph">
+  <w:style w:type="paragraph" w:customStyle="1" w:styleId="Abstract">
     <w:name w:val="Abstract"/>
-    <w:basedOn w:val="Standard"/>
-    <w:next w:val="Textkrper"/>
+    <w:basedOn w:val="Normal"/>
+    <w:next w:val="BodyText"/>
     <w:qFormat/>
     <w:rsid w:val="00572FF5"/>
     <w:pPr>
       <w:keepNext/>
       <w:keepLines/>
-      <w:spacing w:after="300" w:before="300"/>
+      <w:spacing w:before="300" w:after="300"/>
     </w:pPr>
     <w:rPr>
       <w:szCs w:val="20"/>
     </w:rPr>
   </w:style>
-  <w:style w:styleId="Literaturverzeichnis" w:type="paragraph">
+  <w:style w:type="paragraph" w:styleId="Bibliography">
     <w:name w:val="Bibliography"/>
     <w:aliases w:val="refs"/>
-    <w:basedOn w:val="Standard"/>
+    <w:basedOn w:val="Normal"/>
     <w:qFormat/>
     <w:rsid w:val="00572FF5"/>
     <w:pPr>
-      <w:ind w:hanging="680" w:left="680"/>
-    </w:pPr>
-  </w:style>
-  <w:style w:styleId="Blocktext" w:type="paragraph">
+      <w:ind w:left="680" w:hanging="680"/>
+    </w:pPr>
+  </w:style>
+  <w:style w:type="paragraph" w:styleId="BlockText">
     <w:name w:val="Block Text"/>
-    <w:basedOn w:val="Textkrper"/>
-    <w:next w:val="Textkrper"/>
+    <w:basedOn w:val="BodyText"/>
+    <w:next w:val="BodyText"/>
     <w:uiPriority w:val="9"/>
     <w:unhideWhenUsed/>
     <w:qFormat/>
     <w:pPr>
-      <w:spacing w:after="100" w:before="100"/>
-    </w:pPr>
-    <w:rPr>
-      <w:rFonts w:asciiTheme="majorHAnsi" w:cstheme="majorBidi" w:eastAsiaTheme="majorEastAsia" w:hAnsiTheme="majorHAnsi"/>
+      <w:spacing w:before="100" w:after="100"/>
+    </w:pPr>
+    <w:rPr>
+      <w:rFonts w:asciiTheme="majorHAnsi" w:eastAsiaTheme="majorEastAsia" w:hAnsiTheme="majorHAnsi" w:cstheme="majorBidi"/>
       <w:bCs/>
       <w:sz w:val="20"/>
       <w:szCs w:val="20"/>
     </w:rPr>
   </w:style>
-  <w:style w:styleId="Funotentext" w:type="paragraph">
+  <w:style w:type="paragraph" w:styleId="FootnoteText">
     <w:name w:val="footnote text"/>
-    <w:basedOn w:val="Standard"/>
+    <w:basedOn w:val="Normal"/>
     <w:uiPriority w:val="9"/>
     <w:unhideWhenUsed/>
     <w:qFormat/>
@@ -2023,9 +1978,9 @@
       <w:spacing w:before="0"/>
     </w:pPr>
   </w:style>
-  <w:style w:customStyle="1" w:styleId="Table" w:type="table">
+  <w:style w:type="table" w:customStyle="1" w:styleId="Table">
     <w:name w:val="Table"/>
-    <w:basedOn w:val="NormaleTabelle"/>
+    <w:basedOn w:val="TableNormal"/>
     <w:uiPriority w:val="99"/>
     <w:rsid w:val="00141BA7"/>
     <w:pPr>
@@ -2036,8 +1991,8 @@
     </w:rPr>
     <w:tblPr>
       <w:tblBorders>
-        <w:top w:color="auto" w:space="0" w:sz="12" w:val="single"/>
-        <w:bottom w:color="auto" w:space="0" w:sz="4" w:val="single"/>
+        <w:top w:val="single" w:sz="12" w:space="0" w:color="auto"/>
+        <w:bottom w:val="single" w:sz="4" w:space="0" w:color="auto"/>
       </w:tblBorders>
     </w:tblPr>
     <w:tcPr>
@@ -2047,8 +2002,8 @@
       <w:tblPr/>
       <w:tcPr>
         <w:tcBorders>
-          <w:top w:color="auto" w:space="0" w:sz="8" w:val="single"/>
-          <w:bottom w:color="auto" w:space="0" w:sz="4" w:val="single"/>
+          <w:top w:val="single" w:sz="8" w:space="0" w:color="auto"/>
+          <w:bottom w:val="single" w:sz="4" w:space="0" w:color="auto"/>
         </w:tcBorders>
       </w:tcPr>
     </w:tblStylePr>
@@ -2056,14 +2011,14 @@
       <w:tblPr/>
       <w:tcPr>
         <w:tcBorders>
-          <w:bottom w:color="auto" w:space="0" w:sz="4" w:val="single"/>
+          <w:bottom w:val="single" w:sz="4" w:space="0" w:color="auto"/>
         </w:tcBorders>
       </w:tcPr>
     </w:tblStylePr>
   </w:style>
-  <w:style w:customStyle="1" w:styleId="DefinitionTerm" w:type="paragraph">
+  <w:style w:type="paragraph" w:customStyle="1" w:styleId="DefinitionTerm">
     <w:name w:val="Definition Term"/>
-    <w:basedOn w:val="Standard"/>
+    <w:basedOn w:val="Normal"/>
     <w:next w:val="Definition"/>
     <w:pPr>
       <w:keepNext/>
@@ -2074,14 +2029,14 @@
       <w:b/>
     </w:rPr>
   </w:style>
-  <w:style w:customStyle="1" w:styleId="Definition" w:type="paragraph">
+  <w:style w:type="paragraph" w:customStyle="1" w:styleId="Definition">
     <w:name w:val="Definition"/>
-    <w:basedOn w:val="Standard"/>
-  </w:style>
-  <w:style w:styleId="Beschriftung" w:type="paragraph">
+    <w:basedOn w:val="Normal"/>
+  </w:style>
+  <w:style w:type="paragraph" w:styleId="Caption">
     <w:name w:val="caption"/>
-    <w:basedOn w:val="Standard"/>
-    <w:link w:val="BeschriftungZchn"/>
+    <w:basedOn w:val="Normal"/>
+    <w:link w:val="CaptionChar"/>
     <w:pPr>
       <w:spacing w:after="120"/>
     </w:pPr>
@@ -2089,87 +2044,87 @@
       <w:i/>
     </w:rPr>
   </w:style>
-  <w:style w:customStyle="1" w:styleId="TableCaption" w:type="paragraph">
+  <w:style w:type="paragraph" w:customStyle="1" w:styleId="TableCaption">
     <w:name w:val="Table Caption"/>
-    <w:basedOn w:val="Beschriftung"/>
+    <w:basedOn w:val="Caption"/>
     <w:rsid w:val="00006D3F"/>
     <w:pPr>
       <w:keepNext/>
     </w:pPr>
   </w:style>
-  <w:style w:customStyle="1" w:styleId="ImageCaption" w:type="paragraph">
+  <w:style w:type="paragraph" w:customStyle="1" w:styleId="ImageCaption">
     <w:name w:val="Image Caption"/>
-    <w:basedOn w:val="Beschriftung"/>
+    <w:basedOn w:val="Caption"/>
     <w:rsid w:val="00421B26"/>
     <w:rPr>
       <w:i w:val="0"/>
     </w:rPr>
   </w:style>
-  <w:style w:customStyle="1" w:styleId="Figure" w:type="paragraph">
+  <w:style w:type="paragraph" w:customStyle="1" w:styleId="Figure">
     <w:name w:val="Figure"/>
-    <w:basedOn w:val="Standard"/>
-  </w:style>
-  <w:style w:customStyle="1" w:styleId="CaptionedFigure" w:type="paragraph">
+    <w:basedOn w:val="Normal"/>
+  </w:style>
+  <w:style w:type="paragraph" w:customStyle="1" w:styleId="CaptionedFigure">
     <w:name w:val="Captioned Figure"/>
     <w:basedOn w:val="Figure"/>
     <w:pPr>
       <w:keepNext/>
     </w:pPr>
   </w:style>
-  <w:style w:customStyle="1" w:styleId="BeschriftungZchn" w:type="character">
-    <w:name w:val="Beschriftung Zchn"/>
-    <w:basedOn w:val="Absatz-Standardschriftart"/>
-    <w:link w:val="Beschriftung"/>
-  </w:style>
-  <w:style w:customStyle="1" w:styleId="VerbatimChar" w:type="character">
+  <w:style w:type="character" w:customStyle="1" w:styleId="CaptionChar">
+    <w:name w:val="Caption Char"/>
+    <w:basedOn w:val="DefaultParagraphFont"/>
+    <w:link w:val="Caption"/>
+  </w:style>
+  <w:style w:type="character" w:customStyle="1" w:styleId="VerbatimChar">
     <w:name w:val="Verbatim Char"/>
-    <w:basedOn w:val="BeschriftungZchn"/>
+    <w:basedOn w:val="CaptionChar"/>
     <w:link w:val="SourceCode"/>
     <w:rPr>
       <w:rFonts w:ascii="Consolas" w:hAnsi="Consolas"/>
       <w:sz w:val="22"/>
     </w:rPr>
   </w:style>
-  <w:style w:styleId="Funotenzeichen" w:type="character">
+  <w:style w:type="character" w:styleId="FootnoteReference">
     <w:name w:val="footnote reference"/>
-    <w:basedOn w:val="BeschriftungZchn"/>
+    <w:basedOn w:val="CaptionChar"/>
     <w:rPr>
       <w:vertAlign w:val="superscript"/>
     </w:rPr>
   </w:style>
-  <w:style w:styleId="Hyperlink" w:type="character">
+  <w:style w:type="character" w:styleId="Hyperlink">
     <w:name w:val="Hyperlink"/>
-    <w:basedOn w:val="BeschriftungZchn"/>
-    <w:rPr>
-      <w:color w:themeColor="accent1" w:val="4F81BD"/>
-    </w:rPr>
-  </w:style>
-  <w:style w:styleId="Inhaltsverzeichnisberschrift" w:type="paragraph">
+    <w:basedOn w:val="CaptionChar"/>
+    <w:rPr>
+      <w:color w:val="4F81BD" w:themeColor="accent1"/>
+    </w:rPr>
+  </w:style>
+  <w:style w:type="paragraph" w:styleId="TOCHeading">
     <w:name w:val="TOC Heading"/>
-    <w:basedOn w:val="berschrift1"/>
-    <w:next w:val="Textkrper"/>
+    <w:basedOn w:val="Heading1"/>
+    <w:next w:val="BodyText"/>
     <w:uiPriority w:val="39"/>
     <w:unhideWhenUsed/>
     <w:qFormat/>
     <w:rsid w:val="00006D3F"/>
     <w:pPr>
-      <w:spacing w:after="240" w:before="240"/>
+      <w:spacing w:before="240" w:after="240"/>
       <w:outlineLvl w:val="9"/>
     </w:pPr>
     <w:rPr>
       <w:bCs w:val="0"/>
     </w:rPr>
   </w:style>
-  <w:style w:customStyle="1" w:styleId="SourceCode" w:type="paragraph">
+  <w:style w:type="paragraph" w:customStyle="1" w:styleId="SourceCode">
     <w:name w:val="Source Code"/>
-    <w:basedOn w:val="Standard"/>
+    <w:basedOn w:val="Normal"/>
     <w:link w:val="VerbatimChar"/>
     <w:pPr>
-      <w:shd w:color="auto" w:fill="F8F8F8" w:val="clear"/>
+      <w:shd w:val="clear" w:color="auto" w:fill="F8F8F8"/>
       <w:wordWrap w:val="0"/>
     </w:pPr>
   </w:style>
-  <w:style w:customStyle="1" w:styleId="KeywordTok" w:type="character">
+  <w:style w:type="character" w:customStyle="1" w:styleId="KeywordTok">
     <w:name w:val="KeywordTok"/>
     <w:basedOn w:val="VerbatimChar"/>
     <w:rPr>
@@ -2177,119 +2132,119 @@
       <w:b/>
       <w:color w:val="204A87"/>
       <w:sz w:val="22"/>
-      <w:shd w:color="auto" w:fill="F8F8F8" w:val="clear"/>
-    </w:rPr>
-  </w:style>
-  <w:style w:customStyle="1" w:styleId="DataTypeTok" w:type="character">
+      <w:shd w:val="clear" w:color="auto" w:fill="F8F8F8"/>
+    </w:rPr>
+  </w:style>
+  <w:style w:type="character" w:customStyle="1" w:styleId="DataTypeTok">
     <w:name w:val="DataTypeTok"/>
     <w:basedOn w:val="VerbatimChar"/>
     <w:rPr>
       <w:rFonts w:ascii="Consolas" w:hAnsi="Consolas"/>
       <w:color w:val="204A87"/>
       <w:sz w:val="22"/>
-      <w:shd w:color="auto" w:fill="F8F8F8" w:val="clear"/>
-    </w:rPr>
-  </w:style>
-  <w:style w:customStyle="1" w:styleId="DecValTok" w:type="character">
+      <w:shd w:val="clear" w:color="auto" w:fill="F8F8F8"/>
+    </w:rPr>
+  </w:style>
+  <w:style w:type="character" w:customStyle="1" w:styleId="DecValTok">
     <w:name w:val="DecValTok"/>
     <w:basedOn w:val="VerbatimChar"/>
     <w:rPr>
       <w:rFonts w:ascii="Consolas" w:hAnsi="Consolas"/>
       <w:color w:val="0000CF"/>
       <w:sz w:val="22"/>
-      <w:shd w:color="auto" w:fill="F8F8F8" w:val="clear"/>
-    </w:rPr>
-  </w:style>
-  <w:style w:customStyle="1" w:styleId="BaseNTok" w:type="character">
+      <w:shd w:val="clear" w:color="auto" w:fill="F8F8F8"/>
+    </w:rPr>
+  </w:style>
+  <w:style w:type="character" w:customStyle="1" w:styleId="BaseNTok">
     <w:name w:val="BaseNTok"/>
     <w:basedOn w:val="VerbatimChar"/>
     <w:rPr>
       <w:rFonts w:ascii="Consolas" w:hAnsi="Consolas"/>
       <w:color w:val="0000CF"/>
       <w:sz w:val="22"/>
-      <w:shd w:color="auto" w:fill="F8F8F8" w:val="clear"/>
-    </w:rPr>
-  </w:style>
-  <w:style w:customStyle="1" w:styleId="FloatTok" w:type="character">
+      <w:shd w:val="clear" w:color="auto" w:fill="F8F8F8"/>
+    </w:rPr>
+  </w:style>
+  <w:style w:type="character" w:customStyle="1" w:styleId="FloatTok">
     <w:name w:val="FloatTok"/>
     <w:basedOn w:val="VerbatimChar"/>
     <w:rPr>
       <w:rFonts w:ascii="Consolas" w:hAnsi="Consolas"/>
       <w:color w:val="0000CF"/>
       <w:sz w:val="22"/>
-      <w:shd w:color="auto" w:fill="F8F8F8" w:val="clear"/>
-    </w:rPr>
-  </w:style>
-  <w:style w:customStyle="1" w:styleId="ConstantTok" w:type="character">
+      <w:shd w:val="clear" w:color="auto" w:fill="F8F8F8"/>
+    </w:rPr>
+  </w:style>
+  <w:style w:type="character" w:customStyle="1" w:styleId="ConstantTok">
     <w:name w:val="ConstantTok"/>
     <w:basedOn w:val="VerbatimChar"/>
     <w:rPr>
       <w:rFonts w:ascii="Consolas" w:hAnsi="Consolas"/>
       <w:color w:val="000000"/>
       <w:sz w:val="22"/>
-      <w:shd w:color="auto" w:fill="F8F8F8" w:val="clear"/>
-    </w:rPr>
-  </w:style>
-  <w:style w:customStyle="1" w:styleId="CharTok" w:type="character">
+      <w:shd w:val="clear" w:color="auto" w:fill="F8F8F8"/>
+    </w:rPr>
+  </w:style>
+  <w:style w:type="character" w:customStyle="1" w:styleId="CharTok">
     <w:name w:val="CharTok"/>
     <w:basedOn w:val="VerbatimChar"/>
     <w:rPr>
       <w:rFonts w:ascii="Consolas" w:hAnsi="Consolas"/>
       <w:color w:val="4E9A06"/>
       <w:sz w:val="22"/>
-      <w:shd w:color="auto" w:fill="F8F8F8" w:val="clear"/>
-    </w:rPr>
-  </w:style>
-  <w:style w:customStyle="1" w:styleId="SpecialCharTok" w:type="character">
+      <w:shd w:val="clear" w:color="auto" w:fill="F8F8F8"/>
+    </w:rPr>
+  </w:style>
+  <w:style w:type="character" w:customStyle="1" w:styleId="SpecialCharTok">
     <w:name w:val="SpecialCharTok"/>
     <w:basedOn w:val="VerbatimChar"/>
     <w:rPr>
       <w:rFonts w:ascii="Consolas" w:hAnsi="Consolas"/>
       <w:color w:val="000000"/>
       <w:sz w:val="22"/>
-      <w:shd w:color="auto" w:fill="F8F8F8" w:val="clear"/>
-    </w:rPr>
-  </w:style>
-  <w:style w:customStyle="1" w:styleId="StringTok" w:type="character">
+      <w:shd w:val="clear" w:color="auto" w:fill="F8F8F8"/>
+    </w:rPr>
+  </w:style>
+  <w:style w:type="character" w:customStyle="1" w:styleId="StringTok">
     <w:name w:val="StringTok"/>
     <w:basedOn w:val="VerbatimChar"/>
     <w:rPr>
       <w:rFonts w:ascii="Consolas" w:hAnsi="Consolas"/>
       <w:color w:val="4E9A06"/>
       <w:sz w:val="22"/>
-      <w:shd w:color="auto" w:fill="F8F8F8" w:val="clear"/>
-    </w:rPr>
-  </w:style>
-  <w:style w:customStyle="1" w:styleId="VerbatimStringTok" w:type="character">
+      <w:shd w:val="clear" w:color="auto" w:fill="F8F8F8"/>
+    </w:rPr>
+  </w:style>
+  <w:style w:type="character" w:customStyle="1" w:styleId="VerbatimStringTok">
     <w:name w:val="VerbatimStringTok"/>
     <w:basedOn w:val="VerbatimChar"/>
     <w:rPr>
       <w:rFonts w:ascii="Consolas" w:hAnsi="Consolas"/>
       <w:color w:val="4E9A06"/>
       <w:sz w:val="22"/>
-      <w:shd w:color="auto" w:fill="F8F8F8" w:val="clear"/>
-    </w:rPr>
-  </w:style>
-  <w:style w:customStyle="1" w:styleId="SpecialStringTok" w:type="character">
+      <w:shd w:val="clear" w:color="auto" w:fill="F8F8F8"/>
+    </w:rPr>
+  </w:style>
+  <w:style w:type="character" w:customStyle="1" w:styleId="SpecialStringTok">
     <w:name w:val="SpecialStringTok"/>
     <w:basedOn w:val="VerbatimChar"/>
     <w:rPr>
       <w:rFonts w:ascii="Consolas" w:hAnsi="Consolas"/>
       <w:color w:val="4E9A06"/>
       <w:sz w:val="22"/>
-      <w:shd w:color="auto" w:fill="F8F8F8" w:val="clear"/>
-    </w:rPr>
-  </w:style>
-  <w:style w:customStyle="1" w:styleId="ImportTok" w:type="character">
+      <w:shd w:val="clear" w:color="auto" w:fill="F8F8F8"/>
+    </w:rPr>
+  </w:style>
+  <w:style w:type="character" w:customStyle="1" w:styleId="ImportTok">
     <w:name w:val="ImportTok"/>
     <w:basedOn w:val="VerbatimChar"/>
     <w:rPr>
       <w:rFonts w:ascii="Consolas" w:hAnsi="Consolas"/>
       <w:sz w:val="22"/>
-      <w:shd w:color="auto" w:fill="F8F8F8" w:val="clear"/>
-    </w:rPr>
-  </w:style>
-  <w:style w:customStyle="1" w:styleId="CommentTok" w:type="character">
+      <w:shd w:val="clear" w:color="auto" w:fill="F8F8F8"/>
+    </w:rPr>
+  </w:style>
+  <w:style w:type="character" w:customStyle="1" w:styleId="CommentTok">
     <w:name w:val="CommentTok"/>
     <w:basedOn w:val="VerbatimChar"/>
     <w:rPr>
@@ -2297,10 +2252,10 @@
       <w:i/>
       <w:color w:val="8F5902"/>
       <w:sz w:val="22"/>
-      <w:shd w:color="auto" w:fill="F8F8F8" w:val="clear"/>
-    </w:rPr>
-  </w:style>
-  <w:style w:customStyle="1" w:styleId="DocumentationTok" w:type="character">
+      <w:shd w:val="clear" w:color="auto" w:fill="F8F8F8"/>
+    </w:rPr>
+  </w:style>
+  <w:style w:type="character" w:customStyle="1" w:styleId="DocumentationTok">
     <w:name w:val="DocumentationTok"/>
     <w:basedOn w:val="VerbatimChar"/>
     <w:rPr>
@@ -2309,10 +2264,10 @@
       <w:i/>
       <w:color w:val="8F5902"/>
       <w:sz w:val="22"/>
-      <w:shd w:color="auto" w:fill="F8F8F8" w:val="clear"/>
-    </w:rPr>
-  </w:style>
-  <w:style w:customStyle="1" w:styleId="AnnotationTok" w:type="character">
+      <w:shd w:val="clear" w:color="auto" w:fill="F8F8F8"/>
+    </w:rPr>
+  </w:style>
+  <w:style w:type="character" w:customStyle="1" w:styleId="AnnotationTok">
     <w:name w:val="AnnotationTok"/>
     <w:basedOn w:val="VerbatimChar"/>
     <w:rPr>
@@ -2321,10 +2276,10 @@
       <w:i/>
       <w:color w:val="8F5902"/>
       <w:sz w:val="22"/>
-      <w:shd w:color="auto" w:fill="F8F8F8" w:val="clear"/>
-    </w:rPr>
-  </w:style>
-  <w:style w:customStyle="1" w:styleId="CommentVarTok" w:type="character">
+      <w:shd w:val="clear" w:color="auto" w:fill="F8F8F8"/>
+    </w:rPr>
+  </w:style>
+  <w:style w:type="character" w:customStyle="1" w:styleId="CommentVarTok">
     <w:name w:val="CommentVarTok"/>
     <w:basedOn w:val="VerbatimChar"/>
     <w:rPr>
@@ -2333,40 +2288,40 @@
       <w:i/>
       <w:color w:val="8F5902"/>
       <w:sz w:val="22"/>
-      <w:shd w:color="auto" w:fill="F8F8F8" w:val="clear"/>
-    </w:rPr>
-  </w:style>
-  <w:style w:customStyle="1" w:styleId="OtherTok" w:type="character">
+      <w:shd w:val="clear" w:color="auto" w:fill="F8F8F8"/>
+    </w:rPr>
+  </w:style>
+  <w:style w:type="character" w:customStyle="1" w:styleId="OtherTok">
     <w:name w:val="OtherTok"/>
     <w:basedOn w:val="VerbatimChar"/>
     <w:rPr>
       <w:rFonts w:ascii="Consolas" w:hAnsi="Consolas"/>
       <w:color w:val="8F5902"/>
       <w:sz w:val="22"/>
-      <w:shd w:color="auto" w:fill="F8F8F8" w:val="clear"/>
-    </w:rPr>
-  </w:style>
-  <w:style w:customStyle="1" w:styleId="FunctionTok" w:type="character">
+      <w:shd w:val="clear" w:color="auto" w:fill="F8F8F8"/>
+    </w:rPr>
+  </w:style>
+  <w:style w:type="character" w:customStyle="1" w:styleId="FunctionTok">
     <w:name w:val="FunctionTok"/>
     <w:basedOn w:val="VerbatimChar"/>
     <w:rPr>
       <w:rFonts w:ascii="Consolas" w:hAnsi="Consolas"/>
       <w:color w:val="000000"/>
       <w:sz w:val="22"/>
-      <w:shd w:color="auto" w:fill="F8F8F8" w:val="clear"/>
-    </w:rPr>
-  </w:style>
-  <w:style w:customStyle="1" w:styleId="VariableTok" w:type="character">
+      <w:shd w:val="clear" w:color="auto" w:fill="F8F8F8"/>
+    </w:rPr>
+  </w:style>
+  <w:style w:type="character" w:customStyle="1" w:styleId="VariableTok">
     <w:name w:val="VariableTok"/>
     <w:basedOn w:val="VerbatimChar"/>
     <w:rPr>
       <w:rFonts w:ascii="Consolas" w:hAnsi="Consolas"/>
       <w:color w:val="000000"/>
       <w:sz w:val="22"/>
-      <w:shd w:color="auto" w:fill="F8F8F8" w:val="clear"/>
-    </w:rPr>
-  </w:style>
-  <w:style w:customStyle="1" w:styleId="ControlFlowTok" w:type="character">
+      <w:shd w:val="clear" w:color="auto" w:fill="F8F8F8"/>
+    </w:rPr>
+  </w:style>
+  <w:style w:type="character" w:customStyle="1" w:styleId="ControlFlowTok">
     <w:name w:val="ControlFlowTok"/>
     <w:basedOn w:val="VerbatimChar"/>
     <w:rPr>
@@ -2374,10 +2329,10 @@
       <w:b/>
       <w:color w:val="204A87"/>
       <w:sz w:val="22"/>
-      <w:shd w:color="auto" w:fill="F8F8F8" w:val="clear"/>
-    </w:rPr>
-  </w:style>
-  <w:style w:customStyle="1" w:styleId="OperatorTok" w:type="character">
+      <w:shd w:val="clear" w:color="auto" w:fill="F8F8F8"/>
+    </w:rPr>
+  </w:style>
+  <w:style w:type="character" w:customStyle="1" w:styleId="OperatorTok">
     <w:name w:val="OperatorTok"/>
     <w:basedOn w:val="VerbatimChar"/>
     <w:rPr>
@@ -2385,28 +2340,28 @@
       <w:b/>
       <w:color w:val="CE5C00"/>
       <w:sz w:val="22"/>
-      <w:shd w:color="auto" w:fill="F8F8F8" w:val="clear"/>
-    </w:rPr>
-  </w:style>
-  <w:style w:customStyle="1" w:styleId="BuiltInTok" w:type="character">
+      <w:shd w:val="clear" w:color="auto" w:fill="F8F8F8"/>
+    </w:rPr>
+  </w:style>
+  <w:style w:type="character" w:customStyle="1" w:styleId="BuiltInTok">
     <w:name w:val="BuiltInTok"/>
     <w:basedOn w:val="VerbatimChar"/>
     <w:rPr>
       <w:rFonts w:ascii="Consolas" w:hAnsi="Consolas"/>
       <w:sz w:val="22"/>
-      <w:shd w:color="auto" w:fill="F8F8F8" w:val="clear"/>
-    </w:rPr>
-  </w:style>
-  <w:style w:customStyle="1" w:styleId="ExtensionTok" w:type="character">
+      <w:shd w:val="clear" w:color="auto" w:fill="F8F8F8"/>
+    </w:rPr>
+  </w:style>
+  <w:style w:type="character" w:customStyle="1" w:styleId="ExtensionTok">
     <w:name w:val="ExtensionTok"/>
     <w:basedOn w:val="VerbatimChar"/>
     <w:rPr>
       <w:rFonts w:ascii="Consolas" w:hAnsi="Consolas"/>
       <w:sz w:val="22"/>
-      <w:shd w:color="auto" w:fill="F8F8F8" w:val="clear"/>
-    </w:rPr>
-  </w:style>
-  <w:style w:customStyle="1" w:styleId="PreprocessorTok" w:type="character">
+      <w:shd w:val="clear" w:color="auto" w:fill="F8F8F8"/>
+    </w:rPr>
+  </w:style>
+  <w:style w:type="character" w:customStyle="1" w:styleId="PreprocessorTok">
     <w:name w:val="PreprocessorTok"/>
     <w:basedOn w:val="VerbatimChar"/>
     <w:rPr>
@@ -2414,29 +2369,29 @@
       <w:i/>
       <w:color w:val="8F5902"/>
       <w:sz w:val="22"/>
-      <w:shd w:color="auto" w:fill="F8F8F8" w:val="clear"/>
-    </w:rPr>
-  </w:style>
-  <w:style w:customStyle="1" w:styleId="AttributeTok" w:type="character">
+      <w:shd w:val="clear" w:color="auto" w:fill="F8F8F8"/>
+    </w:rPr>
+  </w:style>
+  <w:style w:type="character" w:customStyle="1" w:styleId="AttributeTok">
     <w:name w:val="AttributeTok"/>
     <w:basedOn w:val="VerbatimChar"/>
     <w:rPr>
       <w:rFonts w:ascii="Consolas" w:hAnsi="Consolas"/>
       <w:color w:val="C4A000"/>
       <w:sz w:val="22"/>
-      <w:shd w:color="auto" w:fill="F8F8F8" w:val="clear"/>
-    </w:rPr>
-  </w:style>
-  <w:style w:customStyle="1" w:styleId="RegionMarkerTok" w:type="character">
+      <w:shd w:val="clear" w:color="auto" w:fill="F8F8F8"/>
+    </w:rPr>
+  </w:style>
+  <w:style w:type="character" w:customStyle="1" w:styleId="RegionMarkerTok">
     <w:name w:val="RegionMarkerTok"/>
     <w:basedOn w:val="VerbatimChar"/>
     <w:rPr>
       <w:rFonts w:ascii="Consolas" w:hAnsi="Consolas"/>
       <w:sz w:val="22"/>
-      <w:shd w:color="auto" w:fill="F8F8F8" w:val="clear"/>
-    </w:rPr>
-  </w:style>
-  <w:style w:customStyle="1" w:styleId="InformationTok" w:type="character">
+      <w:shd w:val="clear" w:color="auto" w:fill="F8F8F8"/>
+    </w:rPr>
+  </w:style>
+  <w:style w:type="character" w:customStyle="1" w:styleId="InformationTok">
     <w:name w:val="InformationTok"/>
     <w:basedOn w:val="VerbatimChar"/>
     <w:rPr>
@@ -2445,10 +2400,10 @@
       <w:i/>
       <w:color w:val="8F5902"/>
       <w:sz w:val="22"/>
-      <w:shd w:color="auto" w:fill="F8F8F8" w:val="clear"/>
-    </w:rPr>
-  </w:style>
-  <w:style w:customStyle="1" w:styleId="WarningTok" w:type="character">
+      <w:shd w:val="clear" w:color="auto" w:fill="F8F8F8"/>
+    </w:rPr>
+  </w:style>
+  <w:style w:type="character" w:customStyle="1" w:styleId="WarningTok">
     <w:name w:val="WarningTok"/>
     <w:basedOn w:val="VerbatimChar"/>
     <w:rPr>
@@ -2457,20 +2412,20 @@
       <w:i/>
       <w:color w:val="8F5902"/>
       <w:sz w:val="22"/>
-      <w:shd w:color="auto" w:fill="F8F8F8" w:val="clear"/>
-    </w:rPr>
-  </w:style>
-  <w:style w:customStyle="1" w:styleId="AlertTok" w:type="character">
+      <w:shd w:val="clear" w:color="auto" w:fill="F8F8F8"/>
+    </w:rPr>
+  </w:style>
+  <w:style w:type="character" w:customStyle="1" w:styleId="AlertTok">
     <w:name w:val="AlertTok"/>
     <w:basedOn w:val="VerbatimChar"/>
     <w:rPr>
       <w:rFonts w:ascii="Consolas" w:hAnsi="Consolas"/>
       <w:color w:val="EF2929"/>
       <w:sz w:val="22"/>
-      <w:shd w:color="auto" w:fill="F8F8F8" w:val="clear"/>
-    </w:rPr>
-  </w:style>
-  <w:style w:customStyle="1" w:styleId="ErrorTok" w:type="character">
+      <w:shd w:val="clear" w:color="auto" w:fill="F8F8F8"/>
+    </w:rPr>
+  </w:style>
+  <w:style w:type="character" w:customStyle="1" w:styleId="ErrorTok">
     <w:name w:val="ErrorTok"/>
     <w:basedOn w:val="VerbatimChar"/>
     <w:rPr>
@@ -2478,70 +2433,70 @@
       <w:b/>
       <w:color w:val="A40000"/>
       <w:sz w:val="22"/>
-      <w:shd w:color="auto" w:fill="F8F8F8" w:val="clear"/>
-    </w:rPr>
-  </w:style>
-  <w:style w:customStyle="1" w:styleId="NormalTok" w:type="character">
+      <w:shd w:val="clear" w:color="auto" w:fill="F8F8F8"/>
+    </w:rPr>
+  </w:style>
+  <w:style w:type="character" w:customStyle="1" w:styleId="NormalTok">
     <w:name w:val="NormalTok"/>
     <w:basedOn w:val="VerbatimChar"/>
     <w:rPr>
       <w:rFonts w:ascii="Consolas" w:hAnsi="Consolas"/>
       <w:sz w:val="22"/>
-      <w:shd w:color="auto" w:fill="F8F8F8" w:val="clear"/>
-    </w:rPr>
-  </w:style>
-  <w:style w:styleId="Kopfzeile" w:type="paragraph">
+      <w:shd w:val="clear" w:color="auto" w:fill="F8F8F8"/>
+    </w:rPr>
+  </w:style>
+  <w:style w:type="paragraph" w:styleId="Header">
     <w:name w:val="header"/>
-    <w:basedOn w:val="Standard"/>
-    <w:link w:val="KopfzeileZchn"/>
+    <w:basedOn w:val="Normal"/>
+    <w:link w:val="HeaderChar"/>
     <w:uiPriority w:val="99"/>
     <w:unhideWhenUsed/>
     <w:rsid w:val="00AF36ED"/>
     <w:pPr>
       <w:tabs>
-        <w:tab w:pos="4536" w:val="center"/>
-        <w:tab w:pos="9072" w:val="right"/>
+        <w:tab w:val="center" w:pos="4536"/>
+        <w:tab w:val="right" w:pos="9072"/>
       </w:tabs>
       <w:spacing w:after="0"/>
     </w:pPr>
   </w:style>
-  <w:style w:customStyle="1" w:styleId="KopfzeileZchn" w:type="character">
-    <w:name w:val="Kopfzeile Zchn"/>
-    <w:basedOn w:val="Absatz-Standardschriftart"/>
-    <w:link w:val="Kopfzeile"/>
+  <w:style w:type="character" w:customStyle="1" w:styleId="HeaderChar">
+    <w:name w:val="Header Char"/>
+    <w:basedOn w:val="DefaultParagraphFont"/>
+    <w:link w:val="Header"/>
     <w:uiPriority w:val="99"/>
     <w:rsid w:val="00AF36ED"/>
   </w:style>
-  <w:style w:styleId="Fuzeile" w:type="paragraph">
+  <w:style w:type="paragraph" w:styleId="Footer">
     <w:name w:val="footer"/>
-    <w:basedOn w:val="Standard"/>
-    <w:link w:val="FuzeileZchn"/>
+    <w:basedOn w:val="Normal"/>
+    <w:link w:val="FooterChar"/>
     <w:unhideWhenUsed/>
     <w:rsid w:val="00AF36ED"/>
     <w:pPr>
       <w:tabs>
-        <w:tab w:pos="4536" w:val="center"/>
-        <w:tab w:pos="9072" w:val="right"/>
+        <w:tab w:val="center" w:pos="4536"/>
+        <w:tab w:val="right" w:pos="9072"/>
       </w:tabs>
       <w:spacing w:after="0"/>
     </w:pPr>
   </w:style>
-  <w:style w:customStyle="1" w:styleId="FuzeileZchn" w:type="character">
-    <w:name w:val="Fußzeile Zchn"/>
-    <w:basedOn w:val="Absatz-Standardschriftart"/>
-    <w:link w:val="Fuzeile"/>
+  <w:style w:type="character" w:customStyle="1" w:styleId="FooterChar">
+    <w:name w:val="Footer Char"/>
+    <w:basedOn w:val="DefaultParagraphFont"/>
+    <w:link w:val="Footer"/>
     <w:rsid w:val="00AF36ED"/>
   </w:style>
-  <w:style w:styleId="Seitenzahl" w:type="character">
+  <w:style w:type="character" w:styleId="PageNumber">
     <w:name w:val="page number"/>
-    <w:basedOn w:val="Absatz-Standardschriftart"/>
+    <w:basedOn w:val="DefaultParagraphFont"/>
     <w:semiHidden/>
     <w:unhideWhenUsed/>
     <w:rsid w:val="00AF36ED"/>
   </w:style>
-  <w:style w:customStyle="1" w:styleId="h1-pagebreak" w:type="paragraph">
+  <w:style w:type="paragraph" w:customStyle="1" w:styleId="h1-pagebreak">
     <w:name w:val="h1-pagebreak"/>
-    <w:basedOn w:val="berschrift1"/>
+    <w:basedOn w:val="Heading1"/>
     <w:qFormat/>
     <w:rsid w:val="00DD5581"/>
     <w:pPr>
@@ -2551,36 +2506,36 @@
       <w:b w:val="0"/>
     </w:rPr>
   </w:style>
-  <w:style w:customStyle="1" w:styleId="TextkrperZchn" w:type="character">
-    <w:name w:val="Textkörper Zchn"/>
-    <w:basedOn w:val="Absatz-Standardschriftart"/>
-    <w:link w:val="Textkrper"/>
+  <w:style w:type="character" w:customStyle="1" w:styleId="BodyTextChar">
+    <w:name w:val="Body Text Char"/>
+    <w:basedOn w:val="DefaultParagraphFont"/>
+    <w:link w:val="BodyText"/>
     <w:rsid w:val="005036C4"/>
     <w:rPr>
       <w:rFonts w:ascii="Times New Roman" w:hAnsi="Times New Roman"/>
     </w:rPr>
   </w:style>
-  <w:style w:styleId="Tabellenraster" w:type="table">
+  <w:style w:type="table" w:styleId="TableGrid">
     <w:name w:val="Table Grid"/>
-    <w:basedOn w:val="NormaleTabelle"/>
+    <w:basedOn w:val="TableNormal"/>
     <w:rsid w:val="00006D3F"/>
     <w:pPr>
       <w:spacing w:after="0"/>
     </w:pPr>
     <w:tblPr>
       <w:tblBorders>
-        <w:top w:color="auto" w:space="0" w:sz="4" w:val="single"/>
-        <w:left w:color="auto" w:space="0" w:sz="4" w:val="single"/>
-        <w:bottom w:color="auto" w:space="0" w:sz="4" w:val="single"/>
-        <w:right w:color="auto" w:space="0" w:sz="4" w:val="single"/>
-        <w:insideH w:color="auto" w:space="0" w:sz="4" w:val="single"/>
-        <w:insideV w:color="auto" w:space="0" w:sz="4" w:val="single"/>
+        <w:top w:val="single" w:sz="4" w:space="0" w:color="auto"/>
+        <w:left w:val="single" w:sz="4" w:space="0" w:color="auto"/>
+        <w:bottom w:val="single" w:sz="4" w:space="0" w:color="auto"/>
+        <w:right w:val="single" w:sz="4" w:space="0" w:color="auto"/>
+        <w:insideH w:val="single" w:sz="4" w:space="0" w:color="auto"/>
+        <w:insideV w:val="single" w:sz="4" w:space="0" w:color="auto"/>
       </w:tblBorders>
     </w:tblPr>
   </w:style>
-  <w:style w:styleId="Gitternetztabelle1hell" w:type="table">
+  <w:style w:type="table" w:styleId="GridTable1Light">
     <w:name w:val="Grid Table 1 Light"/>
-    <w:basedOn w:val="NormaleTabelle"/>
+    <w:basedOn w:val="TableNormal"/>
     <w:rsid w:val="00006D3F"/>
     <w:pPr>
       <w:spacing w:after="0"/>
@@ -2589,12 +2544,12 @@
       <w:tblStyleRowBandSize w:val="1"/>
       <w:tblStyleColBandSize w:val="1"/>
       <w:tblBorders>
-        <w:top w:color="999999" w:space="0" w:sz="4" w:themeColor="text1" w:themeTint="66" w:val="single"/>
-        <w:left w:color="999999" w:space="0" w:sz="4" w:themeColor="text1" w:themeTint="66" w:val="single"/>
-        <w:bottom w:color="999999" w:space="0" w:sz="4" w:themeColor="text1" w:themeTint="66" w:val="single"/>
-        <w:right w:color="999999" w:space="0" w:sz="4" w:themeColor="text1" w:themeTint="66" w:val="single"/>
-        <w:insideH w:color="999999" w:space="0" w:sz="4" w:themeColor="text1" w:themeTint="66" w:val="single"/>
-        <w:insideV w:color="999999" w:space="0" w:sz="4" w:themeColor="text1" w:themeTint="66" w:val="single"/>
+        <w:top w:val="single" w:sz="4" w:space="0" w:color="999999" w:themeColor="text1" w:themeTint="66"/>
+        <w:left w:val="single" w:sz="4" w:space="0" w:color="999999" w:themeColor="text1" w:themeTint="66"/>
+        <w:bottom w:val="single" w:sz="4" w:space="0" w:color="999999" w:themeColor="text1" w:themeTint="66"/>
+        <w:right w:val="single" w:sz="4" w:space="0" w:color="999999" w:themeColor="text1" w:themeTint="66"/>
+        <w:insideH w:val="single" w:sz="4" w:space="0" w:color="999999" w:themeColor="text1" w:themeTint="66"/>
+        <w:insideV w:val="single" w:sz="4" w:space="0" w:color="999999" w:themeColor="text1" w:themeTint="66"/>
       </w:tblBorders>
     </w:tblPr>
     <w:tblStylePr w:type="firstRow">
@@ -2605,7 +2560,7 @@
       <w:tblPr/>
       <w:tcPr>
         <w:tcBorders>
-          <w:bottom w:color="666666" w:space="0" w:sz="12" w:themeColor="text1" w:themeTint="99" w:val="single"/>
+          <w:bottom w:val="single" w:sz="12" w:space="0" w:color="666666" w:themeColor="text1" w:themeTint="99"/>
         </w:tcBorders>
       </w:tcPr>
     </w:tblStylePr>
@@ -2617,7 +2572,7 @@
       <w:tblPr/>
       <w:tcPr>
         <w:tcBorders>
-          <w:top w:color="666666" w:space="0" w:sz="2" w:themeColor="text1" w:themeTint="99" w:val="double"/>
+          <w:top w:val="double" w:sz="2" w:space="0" w:color="666666" w:themeColor="text1" w:themeTint="99"/>
         </w:tcBorders>
       </w:tcPr>
     </w:tblStylePr>
@@ -2634,9 +2589,9 @@
       </w:rPr>
     </w:tblStylePr>
   </w:style>
-  <w:style w:styleId="EinfacheTabelle2" w:type="table">
+  <w:style w:type="table" w:styleId="PlainTable2">
     <w:name w:val="Plain Table 2"/>
-    <w:basedOn w:val="NormaleTabelle"/>
+    <w:basedOn w:val="TableNormal"/>
     <w:rsid w:val="00006D3F"/>
     <w:pPr>
       <w:spacing w:after="0"/>
@@ -2645,8 +2600,8 @@
       <w:tblStyleRowBandSize w:val="1"/>
       <w:tblStyleColBandSize w:val="1"/>
       <w:tblBorders>
-        <w:top w:color="7F7F7F" w:space="0" w:sz="4" w:themeColor="text1" w:themeTint="80" w:val="single"/>
-        <w:bottom w:color="7F7F7F" w:space="0" w:sz="4" w:themeColor="text1" w:themeTint="80" w:val="single"/>
+        <w:top w:val="single" w:sz="4" w:space="0" w:color="7F7F7F" w:themeColor="text1" w:themeTint="80"/>
+        <w:bottom w:val="single" w:sz="4" w:space="0" w:color="7F7F7F" w:themeColor="text1" w:themeTint="80"/>
       </w:tblBorders>
     </w:tblPr>
     <w:tblStylePr w:type="firstRow">
@@ -2657,7 +2612,7 @@
       <w:tblPr/>
       <w:tcPr>
         <w:tcBorders>
-          <w:bottom w:color="7F7F7F" w:space="0" w:sz="4" w:themeColor="text1" w:themeTint="80" w:val="single"/>
+          <w:bottom w:val="single" w:sz="4" w:space="0" w:color="7F7F7F" w:themeColor="text1" w:themeTint="80"/>
         </w:tcBorders>
       </w:tcPr>
     </w:tblStylePr>
@@ -2669,7 +2624,7 @@
       <w:tblPr/>
       <w:tcPr>
         <w:tcBorders>
-          <w:top w:color="7F7F7F" w:space="0" w:sz="4" w:themeColor="text1" w:themeTint="80" w:val="single"/>
+          <w:top w:val="single" w:sz="4" w:space="0" w:color="7F7F7F" w:themeColor="text1" w:themeTint="80"/>
         </w:tcBorders>
       </w:tcPr>
     </w:tblStylePr>
@@ -2689,8 +2644,8 @@
       <w:tblPr/>
       <w:tcPr>
         <w:tcBorders>
-          <w:left w:color="7F7F7F" w:space="0" w:sz="4" w:themeColor="text1" w:themeTint="80" w:val="single"/>
-          <w:right w:color="7F7F7F" w:space="0" w:sz="4" w:themeColor="text1" w:themeTint="80" w:val="single"/>
+          <w:left w:val="single" w:sz="4" w:space="0" w:color="7F7F7F" w:themeColor="text1" w:themeTint="80"/>
+          <w:right w:val="single" w:sz="4" w:space="0" w:color="7F7F7F" w:themeColor="text1" w:themeTint="80"/>
         </w:tcBorders>
       </w:tcPr>
     </w:tblStylePr>
@@ -2698,8 +2653,8 @@
       <w:tblPr/>
       <w:tcPr>
         <w:tcBorders>
-          <w:left w:color="7F7F7F" w:space="0" w:sz="4" w:themeColor="text1" w:themeTint="80" w:val="single"/>
-          <w:right w:color="7F7F7F" w:space="0" w:sz="4" w:themeColor="text1" w:themeTint="80" w:val="single"/>
+          <w:left w:val="single" w:sz="4" w:space="0" w:color="7F7F7F" w:themeColor="text1" w:themeTint="80"/>
+          <w:right w:val="single" w:sz="4" w:space="0" w:color="7F7F7F" w:themeColor="text1" w:themeTint="80"/>
         </w:tcBorders>
       </w:tcPr>
     </w:tblStylePr>
@@ -2707,15 +2662,15 @@
       <w:tblPr/>
       <w:tcPr>
         <w:tcBorders>
-          <w:top w:color="7F7F7F" w:space="0" w:sz="4" w:themeColor="text1" w:themeTint="80" w:val="single"/>
-          <w:bottom w:color="7F7F7F" w:space="0" w:sz="4" w:themeColor="text1" w:themeTint="80" w:val="single"/>
+          <w:top w:val="single" w:sz="4" w:space="0" w:color="7F7F7F" w:themeColor="text1" w:themeTint="80"/>
+          <w:bottom w:val="single" w:sz="4" w:space="0" w:color="7F7F7F" w:themeColor="text1" w:themeTint="80"/>
         </w:tcBorders>
       </w:tcPr>
     </w:tblStylePr>
   </w:style>
-  <w:style w:styleId="EinfacheTabelle1" w:type="table">
+  <w:style w:type="table" w:styleId="PlainTable1">
     <w:name w:val="Plain Table 1"/>
-    <w:basedOn w:val="NormaleTabelle"/>
+    <w:basedOn w:val="TableNormal"/>
     <w:rsid w:val="00006D3F"/>
     <w:pPr>
       <w:spacing w:after="0"/>
@@ -2724,12 +2679,12 @@
       <w:tblStyleRowBandSize w:val="1"/>
       <w:tblStyleColBandSize w:val="1"/>
       <w:tblBorders>
-        <w:top w:color="BFBFBF" w:space="0" w:sz="4" w:themeColor="background1" w:themeShade="BF" w:val="single"/>
-        <w:left w:color="BFBFBF" w:space="0" w:sz="4" w:themeColor="background1" w:themeShade="BF" w:val="single"/>
-        <w:bottom w:color="BFBFBF" w:space="0" w:sz="4" w:themeColor="background1" w:themeShade="BF" w:val="single"/>
-        <w:right w:color="BFBFBF" w:space="0" w:sz="4" w:themeColor="background1" w:themeShade="BF" w:val="single"/>
-        <w:insideH w:color="BFBFBF" w:space="0" w:sz="4" w:themeColor="background1" w:themeShade="BF" w:val="single"/>
-        <w:insideV w:color="BFBFBF" w:space="0" w:sz="4" w:themeColor="background1" w:themeShade="BF" w:val="single"/>
+        <w:top w:val="single" w:sz="4" w:space="0" w:color="BFBFBF" w:themeColor="background1" w:themeShade="BF"/>
+        <w:left w:val="single" w:sz="4" w:space="0" w:color="BFBFBF" w:themeColor="background1" w:themeShade="BF"/>
+        <w:bottom w:val="single" w:sz="4" w:space="0" w:color="BFBFBF" w:themeColor="background1" w:themeShade="BF"/>
+        <w:right w:val="single" w:sz="4" w:space="0" w:color="BFBFBF" w:themeColor="background1" w:themeShade="BF"/>
+        <w:insideH w:val="single" w:sz="4" w:space="0" w:color="BFBFBF" w:themeColor="background1" w:themeShade="BF"/>
+        <w:insideV w:val="single" w:sz="4" w:space="0" w:color="BFBFBF" w:themeColor="background1" w:themeShade="BF"/>
       </w:tblBorders>
     </w:tblPr>
     <w:tblStylePr w:type="firstRow">
@@ -2746,7 +2701,7 @@
       <w:tblPr/>
       <w:tcPr>
         <w:tcBorders>
-          <w:top w:color="BFBFBF" w:space="0" w:sz="4" w:themeColor="background1" w:themeShade="BF" w:val="double"/>
+          <w:top w:val="double" w:sz="4" w:space="0" w:color="BFBFBF" w:themeColor="background1" w:themeShade="BF"/>
         </w:tcBorders>
       </w:tcPr>
     </w:tblStylePr>
@@ -2765,19 +2720,19 @@
     <w:tblStylePr w:type="band1Vert">
       <w:tblPr/>
       <w:tcPr>
-        <w:shd w:color="auto" w:fill="F2F2F2" w:themeFill="background1" w:themeFillShade="F2" w:val="clear"/>
+        <w:shd w:val="clear" w:color="auto" w:fill="F2F2F2" w:themeFill="background1" w:themeFillShade="F2"/>
       </w:tcPr>
     </w:tblStylePr>
     <w:tblStylePr w:type="band1Horz">
       <w:tblPr/>
       <w:tcPr>
-        <w:shd w:color="auto" w:fill="F2F2F2" w:themeFill="background1" w:themeFillShade="F2" w:val="clear"/>
+        <w:shd w:val="clear" w:color="auto" w:fill="F2F2F2" w:themeFill="background1" w:themeFillShade="F2"/>
       </w:tcPr>
     </w:tblStylePr>
   </w:style>
-  <w:style w:styleId="Buchtitel" w:type="character">
+  <w:style w:type="character" w:styleId="BookTitle">
     <w:name w:val="Book Title"/>
-    <w:basedOn w:val="Absatz-Standardschriftart"/>
+    <w:basedOn w:val="DefaultParagraphFont"/>
     <w:rsid w:val="00F14702"/>
     <w:rPr>
       <w:b/>
@@ -2787,7 +2742,7 @@
       <w:spacing w:val="5"/>
     </w:rPr>
   </w:style>
-  <w:style w:customStyle="1" w:styleId="h1-titlepage" w:type="paragraph">
+  <w:style w:type="paragraph" w:customStyle="1" w:styleId="h1-titlepage">
     <w:name w:val="h1-titlepage"/>
     <w:basedOn w:val="h1-pagebreak"/>
     <w:qFormat/>

</xml_diff>